<commit_message>
update the text, improve related work
</commit_message>
<xml_diff>
--- a/configuration-detector/paper/diagram.docx
+++ b/configuration-detector/paper/diagram.docx
@@ -10,18 +10,94 @@
         <mc:AlternateContent>
           <mc:Choice Requires="wps">
             <w:drawing>
-              <wp:anchor distT="0" distB="0" distL="114300" distR="114300" simplePos="0" relativeHeight="251730944" behindDoc="0" locked="0" layoutInCell="1" allowOverlap="1" wp14:anchorId="397A2E9C" wp14:editId="1F5AF083">
+              <wp:anchor distT="0" distB="0" distL="114300" distR="114300" simplePos="0" relativeHeight="251700224" behindDoc="0" locked="0" layoutInCell="1" allowOverlap="1" wp14:anchorId="184EA6EB" wp14:editId="1C6643F0">
                 <wp:simplePos x="0" y="0"/>
                 <wp:positionH relativeFrom="column">
-                  <wp:posOffset>7772400</wp:posOffset>
+                  <wp:posOffset>3415665</wp:posOffset>
                 </wp:positionH>
                 <wp:positionV relativeFrom="paragraph">
-                  <wp:posOffset>333375</wp:posOffset>
+                  <wp:posOffset>971550</wp:posOffset>
                 </wp:positionV>
-                <wp:extent cx="581025" cy="476250"/>
-                <wp:effectExtent l="19050" t="19050" r="28575" b="19050"/>
+                <wp:extent cx="1095375" cy="0"/>
+                <wp:effectExtent l="0" t="76200" r="28575" b="114300"/>
                 <wp:wrapNone/>
-                <wp:docPr id="57" name="Flowchart: Document 57"/>
+                <wp:docPr id="30" name="Straight Arrow Connector 30"/>
+                <wp:cNvGraphicFramePr/>
+                <a:graphic xmlns:a="http://schemas.openxmlformats.org/drawingml/2006/main">
+                  <a:graphicData uri="http://schemas.microsoft.com/office/word/2010/wordprocessingShape">
+                    <wps:wsp>
+                      <wps:cNvCnPr/>
+                      <wps:spPr>
+                        <a:xfrm>
+                          <a:off x="0" y="0"/>
+                          <a:ext cx="1095375" cy="0"/>
+                        </a:xfrm>
+                        <a:prstGeom prst="straightConnector1">
+                          <a:avLst/>
+                        </a:prstGeom>
+                        <a:ln w="22225">
+                          <a:solidFill>
+                            <a:schemeClr val="tx1"/>
+                          </a:solidFill>
+                          <a:tailEnd type="arrow"/>
+                        </a:ln>
+                      </wps:spPr>
+                      <wps:style>
+                        <a:lnRef idx="1">
+                          <a:schemeClr val="accent1"/>
+                        </a:lnRef>
+                        <a:fillRef idx="0">
+                          <a:schemeClr val="accent1"/>
+                        </a:fillRef>
+                        <a:effectRef idx="0">
+                          <a:schemeClr val="accent1"/>
+                        </a:effectRef>
+                        <a:fontRef idx="minor">
+                          <a:schemeClr val="tx1"/>
+                        </a:fontRef>
+                      </wps:style>
+                      <wps:bodyPr/>
+                    </wps:wsp>
+                  </a:graphicData>
+                </a:graphic>
+                <wp14:sizeRelH relativeFrom="margin">
+                  <wp14:pctWidth>0</wp14:pctWidth>
+                </wp14:sizeRelH>
+              </wp:anchor>
+            </w:drawing>
+          </mc:Choice>
+          <mc:Fallback>
+            <w:pict>
+              <v:shapetype id="_x0000_t32" coordsize="21600,21600" o:spt="32" o:oned="t" path="m,l21600,21600e" filled="f">
+                <v:path arrowok="t" fillok="f" o:connecttype="none"/>
+                <o:lock v:ext="edit" shapetype="t"/>
+              </v:shapetype>
+              <v:shape id="Straight Arrow Connector 30" o:spid="_x0000_s1026" type="#_x0000_t32" style="position:absolute;margin-left:268.95pt;margin-top:76.5pt;width:86.25pt;height:0;z-index:251700224;visibility:visible;mso-wrap-style:square;mso-width-percent:0;mso-wrap-distance-left:9pt;mso-wrap-distance-top:0;mso-wrap-distance-right:9pt;mso-wrap-distance-bottom:0;mso-position-horizontal:absolute;mso-position-horizontal-relative:text;mso-position-vertical:absolute;mso-position-vertical-relative:text;mso-width-percent:0;mso-width-relative:margin" o:gfxdata="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" strokecolor="black [3213]" strokeweight="1.75pt">
+                <v:stroke endarrow="open"/>
+              </v:shape>
+            </w:pict>
+          </mc:Fallback>
+        </mc:AlternateContent>
+      </w:r>
+      <w:r>
+        <w:rPr>
+          <w:noProof/>
+        </w:rPr>
+        <mc:AlternateContent>
+          <mc:Choice Requires="wps">
+            <w:drawing>
+              <wp:anchor distT="0" distB="0" distL="114300" distR="114300" simplePos="0" relativeHeight="251714560" behindDoc="0" locked="0" layoutInCell="1" allowOverlap="1" wp14:anchorId="448FF5AB" wp14:editId="61D08A18">
+                <wp:simplePos x="0" y="0"/>
+                <wp:positionH relativeFrom="column">
+                  <wp:posOffset>3467100</wp:posOffset>
+                </wp:positionH>
+                <wp:positionV relativeFrom="paragraph">
+                  <wp:posOffset>266700</wp:posOffset>
+                </wp:positionV>
+                <wp:extent cx="1000125" cy="476250"/>
+                <wp:effectExtent l="19050" t="19050" r="24130" b="19050"/>
+                <wp:wrapNone/>
+                <wp:docPr id="41" name="Flowchart: Document 41"/>
                 <wp:cNvGraphicFramePr/>
                 <a:graphic xmlns:a="http://schemas.openxmlformats.org/drawingml/2006/main">
                   <a:graphicData uri="http://schemas.microsoft.com/office/word/2010/wordprocessingShape">
@@ -30,7 +106,7 @@
                       <wps:spPr>
                         <a:xfrm>
                           <a:off x="0" y="0"/>
-                          <a:ext cx="581025" cy="476250"/>
+                          <a:ext cx="1000125" cy="476250"/>
                         </a:xfrm>
                         <a:prstGeom prst="flowChartDocument">
                           <a:avLst/>
@@ -60,45 +136,37 @@
                         <w:txbxContent>
                           <w:p>
                             <w:pPr>
-                              <w:spacing w:after="0" w:line="220" w:lineRule="exact"/>
+                              <w:spacing w:after="0" w:line="240" w:lineRule="auto"/>
                               <w:jc w:val="center"/>
                               <w:rPr>
                                 <w:b/>
-                                <w:sz w:val="20"/>
-                                <w:szCs w:val="20"/>
                               </w:rPr>
                             </w:pPr>
                             <w:r>
                               <w:rPr>
                                 <w:b/>
-                                <w:sz w:val="20"/>
-                                <w:szCs w:val="20"/>
-                              </w:rPr>
-                              <w:t>Error</w:t>
+                              </w:rPr>
+                              <w:t>Instrumented</w:t>
                             </w:r>
                           </w:p>
                           <w:p>
                             <w:pPr>
-                              <w:spacing w:after="0" w:line="220" w:lineRule="exact"/>
+                              <w:spacing w:after="0" w:line="240" w:lineRule="auto"/>
                               <w:jc w:val="center"/>
                               <w:rPr>
                                 <w:b/>
-                                <w:sz w:val="20"/>
-                                <w:szCs w:val="20"/>
                               </w:rPr>
                             </w:pPr>
                             <w:r>
                               <w:rPr>
                                 <w:b/>
-                                <w:sz w:val="20"/>
-                                <w:szCs w:val="20"/>
-                              </w:rPr>
-                              <w:t>Report</w:t>
+                              </w:rPr>
+                              <w:t>Program</w:t>
                             </w:r>
                           </w:p>
                         </w:txbxContent>
                       </wps:txbx>
-                      <wps:bodyPr rot="0" spcFirstLastPara="0" vertOverflow="overflow" horzOverflow="overflow" vert="horz" wrap="square" lIns="91440" tIns="45720" rIns="91440" bIns="45720" numCol="1" spcCol="0" rtlCol="0" fromWordArt="0" anchor="ctr" anchorCtr="0" forceAA="0" compatLnSpc="1">
+                      <wps:bodyPr rot="0" spcFirstLastPara="0" vertOverflow="overflow" horzOverflow="overflow" vert="horz" wrap="none" lIns="91440" tIns="0" rIns="91440" bIns="0" numCol="1" spcCol="0" rtlCol="0" fromWordArt="0" anchor="ctr" anchorCtr="0" forceAA="0" compatLnSpc="1">
                         <a:prstTxWarp prst="textNoShape">
                           <a:avLst/>
                         </a:prstTxWarp>
@@ -122,45 +190,37 @@
                 <v:stroke joinstyle="miter"/>
                 <v:path o:connecttype="custom" o:connectlocs="10800,0;0,10800;10800,20400;21600,10800" textboxrect="0,0,21600,17322"/>
               </v:shapetype>
-              <v:shape id="Flowchart: Document 57" o:spid="_x0000_s1026" type="#_x0000_t114" style="position:absolute;margin-left:612pt;margin-top:26.25pt;width:45.75pt;height:37.5pt;z-index:251730944;visibility:visible;mso-wrap-style:square;mso-width-percent:0;mso-height-percent:0;mso-wrap-distance-left:9pt;mso-wrap-distance-top:0;mso-wrap-distance-right:9pt;mso-wrap-distance-bottom:0;mso-position-horizontal:absolute;mso-position-horizontal-relative:text;mso-position-vertical:absolute;mso-position-vertical-relative:text;mso-width-percent:0;mso-height-percent:0;mso-width-relative:margin;mso-height-relative:margin;v-text-anchor:middle" o:gfxdata="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" filled="f" strokecolor="black [3213]" strokeweight="2.25pt">
-                <v:textbox>
+              <v:shape id="Flowchart: Document 41" o:spid="_x0000_s1026" type="#_x0000_t114" style="position:absolute;margin-left:273pt;margin-top:21pt;width:78.75pt;height:37.5pt;z-index:251714560;visibility:visible;mso-wrap-style:none;mso-width-percent:0;mso-height-percent:0;mso-wrap-distance-left:9pt;mso-wrap-distance-top:0;mso-wrap-distance-right:9pt;mso-wrap-distance-bottom:0;mso-position-horizontal:absolute;mso-position-horizontal-relative:text;mso-position-vertical:absolute;mso-position-vertical-relative:text;mso-width-percent:0;mso-height-percent:0;mso-width-relative:margin;mso-height-relative:margin;v-text-anchor:middle" o:gfxdata="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" filled="f" strokecolor="black [3213]" strokeweight="2.25pt">
+                <v:textbox inset=",0,,0">
                   <w:txbxContent>
                     <w:p>
                       <w:pPr>
-                        <w:spacing w:after="0" w:line="220" w:lineRule="exact"/>
+                        <w:spacing w:after="0" w:line="240" w:lineRule="auto"/>
                         <w:jc w:val="center"/>
                         <w:rPr>
                           <w:b/>
-                          <w:sz w:val="20"/>
-                          <w:szCs w:val="20"/>
                         </w:rPr>
                       </w:pPr>
                       <w:r>
                         <w:rPr>
                           <w:b/>
-                          <w:sz w:val="20"/>
-                          <w:szCs w:val="20"/>
-                        </w:rPr>
-                        <w:t>Error</w:t>
+                        </w:rPr>
+                        <w:t>Instrumented</w:t>
                       </w:r>
                     </w:p>
                     <w:p>
                       <w:pPr>
-                        <w:spacing w:after="0" w:line="220" w:lineRule="exact"/>
+                        <w:spacing w:after="0" w:line="240" w:lineRule="auto"/>
                         <w:jc w:val="center"/>
                         <w:rPr>
                           <w:b/>
-                          <w:sz w:val="20"/>
-                          <w:szCs w:val="20"/>
                         </w:rPr>
                       </w:pPr>
                       <w:r>
                         <w:rPr>
                           <w:b/>
-                          <w:sz w:val="20"/>
-                          <w:szCs w:val="20"/>
-                        </w:rPr>
-                        <w:t>Report</w:t>
+                        </w:rPr>
+                        <w:t>Program</w:t>
                       </w:r>
                     </w:p>
                   </w:txbxContent>
@@ -177,10 +237,173 @@
         <mc:AlternateContent>
           <mc:Choice Requires="wps">
             <w:drawing>
-              <wp:anchor distT="0" distB="0" distL="114300" distR="114300" simplePos="0" relativeHeight="251658239" behindDoc="0" locked="0" layoutInCell="1" allowOverlap="1" wp14:anchorId="53807EED" wp14:editId="03923F11">
+              <wp:anchor distT="0" distB="0" distL="114300" distR="114300" simplePos="0" relativeHeight="251692032" behindDoc="0" locked="0" layoutInCell="1" allowOverlap="1" wp14:anchorId="1AF1439C" wp14:editId="34BB665A">
                 <wp:simplePos x="0" y="0"/>
                 <wp:positionH relativeFrom="column">
-                  <wp:posOffset>-952500</wp:posOffset>
+                  <wp:posOffset>466725</wp:posOffset>
+                </wp:positionH>
+                <wp:positionV relativeFrom="paragraph">
+                  <wp:posOffset>714375</wp:posOffset>
+                </wp:positionV>
+                <wp:extent cx="1123950" cy="542925"/>
+                <wp:effectExtent l="19050" t="19050" r="19050" b="28575"/>
+                <wp:wrapNone/>
+                <wp:docPr id="8" name="Rectangle 8"/>
+                <wp:cNvGraphicFramePr/>
+                <a:graphic xmlns:a="http://schemas.openxmlformats.org/drawingml/2006/main">
+                  <a:graphicData uri="http://schemas.microsoft.com/office/word/2010/wordprocessingShape">
+                    <wps:wsp>
+                      <wps:cNvSpPr/>
+                      <wps:spPr>
+                        <a:xfrm>
+                          <a:off x="0" y="0"/>
+                          <a:ext cx="1123950" cy="542925"/>
+                        </a:xfrm>
+                        <a:prstGeom prst="rect">
+                          <a:avLst/>
+                        </a:prstGeom>
+                        <a:noFill/>
+                        <a:ln w="28575">
+                          <a:solidFill>
+                            <a:schemeClr val="tx1"/>
+                          </a:solidFill>
+                        </a:ln>
+                      </wps:spPr>
+                      <wps:style>
+                        <a:lnRef idx="2">
+                          <a:schemeClr val="accent6"/>
+                        </a:lnRef>
+                        <a:fillRef idx="1">
+                          <a:schemeClr val="lt1"/>
+                        </a:fillRef>
+                        <a:effectRef idx="0">
+                          <a:schemeClr val="accent6"/>
+                        </a:effectRef>
+                        <a:fontRef idx="minor">
+                          <a:schemeClr val="dk1"/>
+                        </a:fontRef>
+                      </wps:style>
+                      <wps:txbx>
+                        <w:txbxContent>
+                          <w:p>
+                            <w:pPr>
+                              <w:spacing w:after="0" w:line="240" w:lineRule="atLeast"/>
+                              <w:jc w:val="center"/>
+                              <w:rPr>
+                                <w:b/>
+                                <w:sz w:val="28"/>
+                                <w:szCs w:val="28"/>
+                              </w:rPr>
+                            </w:pPr>
+                            <w:r>
+                              <w:rPr>
+                                <w:b/>
+                                <w:sz w:val="28"/>
+                                <w:szCs w:val="28"/>
+                              </w:rPr>
+                              <w:t>Propagation</w:t>
+                            </w:r>
+                          </w:p>
+                          <w:p>
+                            <w:pPr>
+                              <w:spacing w:after="0" w:line="240" w:lineRule="atLeast"/>
+                              <w:jc w:val="center"/>
+                              <w:rPr>
+                                <w:b/>
+                                <w:sz w:val="28"/>
+                                <w:szCs w:val="28"/>
+                              </w:rPr>
+                            </w:pPr>
+                            <w:r>
+                              <w:rPr>
+                                <w:b/>
+                                <w:sz w:val="28"/>
+                                <w:szCs w:val="28"/>
+                              </w:rPr>
+                              <w:t>Analysis</w:t>
+                            </w:r>
+                          </w:p>
+                        </w:txbxContent>
+                      </wps:txbx>
+                      <wps:bodyPr rot="0" spcFirstLastPara="0" vertOverflow="overflow" horzOverflow="overflow" vert="horz" wrap="square" lIns="91440" tIns="45720" rIns="91440" bIns="45720" numCol="1" spcCol="0" rtlCol="0" fromWordArt="0" anchor="ctr" anchorCtr="0" forceAA="0" compatLnSpc="1">
+                        <a:prstTxWarp prst="textNoShape">
+                          <a:avLst/>
+                        </a:prstTxWarp>
+                        <a:noAutofit/>
+                      </wps:bodyPr>
+                    </wps:wsp>
+                  </a:graphicData>
+                </a:graphic>
+                <wp14:sizeRelH relativeFrom="margin">
+                  <wp14:pctWidth>0</wp14:pctWidth>
+                </wp14:sizeRelH>
+                <wp14:sizeRelV relativeFrom="margin">
+                  <wp14:pctHeight>0</wp14:pctHeight>
+                </wp14:sizeRelV>
+              </wp:anchor>
+            </w:drawing>
+          </mc:Choice>
+          <mc:Fallback>
+            <w:pict>
+              <v:rect id="Rectangle 8" o:spid="_x0000_s1027" style="position:absolute;margin-left:36.75pt;margin-top:56.25pt;width:88.5pt;height:42.75pt;z-index:251692032;visibility:visible;mso-wrap-style:square;mso-width-percent:0;mso-height-percent:0;mso-wrap-distance-left:9pt;mso-wrap-distance-top:0;mso-wrap-distance-right:9pt;mso-wrap-distance-bottom:0;mso-position-horizontal:absolute;mso-position-horizontal-relative:text;mso-position-vertical:absolute;mso-position-vertical-relative:text;mso-width-percent:0;mso-height-percent:0;mso-width-relative:margin;mso-height-relative:margin;v-text-anchor:middle" o:gfxdata="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" filled="f" strokecolor="black [3213]" strokeweight="2.25pt">
+                <v:textbox>
+                  <w:txbxContent>
+                    <w:p>
+                      <w:pPr>
+                        <w:spacing w:after="0" w:line="240" w:lineRule="atLeast"/>
+                        <w:jc w:val="center"/>
+                        <w:rPr>
+                          <w:b/>
+                          <w:sz w:val="28"/>
+                          <w:szCs w:val="28"/>
+                        </w:rPr>
+                      </w:pPr>
+                      <w:r>
+                        <w:rPr>
+                          <w:b/>
+                          <w:sz w:val="28"/>
+                          <w:szCs w:val="28"/>
+                        </w:rPr>
+                        <w:t>Propagation</w:t>
+                      </w:r>
+                    </w:p>
+                    <w:p>
+                      <w:pPr>
+                        <w:spacing w:after="0" w:line="240" w:lineRule="atLeast"/>
+                        <w:jc w:val="center"/>
+                        <w:rPr>
+                          <w:b/>
+                          <w:sz w:val="28"/>
+                          <w:szCs w:val="28"/>
+                        </w:rPr>
+                      </w:pPr>
+                      <w:r>
+                        <w:rPr>
+                          <w:b/>
+                          <w:sz w:val="28"/>
+                          <w:szCs w:val="28"/>
+                        </w:rPr>
+                        <w:t>Analysis</w:t>
+                      </w:r>
+                    </w:p>
+                  </w:txbxContent>
+                </v:textbox>
+              </v:rect>
+            </w:pict>
+          </mc:Fallback>
+        </mc:AlternateContent>
+      </w:r>
+      <w:r>
+        <w:rPr>
+          <w:noProof/>
+        </w:rPr>
+        <mc:AlternateContent>
+          <mc:Choice Requires="wps">
+            <w:drawing>
+              <wp:anchor distT="0" distB="0" distL="114300" distR="114300" simplePos="0" relativeHeight="251657215" behindDoc="0" locked="0" layoutInCell="1" allowOverlap="1" wp14:anchorId="14526AC2" wp14:editId="38D642B5">
+                <wp:simplePos x="0" y="0"/>
+                <wp:positionH relativeFrom="column">
+                  <wp:posOffset>-1009650</wp:posOffset>
                 </wp:positionH>
                 <wp:positionV relativeFrom="paragraph">
                   <wp:posOffset>520065</wp:posOffset>
@@ -229,15 +452,11 @@
                               <w:jc w:val="center"/>
                               <w:rPr>
                                 <w:b/>
-                                <w:sz w:val="20"/>
-                                <w:szCs w:val="20"/>
                               </w:rPr>
                             </w:pPr>
                             <w:r>
                               <w:rPr>
                                 <w:b/>
-                                <w:sz w:val="20"/>
-                                <w:szCs w:val="20"/>
                               </w:rPr>
                               <w:t>Program</w:t>
                             </w:r>
@@ -264,7 +483,7 @@
           </mc:Choice>
           <mc:Fallback>
             <w:pict>
-              <v:rect id="Rectangle 50" o:spid="_x0000_s1027" style="position:absolute;margin-left:-75pt;margin-top:40.95pt;width:59.25pt;height:28.05pt;z-index:251658239;visibility:visible;mso-wrap-style:square;mso-width-percent:0;mso-height-percent:0;mso-wrap-distance-left:9pt;mso-wrap-distance-top:0;mso-wrap-distance-right:9pt;mso-wrap-distance-bottom:0;mso-position-horizontal:absolute;mso-position-horizontal-relative:text;mso-position-vertical:absolute;mso-position-vertical-relative:text;mso-width-percent:0;mso-height-percent:0;mso-width-relative:margin;mso-height-relative:margin;v-text-anchor:middle" o:gfxdata="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" filled="f" stroked="f" strokeweight="2.25pt">
+              <v:rect id="Rectangle 50" o:spid="_x0000_s1028" style="position:absolute;margin-left:-79.5pt;margin-top:40.95pt;width:59.25pt;height:28.05pt;z-index:251657215;visibility:visible;mso-wrap-style:square;mso-width-percent:0;mso-height-percent:0;mso-wrap-distance-left:9pt;mso-wrap-distance-top:0;mso-wrap-distance-right:9pt;mso-wrap-distance-bottom:0;mso-position-horizontal:absolute;mso-position-horizontal-relative:text;mso-position-vertical:absolute;mso-position-vertical-relative:text;mso-width-percent:0;mso-height-percent:0;mso-width-relative:margin;mso-height-relative:margin;v-text-anchor:middle" o:gfxdata="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" filled="f" stroked="f" strokeweight="2.25pt">
                 <v:textbox>
                   <w:txbxContent>
                     <w:p>
@@ -273,15 +492,11 @@
                         <w:jc w:val="center"/>
                         <w:rPr>
                           <w:b/>
-                          <w:sz w:val="20"/>
-                          <w:szCs w:val="20"/>
                         </w:rPr>
                       </w:pPr>
                       <w:r>
                         <w:rPr>
                           <w:b/>
-                          <w:sz w:val="20"/>
-                          <w:szCs w:val="20"/>
                         </w:rPr>
                         <w:t>Program</w:t>
                       </w:r>
@@ -298,323 +513,20 @@
           <w:noProof/>
         </w:rPr>
         <mc:AlternateContent>
-          <mc:Choice Requires="wps">
+          <mc:Choice Requires="wpg">
             <w:drawing>
-              <wp:anchor distT="0" distB="0" distL="114300" distR="114300" simplePos="0" relativeHeight="251724800" behindDoc="0" locked="0" layoutInCell="1" allowOverlap="1" wp14:anchorId="1C8A110C" wp14:editId="77BCB0BA">
+              <wp:anchor distT="0" distB="0" distL="114300" distR="114300" simplePos="0" relativeHeight="251735040" behindDoc="0" locked="0" layoutInCell="1" allowOverlap="1" wp14:anchorId="0EC9F65E" wp14:editId="74FD3B1A">
                 <wp:simplePos x="0" y="0"/>
                 <wp:positionH relativeFrom="column">
-                  <wp:posOffset>4619625</wp:posOffset>
+                  <wp:posOffset>6858000</wp:posOffset>
                 </wp:positionH>
                 <wp:positionV relativeFrom="paragraph">
-                  <wp:posOffset>1276350</wp:posOffset>
+                  <wp:posOffset>1390650</wp:posOffset>
                 </wp:positionV>
-                <wp:extent cx="0" cy="447675"/>
-                <wp:effectExtent l="95250" t="38100" r="57150" b="9525"/>
+                <wp:extent cx="755650" cy="701040"/>
+                <wp:effectExtent l="19050" t="19050" r="25400" b="22860"/>
                 <wp:wrapNone/>
-                <wp:docPr id="53" name="Straight Arrow Connector 53"/>
-                <wp:cNvGraphicFramePr/>
-                <a:graphic xmlns:a="http://schemas.openxmlformats.org/drawingml/2006/main">
-                  <a:graphicData uri="http://schemas.microsoft.com/office/word/2010/wordprocessingShape">
-                    <wps:wsp>
-                      <wps:cNvCnPr/>
-                      <wps:spPr>
-                        <a:xfrm flipV="1">
-                          <a:off x="0" y="0"/>
-                          <a:ext cx="0" cy="447675"/>
-                        </a:xfrm>
-                        <a:prstGeom prst="straightConnector1">
-                          <a:avLst/>
-                        </a:prstGeom>
-                        <a:ln w="22225">
-                          <a:solidFill>
-                            <a:schemeClr val="tx1"/>
-                          </a:solidFill>
-                          <a:tailEnd type="arrow"/>
-                        </a:ln>
-                      </wps:spPr>
-                      <wps:style>
-                        <a:lnRef idx="1">
-                          <a:schemeClr val="accent1"/>
-                        </a:lnRef>
-                        <a:fillRef idx="0">
-                          <a:schemeClr val="accent1"/>
-                        </a:fillRef>
-                        <a:effectRef idx="0">
-                          <a:schemeClr val="accent1"/>
-                        </a:effectRef>
-                        <a:fontRef idx="minor">
-                          <a:schemeClr val="tx1"/>
-                        </a:fontRef>
-                      </wps:style>
-                      <wps:bodyPr/>
-                    </wps:wsp>
-                  </a:graphicData>
-                </a:graphic>
-              </wp:anchor>
-            </w:drawing>
-          </mc:Choice>
-          <mc:Fallback>
-            <w:pict>
-              <v:shapetype id="_x0000_t32" coordsize="21600,21600" o:spt="32" o:oned="t" path="m,l21600,21600e" filled="f">
-                <v:path arrowok="t" fillok="f" o:connecttype="none"/>
-                <o:lock v:ext="edit" shapetype="t"/>
-              </v:shapetype>
-              <v:shape id="Straight Arrow Connector 53" o:spid="_x0000_s1026" type="#_x0000_t32" style="position:absolute;margin-left:363.75pt;margin-top:100.5pt;width:0;height:35.25pt;flip:y;z-index:251724800;visibility:visible;mso-wrap-style:square;mso-wrap-distance-left:9pt;mso-wrap-distance-top:0;mso-wrap-distance-right:9pt;mso-wrap-distance-bottom:0;mso-position-horizontal:absolute;mso-position-horizontal-relative:text;mso-position-vertical:absolute;mso-position-vertical-relative:text" o:gfxdata="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" strokecolor="black [3213]" strokeweight="1.75pt">
-                <v:stroke endarrow="open"/>
-              </v:shape>
-            </w:pict>
-          </mc:Fallback>
-        </mc:AlternateContent>
-      </w:r>
-      <w:r>
-        <w:rPr>
-          <w:noProof/>
-        </w:rPr>
-        <mc:AlternateContent>
-          <mc:Choice Requires="wps">
-            <w:drawing>
-              <wp:anchor distT="0" distB="0" distL="114300" distR="114300" simplePos="0" relativeHeight="251728896" behindDoc="0" locked="0" layoutInCell="1" allowOverlap="1" wp14:anchorId="1CD4D8B1" wp14:editId="2C89C15D">
-                <wp:simplePos x="0" y="0"/>
-                <wp:positionH relativeFrom="column">
-                  <wp:posOffset>4962525</wp:posOffset>
-                </wp:positionH>
-                <wp:positionV relativeFrom="paragraph">
-                  <wp:posOffset>1362075</wp:posOffset>
-                </wp:positionV>
-                <wp:extent cx="1219200" cy="628650"/>
-                <wp:effectExtent l="0" t="0" r="0" b="0"/>
-                <wp:wrapNone/>
-                <wp:docPr id="55" name="Rectangle 55"/>
-                <wp:cNvGraphicFramePr/>
-                <a:graphic xmlns:a="http://schemas.openxmlformats.org/drawingml/2006/main">
-                  <a:graphicData uri="http://schemas.microsoft.com/office/word/2010/wordprocessingShape">
-                    <wps:wsp>
-                      <wps:cNvSpPr/>
-                      <wps:spPr>
-                        <a:xfrm>
-                          <a:off x="0" y="0"/>
-                          <a:ext cx="1219200" cy="628650"/>
-                        </a:xfrm>
-                        <a:prstGeom prst="rect">
-                          <a:avLst/>
-                        </a:prstGeom>
-                        <a:noFill/>
-                        <a:ln w="28575">
-                          <a:noFill/>
-                        </a:ln>
-                      </wps:spPr>
-                      <wps:style>
-                        <a:lnRef idx="2">
-                          <a:schemeClr val="accent6"/>
-                        </a:lnRef>
-                        <a:fillRef idx="1">
-                          <a:schemeClr val="lt1"/>
-                        </a:fillRef>
-                        <a:effectRef idx="0">
-                          <a:schemeClr val="accent6"/>
-                        </a:effectRef>
-                        <a:fontRef idx="minor">
-                          <a:schemeClr val="dk1"/>
-                        </a:fontRef>
-                      </wps:style>
-                      <wps:txbx>
-                        <w:txbxContent>
-                          <w:p>
-                            <w:pPr>
-                              <w:spacing w:after="0" w:line="240" w:lineRule="atLeast"/>
-                              <w:jc w:val="center"/>
-                              <w:rPr>
-                                <w:b/>
-                                <w:sz w:val="20"/>
-                                <w:szCs w:val="20"/>
-                              </w:rPr>
-                            </w:pPr>
-                            <w:r>
-                              <w:rPr>
-                                <w:b/>
-                                <w:sz w:val="20"/>
-                                <w:szCs w:val="20"/>
-                              </w:rPr>
-                              <w:t>Configuration</w:t>
-                            </w:r>
-                          </w:p>
-                          <w:p>
-                            <w:pPr>
-                              <w:spacing w:after="0" w:line="240" w:lineRule="atLeast"/>
-                              <w:jc w:val="center"/>
-                              <w:rPr>
-                                <w:b/>
-                                <w:sz w:val="20"/>
-                                <w:szCs w:val="20"/>
-                              </w:rPr>
-                            </w:pPr>
-                            <w:r>
-                              <w:rPr>
-                                <w:b/>
-                                <w:sz w:val="20"/>
-                                <w:szCs w:val="20"/>
-                              </w:rPr>
-                              <w:t>Option Values</w:t>
-                            </w:r>
-                          </w:p>
-                        </w:txbxContent>
-                      </wps:txbx>
-                      <wps:bodyPr rot="0" spcFirstLastPara="0" vertOverflow="overflow" horzOverflow="overflow" vert="horz" wrap="square" lIns="91440" tIns="45720" rIns="91440" bIns="45720" numCol="1" spcCol="0" rtlCol="0" fromWordArt="0" anchor="ctr" anchorCtr="0" forceAA="0" compatLnSpc="1">
-                        <a:prstTxWarp prst="textNoShape">
-                          <a:avLst/>
-                        </a:prstTxWarp>
-                        <a:noAutofit/>
-                      </wps:bodyPr>
-                    </wps:wsp>
-                  </a:graphicData>
-                </a:graphic>
-                <wp14:sizeRelH relativeFrom="margin">
-                  <wp14:pctWidth>0</wp14:pctWidth>
-                </wp14:sizeRelH>
-                <wp14:sizeRelV relativeFrom="margin">
-                  <wp14:pctHeight>0</wp14:pctHeight>
-                </wp14:sizeRelV>
-              </wp:anchor>
-            </w:drawing>
-          </mc:Choice>
-          <mc:Fallback>
-            <w:pict>
-              <v:rect id="Rectangle 55" o:spid="_x0000_s1028" style="position:absolute;margin-left:390.75pt;margin-top:107.25pt;width:96pt;height:49.5pt;z-index:251728896;visibility:visible;mso-wrap-style:square;mso-width-percent:0;mso-height-percent:0;mso-wrap-distance-left:9pt;mso-wrap-distance-top:0;mso-wrap-distance-right:9pt;mso-wrap-distance-bottom:0;mso-position-horizontal:absolute;mso-position-horizontal-relative:text;mso-position-vertical:absolute;mso-position-vertical-relative:text;mso-width-percent:0;mso-height-percent:0;mso-width-relative:margin;mso-height-relative:margin;v-text-anchor:middle" o:gfxdata="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" filled="f" stroked="f" strokeweight="2.25pt">
-                <v:textbox>
-                  <w:txbxContent>
-                    <w:p>
-                      <w:pPr>
-                        <w:spacing w:after="0" w:line="240" w:lineRule="atLeast"/>
-                        <w:jc w:val="center"/>
-                        <w:rPr>
-                          <w:b/>
-                          <w:sz w:val="20"/>
-                          <w:szCs w:val="20"/>
-                        </w:rPr>
-                      </w:pPr>
-                      <w:r>
-                        <w:rPr>
-                          <w:b/>
-                          <w:sz w:val="20"/>
-                          <w:szCs w:val="20"/>
-                        </w:rPr>
-                        <w:t>Configuration</w:t>
-                      </w:r>
-                    </w:p>
-                    <w:p>
-                      <w:pPr>
-                        <w:spacing w:after="0" w:line="240" w:lineRule="atLeast"/>
-                        <w:jc w:val="center"/>
-                        <w:rPr>
-                          <w:b/>
-                          <w:sz w:val="20"/>
-                          <w:szCs w:val="20"/>
-                        </w:rPr>
-                      </w:pPr>
-                      <w:r>
-                        <w:rPr>
-                          <w:b/>
-                          <w:sz w:val="20"/>
-                          <w:szCs w:val="20"/>
-                        </w:rPr>
-                        <w:t>Option Values</w:t>
-                      </w:r>
-                    </w:p>
-                  </w:txbxContent>
-                </v:textbox>
-              </v:rect>
-            </w:pict>
-          </mc:Fallback>
-        </mc:AlternateContent>
-      </w:r>
-      <w:r>
-        <w:rPr>
-          <w:noProof/>
-        </w:rPr>
-        <mc:AlternateContent>
-          <mc:Choice Requires="wps">
-            <w:drawing>
-              <wp:anchor distT="0" distB="0" distL="114300" distR="114300" simplePos="0" relativeHeight="251717632" behindDoc="0" locked="0" layoutInCell="1" allowOverlap="1" wp14:anchorId="3BCBD611" wp14:editId="15E01661">
-                <wp:simplePos x="0" y="0"/>
-                <wp:positionH relativeFrom="column">
-                  <wp:posOffset>5172075</wp:posOffset>
-                </wp:positionH>
-                <wp:positionV relativeFrom="paragraph">
-                  <wp:posOffset>1266825</wp:posOffset>
-                </wp:positionV>
-                <wp:extent cx="0" cy="447675"/>
-                <wp:effectExtent l="95250" t="38100" r="57150" b="9525"/>
-                <wp:wrapNone/>
-                <wp:docPr id="45" name="Straight Arrow Connector 45"/>
-                <wp:cNvGraphicFramePr/>
-                <a:graphic xmlns:a="http://schemas.openxmlformats.org/drawingml/2006/main">
-                  <a:graphicData uri="http://schemas.microsoft.com/office/word/2010/wordprocessingShape">
-                    <wps:wsp>
-                      <wps:cNvCnPr/>
-                      <wps:spPr>
-                        <a:xfrm flipV="1">
-                          <a:off x="0" y="0"/>
-                          <a:ext cx="0" cy="447675"/>
-                        </a:xfrm>
-                        <a:prstGeom prst="straightConnector1">
-                          <a:avLst/>
-                        </a:prstGeom>
-                        <a:ln w="22225">
-                          <a:solidFill>
-                            <a:schemeClr val="tx1"/>
-                          </a:solidFill>
-                          <a:tailEnd type="arrow"/>
-                        </a:ln>
-                      </wps:spPr>
-                      <wps:style>
-                        <a:lnRef idx="1">
-                          <a:schemeClr val="accent1"/>
-                        </a:lnRef>
-                        <a:fillRef idx="0">
-                          <a:schemeClr val="accent1"/>
-                        </a:fillRef>
-                        <a:effectRef idx="0">
-                          <a:schemeClr val="accent1"/>
-                        </a:effectRef>
-                        <a:fontRef idx="minor">
-                          <a:schemeClr val="tx1"/>
-                        </a:fontRef>
-                      </wps:style>
-                      <wps:bodyPr/>
-                    </wps:wsp>
-                  </a:graphicData>
-                </a:graphic>
-              </wp:anchor>
-            </w:drawing>
-          </mc:Choice>
-          <mc:Fallback>
-            <w:pict>
-              <v:shape id="Straight Arrow Connector 45" o:spid="_x0000_s1026" type="#_x0000_t32" style="position:absolute;margin-left:407.25pt;margin-top:99.75pt;width:0;height:35.25pt;flip:y;z-index:251717632;visibility:visible;mso-wrap-style:square;mso-wrap-distance-left:9pt;mso-wrap-distance-top:0;mso-wrap-distance-right:9pt;mso-wrap-distance-bottom:0;mso-position-horizontal:absolute;mso-position-horizontal-relative:text;mso-position-vertical:absolute;mso-position-vertical-relative:text" o:gfxdata="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" strokecolor="black [3213]" strokeweight="1.75pt">
-                <v:stroke endarrow="open"/>
-              </v:shape>
-            </w:pict>
-          </mc:Fallback>
-        </mc:AlternateContent>
-      </w:r>
-      <w:r>
-        <w:rPr>
-          <w:noProof/>
-        </w:rPr>
-        <mc:AlternateContent>
-          <mc:Choice Requires="wpg">
-            <w:drawing>
-              <wp:anchor distT="0" distB="0" distL="114300" distR="114300" simplePos="0" relativeHeight="251711488" behindDoc="0" locked="0" layoutInCell="1" allowOverlap="1" wp14:anchorId="50C756A9" wp14:editId="0A547FEB">
-                <wp:simplePos x="0" y="0"/>
-                <wp:positionH relativeFrom="column">
-                  <wp:posOffset>6819900</wp:posOffset>
-                </wp:positionH>
-                <wp:positionV relativeFrom="paragraph">
-                  <wp:posOffset>1381125</wp:posOffset>
-                </wp:positionV>
-                <wp:extent cx="800100" cy="708660"/>
-                <wp:effectExtent l="19050" t="19050" r="19050" b="15240"/>
-                <wp:wrapNone/>
-                <wp:docPr id="39" name="Group 39"/>
+                <wp:docPr id="36" name="Group 36"/>
                 <wp:cNvGraphicFramePr/>
                 <a:graphic xmlns:a="http://schemas.openxmlformats.org/drawingml/2006/main">
                   <a:graphicData uri="http://schemas.microsoft.com/office/word/2010/wordprocessingGroup">
@@ -623,70 +535,18 @@
                       <wpg:grpSpPr>
                         <a:xfrm>
                           <a:off x="0" y="0"/>
-                          <a:ext cx="800100" cy="708660"/>
+                          <a:ext cx="755650" cy="701040"/>
                           <a:chOff x="0" y="0"/>
-                          <a:chExt cx="800100" cy="857250"/>
+                          <a:chExt cx="755650" cy="701040"/>
                         </a:xfrm>
                       </wpg:grpSpPr>
-                      <wps:wsp>
-                        <wps:cNvPr id="38" name="Flowchart: Magnetic Disk 38"/>
-                        <wps:cNvSpPr/>
-                        <wps:spPr>
-                          <a:xfrm>
-                            <a:off x="0" y="0"/>
-                            <a:ext cx="800100" cy="790575"/>
-                          </a:xfrm>
-                          <a:prstGeom prst="flowChartMagneticDisk">
-                            <a:avLst/>
-                          </a:prstGeom>
-                          <a:noFill/>
-                          <a:ln w="28575">
-                            <a:solidFill>
-                              <a:schemeClr val="tx1"/>
-                            </a:solidFill>
-                          </a:ln>
-                        </wps:spPr>
-                        <wps:style>
-                          <a:lnRef idx="2">
-                            <a:schemeClr val="accent6"/>
-                          </a:lnRef>
-                          <a:fillRef idx="1">
-                            <a:schemeClr val="lt1"/>
-                          </a:fillRef>
-                          <a:effectRef idx="0">
-                            <a:schemeClr val="accent6"/>
-                          </a:effectRef>
-                          <a:fontRef idx="minor">
-                            <a:schemeClr val="dk1"/>
-                          </a:fontRef>
-                        </wps:style>
-                        <wps:txbx>
-                          <w:txbxContent>
-                            <w:p>
-                              <w:pPr>
-                                <w:spacing w:after="0" w:line="240" w:lineRule="exact"/>
-                                <w:jc w:val="center"/>
-                                <w:rPr>
-                                  <w:b/>
-                                </w:rPr>
-                              </w:pPr>
-                            </w:p>
-                          </w:txbxContent>
-                        </wps:txbx>
-                        <wps:bodyPr rot="0" spcFirstLastPara="0" vertOverflow="overflow" horzOverflow="overflow" vert="horz" wrap="square" lIns="91440" tIns="45720" rIns="91440" bIns="45720" numCol="1" spcCol="0" rtlCol="0" fromWordArt="0" anchor="ctr" anchorCtr="0" forceAA="0" compatLnSpc="1">
-                          <a:prstTxWarp prst="textNoShape">
-                            <a:avLst/>
-                          </a:prstTxWarp>
-                          <a:noAutofit/>
-                        </wps:bodyPr>
-                      </wps:wsp>
                       <wps:wsp>
                         <wps:cNvPr id="37" name="Flowchart: Magnetic Disk 37"/>
                         <wps:cNvSpPr/>
                         <wps:spPr>
                           <a:xfrm>
-                            <a:off x="0" y="66675"/>
-                            <a:ext cx="800100" cy="790575"/>
+                            <a:off x="0" y="0"/>
+                            <a:ext cx="755650" cy="653415"/>
                           </a:xfrm>
                           <a:prstGeom prst="flowChartMagneticDisk">
                             <a:avLst/>
@@ -722,15 +582,11 @@
                                 <w:jc w:val="center"/>
                                 <w:rPr>
                                   <w:b/>
-                                  <w:sz w:val="20"/>
-                                  <w:szCs w:val="20"/>
                                 </w:rPr>
                               </w:pPr>
                               <w:r>
                                 <w:rPr>
                                   <w:b/>
-                                  <w:sz w:val="20"/>
-                                  <w:szCs w:val="20"/>
                                 </w:rPr>
                                 <w:t>Profile</w:t>
                               </w:r>
@@ -741,22 +597,93 @@
                                 <w:jc w:val="center"/>
                                 <w:rPr>
                                   <w:b/>
-                                  <w:sz w:val="20"/>
-                                  <w:szCs w:val="20"/>
                                 </w:rPr>
                               </w:pPr>
                               <w:r>
                                 <w:rPr>
                                   <w:b/>
-                                  <w:sz w:val="20"/>
-                                  <w:szCs w:val="20"/>
                                 </w:rPr>
                                 <w:t>Database</w:t>
                               </w:r>
                             </w:p>
                           </w:txbxContent>
                         </wps:txbx>
-                        <wps:bodyPr rot="0" spcFirstLastPara="0" vertOverflow="overflow" horzOverflow="overflow" vert="horz" wrap="square" lIns="91440" tIns="45720" rIns="91440" bIns="45720" numCol="1" spcCol="0" rtlCol="0" fromWordArt="0" anchor="ctr" anchorCtr="0" forceAA="0" compatLnSpc="1">
+                        <wps:bodyPr rot="0" spcFirstLastPara="0" vertOverflow="overflow" horzOverflow="overflow" vert="horz" wrap="none" lIns="91440" tIns="45720" rIns="91440" bIns="45720" numCol="1" spcCol="0" rtlCol="0" fromWordArt="0" anchor="ctr" anchorCtr="0" forceAA="0" compatLnSpc="1">
+                          <a:prstTxWarp prst="textNoShape">
+                            <a:avLst/>
+                          </a:prstTxWarp>
+                          <a:noAutofit/>
+                        </wps:bodyPr>
+                      </wps:wsp>
+                      <wps:wsp>
+                        <wps:cNvPr id="35" name="Flowchart: Magnetic Disk 35"/>
+                        <wps:cNvSpPr/>
+                        <wps:spPr>
+                          <a:xfrm>
+                            <a:off x="0" y="47625"/>
+                            <a:ext cx="755650" cy="653415"/>
+                          </a:xfrm>
+                          <a:prstGeom prst="flowChartMagneticDisk">
+                            <a:avLst/>
+                          </a:prstGeom>
+                          <a:solidFill>
+                            <a:schemeClr val="bg1"/>
+                          </a:solidFill>
+                          <a:ln w="28575">
+                            <a:solidFill>
+                              <a:schemeClr val="tx1"/>
+                            </a:solidFill>
+                          </a:ln>
+                        </wps:spPr>
+                        <wps:style>
+                          <a:lnRef idx="2">
+                            <a:schemeClr val="accent6"/>
+                          </a:lnRef>
+                          <a:fillRef idx="1">
+                            <a:schemeClr val="lt1"/>
+                          </a:fillRef>
+                          <a:effectRef idx="0">
+                            <a:schemeClr val="accent6"/>
+                          </a:effectRef>
+                          <a:fontRef idx="minor">
+                            <a:schemeClr val="dk1"/>
+                          </a:fontRef>
+                        </wps:style>
+                        <wps:txbx>
+                          <w:txbxContent>
+                            <w:p>
+                              <w:pPr>
+                                <w:spacing w:after="0" w:line="180" w:lineRule="exact"/>
+                                <w:jc w:val="center"/>
+                                <w:rPr>
+                                  <w:b/>
+                                </w:rPr>
+                              </w:pPr>
+                              <w:r>
+                                <w:rPr>
+                                  <w:b/>
+                                </w:rPr>
+                                <w:t>Profile</w:t>
+                              </w:r>
+                            </w:p>
+                            <w:p>
+                              <w:pPr>
+                                <w:spacing w:after="0" w:line="180" w:lineRule="exact"/>
+                                <w:jc w:val="center"/>
+                                <w:rPr>
+                                  <w:b/>
+                                </w:rPr>
+                              </w:pPr>
+                              <w:r>
+                                <w:rPr>
+                                  <w:b/>
+                                </w:rPr>
+                                <w:t>Database</w:t>
+                              </w:r>
+                            </w:p>
+                          </w:txbxContent>
+                        </wps:txbx>
+                        <wps:bodyPr rot="0" spcFirstLastPara="0" vertOverflow="overflow" horzOverflow="overflow" vert="horz" wrap="none" lIns="91440" tIns="45720" rIns="91440" bIns="45720" numCol="1" spcCol="0" rtlCol="0" fromWordArt="0" anchor="ctr" anchorCtr="0" forceAA="0" compatLnSpc="1">
                           <a:prstTxWarp prst="textNoShape">
                             <a:avLst/>
                           </a:prstTxWarp>
@@ -766,37 +693,16 @@
                     </wpg:wgp>
                   </a:graphicData>
                 </a:graphic>
-                <wp14:sizeRelH relativeFrom="margin">
-                  <wp14:pctWidth>0</wp14:pctWidth>
-                </wp14:sizeRelH>
-                <wp14:sizeRelV relativeFrom="margin">
-                  <wp14:pctHeight>0</wp14:pctHeight>
-                </wp14:sizeRelV>
               </wp:anchor>
             </w:drawing>
           </mc:Choice>
           <mc:Fallback>
             <w:pict>
-              <v:group id="Group 39" o:spid="_x0000_s1029" style="position:absolute;margin-left:537pt;margin-top:108.75pt;width:63pt;height:55.8pt;z-index:251711488;mso-width-relative:margin;mso-height-relative:margin" coordsize="8001,8572" o:gfxdata="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">
+              <v:group id="Group 36" o:spid="_x0000_s1029" style="position:absolute;margin-left:540pt;margin-top:109.5pt;width:59.5pt;height:55.2pt;z-index:251735040" coordsize="7556,7010" o:gfxdata="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">
                 <v:shapetype id="_x0000_t132" coordsize="21600,21600" o:spt="132" path="m10800,qx,3391l,18209qy10800,21600,21600,18209l21600,3391qy10800,xem,3391nfqy10800,6782,21600,3391e">
                   <v:path o:extrusionok="f" gradientshapeok="t" o:connecttype="custom" o:connectlocs="10800,6782;10800,0;0,10800;10800,21600;21600,10800" o:connectangles="270,270,180,90,0" textboxrect="0,6782,21600,18209"/>
                 </v:shapetype>
-                <v:shape id="Flowchart: Magnetic Disk 38" o:spid="_x0000_s1030" type="#_x0000_t132" style="position:absolute;width:8001;height:7905;visibility:visible;mso-wrap-style:square;v-text-anchor:middle" o:gfxdata="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" filled="f" strokecolor="black [3213]" strokeweight="2.25pt">
-                  <v:textbox>
-                    <w:txbxContent>
-                      <w:p>
-                        <w:pPr>
-                          <w:spacing w:after="0" w:line="240" w:lineRule="exact"/>
-                          <w:jc w:val="center"/>
-                          <w:rPr>
-                            <w:b/>
-                          </w:rPr>
-                        </w:pPr>
-                      </w:p>
-                    </w:txbxContent>
-                  </v:textbox>
-                </v:shape>
-                <v:shape id="Flowchart: Magnetic Disk 37" o:spid="_x0000_s1031" type="#_x0000_t132" style="position:absolute;top:666;width:8001;height:7906;visibility:visible;mso-wrap-style:square;v-text-anchor:middle" o:gfxdata="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" fillcolor="white [3212]" strokecolor="black [3213]" strokeweight="2.25pt">
+                <v:shape id="Flowchart: Magnetic Disk 37" o:spid="_x0000_s1030" type="#_x0000_t132" style="position:absolute;width:7556;height:6534;visibility:visible;mso-wrap-style:none;v-text-anchor:middle" o:gfxdata="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" fillcolor="white [3212]" strokecolor="black [3213]" strokeweight="2.25pt">
                   <v:textbox>
                     <w:txbxContent>
                       <w:p>
@@ -805,15 +711,11 @@
                           <w:jc w:val="center"/>
                           <w:rPr>
                             <w:b/>
-                            <w:sz w:val="20"/>
-                            <w:szCs w:val="20"/>
                           </w:rPr>
                         </w:pPr>
                         <w:r>
                           <w:rPr>
                             <w:b/>
-                            <w:sz w:val="20"/>
-                            <w:szCs w:val="20"/>
                           </w:rPr>
                           <w:t>Profile</w:t>
                         </w:r>
@@ -824,15 +726,47 @@
                           <w:jc w:val="center"/>
                           <w:rPr>
                             <w:b/>
-                            <w:sz w:val="20"/>
-                            <w:szCs w:val="20"/>
                           </w:rPr>
                         </w:pPr>
                         <w:r>
                           <w:rPr>
                             <w:b/>
-                            <w:sz w:val="20"/>
-                            <w:szCs w:val="20"/>
+                          </w:rPr>
+                          <w:t>Database</w:t>
+                        </w:r>
+                      </w:p>
+                    </w:txbxContent>
+                  </v:textbox>
+                </v:shape>
+                <v:shape id="Flowchart: Magnetic Disk 35" o:spid="_x0000_s1031" type="#_x0000_t132" style="position:absolute;top:476;width:7556;height:6534;visibility:visible;mso-wrap-style:none;v-text-anchor:middle" o:gfxdata="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" fillcolor="white [3212]" strokecolor="black [3213]" strokeweight="2.25pt">
+                  <v:textbox>
+                    <w:txbxContent>
+                      <w:p>
+                        <w:pPr>
+                          <w:spacing w:after="0" w:line="180" w:lineRule="exact"/>
+                          <w:jc w:val="center"/>
+                          <w:rPr>
+                            <w:b/>
+                          </w:rPr>
+                        </w:pPr>
+                        <w:r>
+                          <w:rPr>
+                            <w:b/>
+                          </w:rPr>
+                          <w:t>Profile</w:t>
+                        </w:r>
+                      </w:p>
+                      <w:p>
+                        <w:pPr>
+                          <w:spacing w:after="0" w:line="180" w:lineRule="exact"/>
+                          <w:jc w:val="center"/>
+                          <w:rPr>
+                            <w:b/>
+                          </w:rPr>
+                        </w:pPr>
+                        <w:r>
+                          <w:rPr>
+                            <w:b/>
                           </w:rPr>
                           <w:t>Database</w:t>
                         </w:r>
@@ -852,18 +786,18 @@
         <mc:AlternateContent>
           <mc:Choice Requires="wps">
             <w:drawing>
-              <wp:anchor distT="0" distB="0" distL="114300" distR="114300" simplePos="0" relativeHeight="251726848" behindDoc="0" locked="0" layoutInCell="1" allowOverlap="1" wp14:anchorId="66BC0AC6" wp14:editId="56F634CE">
+              <wp:anchor distT="0" distB="0" distL="114300" distR="114300" simplePos="0" relativeHeight="251732992" behindDoc="0" locked="0" layoutInCell="1" allowOverlap="1" wp14:anchorId="31D1552C" wp14:editId="46BD5539">
                 <wp:simplePos x="0" y="0"/>
                 <wp:positionH relativeFrom="column">
-                  <wp:posOffset>4429125</wp:posOffset>
+                  <wp:posOffset>5095875</wp:posOffset>
                 </wp:positionH>
                 <wp:positionV relativeFrom="paragraph">
-                  <wp:posOffset>1482090</wp:posOffset>
+                  <wp:posOffset>1485900</wp:posOffset>
                 </wp:positionV>
-                <wp:extent cx="752475" cy="356235"/>
+                <wp:extent cx="1085850" cy="356235"/>
                 <wp:effectExtent l="0" t="0" r="0" b="0"/>
                 <wp:wrapNone/>
-                <wp:docPr id="54" name="Rectangle 54"/>
+                <wp:docPr id="34" name="Rectangle 34"/>
                 <wp:cNvGraphicFramePr/>
                 <a:graphic xmlns:a="http://schemas.openxmlformats.org/drawingml/2006/main">
                   <a:graphicData uri="http://schemas.microsoft.com/office/word/2010/wordprocessingShape">
@@ -872,7 +806,7 @@
                       <wps:spPr>
                         <a:xfrm>
                           <a:off x="0" y="0"/>
-                          <a:ext cx="752475" cy="356235"/>
+                          <a:ext cx="1085850" cy="356235"/>
                         </a:xfrm>
                         <a:prstGeom prst="rect">
                           <a:avLst/>
@@ -904,17 +838,13 @@
                               <w:jc w:val="center"/>
                               <w:rPr>
                                 <w:b/>
-                                <w:sz w:val="20"/>
-                                <w:szCs w:val="20"/>
                               </w:rPr>
                             </w:pPr>
                             <w:r>
                               <w:rPr>
                                 <w:b/>
-                                <w:sz w:val="20"/>
-                                <w:szCs w:val="20"/>
-                              </w:rPr>
-                              <w:t>Inputs</w:t>
+                              </w:rPr>
+                              <w:t>Configurations</w:t>
                             </w:r>
                           </w:p>
                         </w:txbxContent>
@@ -939,7 +869,7 @@
           </mc:Choice>
           <mc:Fallback>
             <w:pict>
-              <v:rect id="Rectangle 54" o:spid="_x0000_s1032" style="position:absolute;margin-left:348.75pt;margin-top:116.7pt;width:59.25pt;height:28.05pt;z-index:251726848;visibility:visible;mso-wrap-style:square;mso-width-percent:0;mso-height-percent:0;mso-wrap-distance-left:9pt;mso-wrap-distance-top:0;mso-wrap-distance-right:9pt;mso-wrap-distance-bottom:0;mso-position-horizontal:absolute;mso-position-horizontal-relative:text;mso-position-vertical:absolute;mso-position-vertical-relative:text;mso-width-percent:0;mso-height-percent:0;mso-width-relative:margin;mso-height-relative:margin;v-text-anchor:middle" o:gfxdata="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" filled="f" stroked="f" strokeweight="2.25pt">
+              <v:rect id="Rectangle 34" o:spid="_x0000_s1032" style="position:absolute;margin-left:401.25pt;margin-top:117pt;width:85.5pt;height:28.05pt;z-index:251732992;visibility:visible;mso-wrap-style:square;mso-width-percent:0;mso-height-percent:0;mso-wrap-distance-left:9pt;mso-wrap-distance-top:0;mso-wrap-distance-right:9pt;mso-wrap-distance-bottom:0;mso-position-horizontal:absolute;mso-position-horizontal-relative:text;mso-position-vertical:absolute;mso-position-vertical-relative:text;mso-width-percent:0;mso-height-percent:0;mso-width-relative:margin;mso-height-relative:margin;v-text-anchor:middle" o:gfxdata="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" filled="f" stroked="f" strokeweight="2.25pt">
                 <v:textbox>
                   <w:txbxContent>
                     <w:p>
@@ -948,15 +878,126 @@
                         <w:jc w:val="center"/>
                         <w:rPr>
                           <w:b/>
-                          <w:sz w:val="20"/>
-                          <w:szCs w:val="20"/>
                         </w:rPr>
                       </w:pPr>
                       <w:r>
                         <w:rPr>
                           <w:b/>
-                          <w:sz w:val="20"/>
-                          <w:szCs w:val="20"/>
+                        </w:rPr>
+                        <w:t>Configurations</w:t>
+                      </w:r>
+                    </w:p>
+                  </w:txbxContent>
+                </v:textbox>
+              </v:rect>
+            </w:pict>
+          </mc:Fallback>
+        </mc:AlternateContent>
+      </w:r>
+      <w:r>
+        <w:rPr>
+          <w:noProof/>
+        </w:rPr>
+        <mc:AlternateContent>
+          <mc:Choice Requires="wps">
+            <w:drawing>
+              <wp:anchor distT="0" distB="0" distL="114300" distR="114300" simplePos="0" relativeHeight="251726848" behindDoc="0" locked="0" layoutInCell="1" allowOverlap="1" wp14:anchorId="687B362F" wp14:editId="59DA980B">
+                <wp:simplePos x="0" y="0"/>
+                <wp:positionH relativeFrom="column">
+                  <wp:posOffset>4457700</wp:posOffset>
+                </wp:positionH>
+                <wp:positionV relativeFrom="paragraph">
+                  <wp:posOffset>1482090</wp:posOffset>
+                </wp:positionV>
+                <wp:extent cx="752475" cy="356235"/>
+                <wp:effectExtent l="0" t="0" r="0" b="0"/>
+                <wp:wrapNone/>
+                <wp:docPr id="54" name="Rectangle 54"/>
+                <wp:cNvGraphicFramePr/>
+                <a:graphic xmlns:a="http://schemas.openxmlformats.org/drawingml/2006/main">
+                  <a:graphicData uri="http://schemas.microsoft.com/office/word/2010/wordprocessingShape">
+                    <wps:wsp>
+                      <wps:cNvSpPr/>
+                      <wps:spPr>
+                        <a:xfrm>
+                          <a:off x="0" y="0"/>
+                          <a:ext cx="752475" cy="356235"/>
+                        </a:xfrm>
+                        <a:prstGeom prst="rect">
+                          <a:avLst/>
+                        </a:prstGeom>
+                        <a:noFill/>
+                        <a:ln w="28575">
+                          <a:noFill/>
+                        </a:ln>
+                      </wps:spPr>
+                      <wps:style>
+                        <a:lnRef idx="2">
+                          <a:schemeClr val="accent6"/>
+                        </a:lnRef>
+                        <a:fillRef idx="1">
+                          <a:schemeClr val="lt1"/>
+                        </a:fillRef>
+                        <a:effectRef idx="0">
+                          <a:schemeClr val="accent6"/>
+                        </a:effectRef>
+                        <a:fontRef idx="minor">
+                          <a:schemeClr val="dk1"/>
+                        </a:fontRef>
+                      </wps:style>
+                      <wps:txbx>
+                        <w:txbxContent>
+                          <w:p>
+                            <w:pPr>
+                              <w:spacing w:after="0" w:line="240" w:lineRule="atLeast"/>
+                              <w:jc w:val="center"/>
+                              <w:rPr>
+                                <w:b/>
+                              </w:rPr>
+                            </w:pPr>
+                            <w:r>
+                              <w:rPr>
+                                <w:b/>
+                              </w:rPr>
+                              <w:t>Inputs</w:t>
+                            </w:r>
+                          </w:p>
+                        </w:txbxContent>
+                      </wps:txbx>
+                      <wps:bodyPr rot="0" spcFirstLastPara="0" vertOverflow="overflow" horzOverflow="overflow" vert="horz" wrap="square" lIns="91440" tIns="45720" rIns="91440" bIns="45720" numCol="1" spcCol="0" rtlCol="0" fromWordArt="0" anchor="ctr" anchorCtr="0" forceAA="0" compatLnSpc="1">
+                        <a:prstTxWarp prst="textNoShape">
+                          <a:avLst/>
+                        </a:prstTxWarp>
+                        <a:noAutofit/>
+                      </wps:bodyPr>
+                    </wps:wsp>
+                  </a:graphicData>
+                </a:graphic>
+                <wp14:sizeRelH relativeFrom="margin">
+                  <wp14:pctWidth>0</wp14:pctWidth>
+                </wp14:sizeRelH>
+                <wp14:sizeRelV relativeFrom="margin">
+                  <wp14:pctHeight>0</wp14:pctHeight>
+                </wp14:sizeRelV>
+              </wp:anchor>
+            </w:drawing>
+          </mc:Choice>
+          <mc:Fallback>
+            <w:pict>
+              <v:rect id="Rectangle 54" o:spid="_x0000_s1033" style="position:absolute;margin-left:351pt;margin-top:116.7pt;width:59.25pt;height:28.05pt;z-index:251726848;visibility:visible;mso-wrap-style:square;mso-width-percent:0;mso-height-percent:0;mso-wrap-distance-left:9pt;mso-wrap-distance-top:0;mso-wrap-distance-right:9pt;mso-wrap-distance-bottom:0;mso-position-horizontal:absolute;mso-position-horizontal-relative:text;mso-position-vertical:absolute;mso-position-vertical-relative:text;mso-width-percent:0;mso-height-percent:0;mso-width-relative:margin;mso-height-relative:margin;v-text-anchor:middle" o:gfxdata="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" filled="f" stroked="f" strokeweight="2.25pt">
+                <v:textbox>
+                  <w:txbxContent>
+                    <w:p>
+                      <w:pPr>
+                        <w:spacing w:after="0" w:line="240" w:lineRule="atLeast"/>
+                        <w:jc w:val="center"/>
+                        <w:rPr>
+                          <w:b/>
+                        </w:rPr>
+                      </w:pPr>
+                      <w:r>
+                        <w:rPr>
+                          <w:b/>
                         </w:rPr>
                         <w:t>Inputs</w:t>
                       </w:r>
@@ -975,7 +1016,439 @@
         <mc:AlternateContent>
           <mc:Choice Requires="wps">
             <w:drawing>
-              <wp:anchor distT="0" distB="0" distL="114300" distR="114300" simplePos="0" relativeHeight="251722752" behindDoc="0" locked="0" layoutInCell="1" allowOverlap="1" wp14:anchorId="3E54ABBC" wp14:editId="514D3086">
+              <wp:anchor distT="0" distB="0" distL="114300" distR="114300" simplePos="0" relativeHeight="251702272" behindDoc="0" locked="0" layoutInCell="1" allowOverlap="1" wp14:anchorId="3207B836" wp14:editId="6D32BDC4">
+                <wp:simplePos x="0" y="0"/>
+                <wp:positionH relativeFrom="column">
+                  <wp:posOffset>5362575</wp:posOffset>
+                </wp:positionH>
+                <wp:positionV relativeFrom="paragraph">
+                  <wp:posOffset>257175</wp:posOffset>
+                </wp:positionV>
+                <wp:extent cx="781050" cy="485775"/>
+                <wp:effectExtent l="19050" t="19050" r="20320" b="28575"/>
+                <wp:wrapNone/>
+                <wp:docPr id="32" name="Flowchart: Document 32"/>
+                <wp:cNvGraphicFramePr/>
+                <a:graphic xmlns:a="http://schemas.openxmlformats.org/drawingml/2006/main">
+                  <a:graphicData uri="http://schemas.microsoft.com/office/word/2010/wordprocessingShape">
+                    <wps:wsp>
+                      <wps:cNvSpPr/>
+                      <wps:spPr>
+                        <a:xfrm>
+                          <a:off x="0" y="0"/>
+                          <a:ext cx="781050" cy="485775"/>
+                        </a:xfrm>
+                        <a:prstGeom prst="flowChartDocument">
+                          <a:avLst/>
+                        </a:prstGeom>
+                        <a:noFill/>
+                        <a:ln w="28575">
+                          <a:solidFill>
+                            <a:schemeClr val="tx1"/>
+                          </a:solidFill>
+                        </a:ln>
+                      </wps:spPr>
+                      <wps:style>
+                        <a:lnRef idx="2">
+                          <a:schemeClr val="accent6"/>
+                        </a:lnRef>
+                        <a:fillRef idx="1">
+                          <a:schemeClr val="lt1"/>
+                        </a:fillRef>
+                        <a:effectRef idx="0">
+                          <a:schemeClr val="accent6"/>
+                        </a:effectRef>
+                        <a:fontRef idx="minor">
+                          <a:schemeClr val="dk1"/>
+                        </a:fontRef>
+                      </wps:style>
+                      <wps:txbx>
+                        <w:txbxContent>
+                          <w:p>
+                            <w:pPr>
+                              <w:spacing w:after="0" w:line="240" w:lineRule="auto"/>
+                              <w:jc w:val="center"/>
+                              <w:rPr>
+                                <w:b/>
+                              </w:rPr>
+                            </w:pPr>
+                            <w:r>
+                              <w:rPr>
+                                <w:b/>
+                              </w:rPr>
+                              <w:t>Execution</w:t>
+                            </w:r>
+                          </w:p>
+                          <w:p>
+                            <w:pPr>
+                              <w:spacing w:after="0" w:line="240" w:lineRule="auto"/>
+                              <w:jc w:val="center"/>
+                              <w:rPr>
+                                <w:b/>
+                              </w:rPr>
+                            </w:pPr>
+                            <w:r>
+                              <w:rPr>
+                                <w:b/>
+                              </w:rPr>
+                              <w:t>Profile</w:t>
+                            </w:r>
+                          </w:p>
+                        </w:txbxContent>
+                      </wps:txbx>
+                      <wps:bodyPr rot="0" spcFirstLastPara="0" vertOverflow="overflow" horzOverflow="overflow" vert="horz" wrap="none" lIns="91440" tIns="0" rIns="91440" bIns="0" numCol="1" spcCol="0" rtlCol="0" fromWordArt="0" anchor="ctr" anchorCtr="0" forceAA="0" compatLnSpc="1">
+                        <a:prstTxWarp prst="textNoShape">
+                          <a:avLst/>
+                        </a:prstTxWarp>
+                        <a:noAutofit/>
+                      </wps:bodyPr>
+                    </wps:wsp>
+                  </a:graphicData>
+                </a:graphic>
+                <wp14:sizeRelH relativeFrom="margin">
+                  <wp14:pctWidth>0</wp14:pctWidth>
+                </wp14:sizeRelH>
+                <wp14:sizeRelV relativeFrom="margin">
+                  <wp14:pctHeight>0</wp14:pctHeight>
+                </wp14:sizeRelV>
+              </wp:anchor>
+            </w:drawing>
+          </mc:Choice>
+          <mc:Fallback>
+            <w:pict>
+              <v:shape id="Flowchart: Document 32" o:spid="_x0000_s1034" type="#_x0000_t114" style="position:absolute;margin-left:422.25pt;margin-top:20.25pt;width:61.5pt;height:38.25pt;z-index:251702272;visibility:visible;mso-wrap-style:none;mso-width-percent:0;mso-height-percent:0;mso-wrap-distance-left:9pt;mso-wrap-distance-top:0;mso-wrap-distance-right:9pt;mso-wrap-distance-bottom:0;mso-position-horizontal:absolute;mso-position-horizontal-relative:text;mso-position-vertical:absolute;mso-position-vertical-relative:text;mso-width-percent:0;mso-height-percent:0;mso-width-relative:margin;mso-height-relative:margin;v-text-anchor:middle" o:gfxdata="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" filled="f" strokecolor="black [3213]" strokeweight="2.25pt">
+                <v:textbox inset=",0,,0">
+                  <w:txbxContent>
+                    <w:p>
+                      <w:pPr>
+                        <w:spacing w:after="0" w:line="240" w:lineRule="auto"/>
+                        <w:jc w:val="center"/>
+                        <w:rPr>
+                          <w:b/>
+                        </w:rPr>
+                      </w:pPr>
+                      <w:r>
+                        <w:rPr>
+                          <w:b/>
+                        </w:rPr>
+                        <w:t>Execution</w:t>
+                      </w:r>
+                    </w:p>
+                    <w:p>
+                      <w:pPr>
+                        <w:spacing w:after="0" w:line="240" w:lineRule="auto"/>
+                        <w:jc w:val="center"/>
+                        <w:rPr>
+                          <w:b/>
+                        </w:rPr>
+                      </w:pPr>
+                      <w:r>
+                        <w:rPr>
+                          <w:b/>
+                        </w:rPr>
+                        <w:t>Profile</w:t>
+                      </w:r>
+                    </w:p>
+                  </w:txbxContent>
+                </v:textbox>
+              </v:shape>
+            </w:pict>
+          </mc:Fallback>
+        </mc:AlternateContent>
+      </w:r>
+      <w:r>
+        <w:rPr>
+          <w:noProof/>
+        </w:rPr>
+        <mc:AlternateContent>
+          <mc:Choice Requires="wps">
+            <w:drawing>
+              <wp:anchor distT="0" distB="0" distL="114300" distR="114300" simplePos="0" relativeHeight="251730944" behindDoc="0" locked="0" layoutInCell="1" allowOverlap="1" wp14:anchorId="0CC4BA98" wp14:editId="72371B87">
+                <wp:simplePos x="0" y="0"/>
+                <wp:positionH relativeFrom="column">
+                  <wp:posOffset>7772400</wp:posOffset>
+                </wp:positionH>
+                <wp:positionV relativeFrom="paragraph">
+                  <wp:posOffset>333374</wp:posOffset>
+                </wp:positionV>
+                <wp:extent cx="657225" cy="546735"/>
+                <wp:effectExtent l="19050" t="19050" r="20320" b="24765"/>
+                <wp:wrapNone/>
+                <wp:docPr id="57" name="Flowchart: Document 57"/>
+                <wp:cNvGraphicFramePr/>
+                <a:graphic xmlns:a="http://schemas.openxmlformats.org/drawingml/2006/main">
+                  <a:graphicData uri="http://schemas.microsoft.com/office/word/2010/wordprocessingShape">
+                    <wps:wsp>
+                      <wps:cNvSpPr/>
+                      <wps:spPr>
+                        <a:xfrm>
+                          <a:off x="0" y="0"/>
+                          <a:ext cx="657225" cy="546735"/>
+                        </a:xfrm>
+                        <a:prstGeom prst="flowChartDocument">
+                          <a:avLst/>
+                        </a:prstGeom>
+                        <a:noFill/>
+                        <a:ln w="28575">
+                          <a:solidFill>
+                            <a:schemeClr val="tx1"/>
+                          </a:solidFill>
+                        </a:ln>
+                      </wps:spPr>
+                      <wps:style>
+                        <a:lnRef idx="2">
+                          <a:schemeClr val="accent6"/>
+                        </a:lnRef>
+                        <a:fillRef idx="1">
+                          <a:schemeClr val="lt1"/>
+                        </a:fillRef>
+                        <a:effectRef idx="0">
+                          <a:schemeClr val="accent6"/>
+                        </a:effectRef>
+                        <a:fontRef idx="minor">
+                          <a:schemeClr val="dk1"/>
+                        </a:fontRef>
+                      </wps:style>
+                      <wps:txbx>
+                        <w:txbxContent>
+                          <w:p>
+                            <w:pPr>
+                              <w:spacing w:after="0" w:line="220" w:lineRule="exact"/>
+                              <w:jc w:val="center"/>
+                              <w:rPr>
+                                <w:b/>
+                              </w:rPr>
+                            </w:pPr>
+                            <w:r>
+                              <w:rPr>
+                                <w:b/>
+                              </w:rPr>
+                              <w:t>Error</w:t>
+                            </w:r>
+                          </w:p>
+                          <w:p>
+                            <w:pPr>
+                              <w:spacing w:after="0" w:line="220" w:lineRule="exact"/>
+                              <w:jc w:val="center"/>
+                              <w:rPr>
+                                <w:b/>
+                              </w:rPr>
+                            </w:pPr>
+                            <w:r>
+                              <w:rPr>
+                                <w:b/>
+                              </w:rPr>
+                              <w:t>Report</w:t>
+                            </w:r>
+                          </w:p>
+                        </w:txbxContent>
+                      </wps:txbx>
+                      <wps:bodyPr rot="0" spcFirstLastPara="0" vertOverflow="overflow" horzOverflow="overflow" vert="horz" wrap="none" lIns="91440" tIns="0" rIns="91440" bIns="0" numCol="1" spcCol="0" rtlCol="0" fromWordArt="0" anchor="ctr" anchorCtr="0" forceAA="0" compatLnSpc="1">
+                        <a:prstTxWarp prst="textNoShape">
+                          <a:avLst/>
+                        </a:prstTxWarp>
+                        <a:noAutofit/>
+                      </wps:bodyPr>
+                    </wps:wsp>
+                  </a:graphicData>
+                </a:graphic>
+                <wp14:sizeRelH relativeFrom="margin">
+                  <wp14:pctWidth>0</wp14:pctWidth>
+                </wp14:sizeRelH>
+                <wp14:sizeRelV relativeFrom="margin">
+                  <wp14:pctHeight>0</wp14:pctHeight>
+                </wp14:sizeRelV>
+              </wp:anchor>
+            </w:drawing>
+          </mc:Choice>
+          <mc:Fallback>
+            <w:pict>
+              <v:shape id="Flowchart: Document 57" o:spid="_x0000_s1035" type="#_x0000_t114" style="position:absolute;margin-left:612pt;margin-top:26.25pt;width:51.75pt;height:43.05pt;z-index:251730944;visibility:visible;mso-wrap-style:none;mso-width-percent:0;mso-height-percent:0;mso-wrap-distance-left:9pt;mso-wrap-distance-top:0;mso-wrap-distance-right:9pt;mso-wrap-distance-bottom:0;mso-position-horizontal:absolute;mso-position-horizontal-relative:text;mso-position-vertical:absolute;mso-position-vertical-relative:text;mso-width-percent:0;mso-height-percent:0;mso-width-relative:margin;mso-height-relative:margin;v-text-anchor:middle" o:gfxdata="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" filled="f" strokecolor="black [3213]" strokeweight="2.25pt">
+                <v:textbox inset=",0,,0">
+                  <w:txbxContent>
+                    <w:p>
+                      <w:pPr>
+                        <w:spacing w:after="0" w:line="220" w:lineRule="exact"/>
+                        <w:jc w:val="center"/>
+                        <w:rPr>
+                          <w:b/>
+                        </w:rPr>
+                      </w:pPr>
+                      <w:r>
+                        <w:rPr>
+                          <w:b/>
+                        </w:rPr>
+                        <w:t>Error</w:t>
+                      </w:r>
+                    </w:p>
+                    <w:p>
+                      <w:pPr>
+                        <w:spacing w:after="0" w:line="220" w:lineRule="exact"/>
+                        <w:jc w:val="center"/>
+                        <w:rPr>
+                          <w:b/>
+                        </w:rPr>
+                      </w:pPr>
+                      <w:r>
+                        <w:rPr>
+                          <w:b/>
+                        </w:rPr>
+                        <w:t>Report</w:t>
+                      </w:r>
+                    </w:p>
+                  </w:txbxContent>
+                </v:textbox>
+              </v:shape>
+            </w:pict>
+          </mc:Fallback>
+        </mc:AlternateContent>
+      </w:r>
+      <w:r>
+        <w:rPr>
+          <w:noProof/>
+        </w:rPr>
+        <mc:AlternateContent>
+          <mc:Choice Requires="wps">
+            <w:drawing>
+              <wp:anchor distT="0" distB="0" distL="114300" distR="114300" simplePos="0" relativeHeight="251724800" behindDoc="0" locked="0" layoutInCell="1" allowOverlap="1" wp14:anchorId="472800BB" wp14:editId="64B0D4FB">
+                <wp:simplePos x="0" y="0"/>
+                <wp:positionH relativeFrom="column">
+                  <wp:posOffset>4619625</wp:posOffset>
+                </wp:positionH>
+                <wp:positionV relativeFrom="paragraph">
+                  <wp:posOffset>1276350</wp:posOffset>
+                </wp:positionV>
+                <wp:extent cx="0" cy="447675"/>
+                <wp:effectExtent l="95250" t="38100" r="57150" b="9525"/>
+                <wp:wrapNone/>
+                <wp:docPr id="53" name="Straight Arrow Connector 53"/>
+                <wp:cNvGraphicFramePr/>
+                <a:graphic xmlns:a="http://schemas.openxmlformats.org/drawingml/2006/main">
+                  <a:graphicData uri="http://schemas.microsoft.com/office/word/2010/wordprocessingShape">
+                    <wps:wsp>
+                      <wps:cNvCnPr/>
+                      <wps:spPr>
+                        <a:xfrm flipV="1">
+                          <a:off x="0" y="0"/>
+                          <a:ext cx="0" cy="447675"/>
+                        </a:xfrm>
+                        <a:prstGeom prst="straightConnector1">
+                          <a:avLst/>
+                        </a:prstGeom>
+                        <a:ln w="22225">
+                          <a:solidFill>
+                            <a:schemeClr val="tx1"/>
+                          </a:solidFill>
+                          <a:tailEnd type="arrow"/>
+                        </a:ln>
+                      </wps:spPr>
+                      <wps:style>
+                        <a:lnRef idx="1">
+                          <a:schemeClr val="accent1"/>
+                        </a:lnRef>
+                        <a:fillRef idx="0">
+                          <a:schemeClr val="accent1"/>
+                        </a:fillRef>
+                        <a:effectRef idx="0">
+                          <a:schemeClr val="accent1"/>
+                        </a:effectRef>
+                        <a:fontRef idx="minor">
+                          <a:schemeClr val="tx1"/>
+                        </a:fontRef>
+                      </wps:style>
+                      <wps:bodyPr/>
+                    </wps:wsp>
+                  </a:graphicData>
+                </a:graphic>
+              </wp:anchor>
+            </w:drawing>
+          </mc:Choice>
+          <mc:Fallback>
+            <w:pict>
+              <v:shape id="Straight Arrow Connector 53" o:spid="_x0000_s1026" type="#_x0000_t32" style="position:absolute;margin-left:363.75pt;margin-top:100.5pt;width:0;height:35.25pt;flip:y;z-index:251724800;visibility:visible;mso-wrap-style:square;mso-wrap-distance-left:9pt;mso-wrap-distance-top:0;mso-wrap-distance-right:9pt;mso-wrap-distance-bottom:0;mso-position-horizontal:absolute;mso-position-horizontal-relative:text;mso-position-vertical:absolute;mso-position-vertical-relative:text" o:gfxdata="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" strokecolor="black [3213]" strokeweight="1.75pt">
+                <v:stroke endarrow="open"/>
+              </v:shape>
+            </w:pict>
+          </mc:Fallback>
+        </mc:AlternateContent>
+      </w:r>
+      <w:r>
+        <w:rPr>
+          <w:noProof/>
+        </w:rPr>
+        <mc:AlternateContent>
+          <mc:Choice Requires="wps">
+            <w:drawing>
+              <wp:anchor distT="0" distB="0" distL="114300" distR="114300" simplePos="0" relativeHeight="251717632" behindDoc="0" locked="0" layoutInCell="1" allowOverlap="1" wp14:anchorId="6EE79339" wp14:editId="4507DD14">
+                <wp:simplePos x="0" y="0"/>
+                <wp:positionH relativeFrom="column">
+                  <wp:posOffset>5172075</wp:posOffset>
+                </wp:positionH>
+                <wp:positionV relativeFrom="paragraph">
+                  <wp:posOffset>1266825</wp:posOffset>
+                </wp:positionV>
+                <wp:extent cx="0" cy="447675"/>
+                <wp:effectExtent l="95250" t="38100" r="57150" b="9525"/>
+                <wp:wrapNone/>
+                <wp:docPr id="45" name="Straight Arrow Connector 45"/>
+                <wp:cNvGraphicFramePr/>
+                <a:graphic xmlns:a="http://schemas.openxmlformats.org/drawingml/2006/main">
+                  <a:graphicData uri="http://schemas.microsoft.com/office/word/2010/wordprocessingShape">
+                    <wps:wsp>
+                      <wps:cNvCnPr/>
+                      <wps:spPr>
+                        <a:xfrm flipV="1">
+                          <a:off x="0" y="0"/>
+                          <a:ext cx="0" cy="447675"/>
+                        </a:xfrm>
+                        <a:prstGeom prst="straightConnector1">
+                          <a:avLst/>
+                        </a:prstGeom>
+                        <a:ln w="22225">
+                          <a:solidFill>
+                            <a:schemeClr val="tx1"/>
+                          </a:solidFill>
+                          <a:tailEnd type="arrow"/>
+                        </a:ln>
+                      </wps:spPr>
+                      <wps:style>
+                        <a:lnRef idx="1">
+                          <a:schemeClr val="accent1"/>
+                        </a:lnRef>
+                        <a:fillRef idx="0">
+                          <a:schemeClr val="accent1"/>
+                        </a:fillRef>
+                        <a:effectRef idx="0">
+                          <a:schemeClr val="accent1"/>
+                        </a:effectRef>
+                        <a:fontRef idx="minor">
+                          <a:schemeClr val="tx1"/>
+                        </a:fontRef>
+                      </wps:style>
+                      <wps:bodyPr/>
+                    </wps:wsp>
+                  </a:graphicData>
+                </a:graphic>
+              </wp:anchor>
+            </w:drawing>
+          </mc:Choice>
+          <mc:Fallback>
+            <w:pict>
+              <v:shape id="Straight Arrow Connector 45" o:spid="_x0000_s1026" type="#_x0000_t32" style="position:absolute;margin-left:407.25pt;margin-top:99.75pt;width:0;height:35.25pt;flip:y;z-index:251717632;visibility:visible;mso-wrap-style:square;mso-wrap-distance-left:9pt;mso-wrap-distance-top:0;mso-wrap-distance-right:9pt;mso-wrap-distance-bottom:0;mso-position-horizontal:absolute;mso-position-horizontal-relative:text;mso-position-vertical:absolute;mso-position-vertical-relative:text" o:gfxdata="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" strokecolor="black [3213]" strokeweight="1.75pt">
+                <v:stroke endarrow="open"/>
+              </v:shape>
+            </w:pict>
+          </mc:Fallback>
+        </mc:AlternateContent>
+      </w:r>
+      <w:r>
+        <w:rPr>
+          <w:noProof/>
+        </w:rPr>
+        <mc:AlternateContent>
+          <mc:Choice Requires="wps">
+            <w:drawing>
+              <wp:anchor distT="0" distB="0" distL="114300" distR="114300" simplePos="0" relativeHeight="251722752" behindDoc="0" locked="0" layoutInCell="1" allowOverlap="1" wp14:anchorId="59B92D58" wp14:editId="300D6415">
                 <wp:simplePos x="0" y="0"/>
                 <wp:positionH relativeFrom="column">
                   <wp:posOffset>-847725</wp:posOffset>
@@ -1047,7 +1520,7 @@
         <mc:AlternateContent>
           <mc:Choice Requires="wps">
             <w:drawing>
-              <wp:anchor distT="0" distB="0" distL="114300" distR="114300" simplePos="0" relativeHeight="251657214" behindDoc="0" locked="0" layoutInCell="1" allowOverlap="1" wp14:anchorId="194B6DBB" wp14:editId="7DBD6BBB">
+              <wp:anchor distT="0" distB="0" distL="114300" distR="114300" simplePos="0" relativeHeight="251656190" behindDoc="0" locked="0" layoutInCell="1" allowOverlap="1" wp14:anchorId="0CC54EAD" wp14:editId="0867FC8C">
                 <wp:simplePos x="0" y="0"/>
                 <wp:positionH relativeFrom="column">
                   <wp:posOffset>-1076325</wp:posOffset>
@@ -1099,15 +1572,11 @@
                               <w:jc w:val="center"/>
                               <w:rPr>
                                 <w:b/>
-                                <w:sz w:val="20"/>
-                                <w:szCs w:val="20"/>
                               </w:rPr>
                             </w:pPr>
                             <w:r>
                               <w:rPr>
                                 <w:b/>
-                                <w:sz w:val="20"/>
-                                <w:szCs w:val="20"/>
                               </w:rPr>
                               <w:t>Configuration Options</w:t>
                             </w:r>
@@ -1134,7 +1603,7 @@
           </mc:Choice>
           <mc:Fallback>
             <w:pict>
-              <v:rect id="Rectangle 51" o:spid="_x0000_s1033" style="position:absolute;margin-left:-84.75pt;margin-top:70.2pt;width:133.5pt;height:28.05pt;z-index:251657214;visibility:visible;mso-wrap-style:square;mso-width-percent:0;mso-height-percent:0;mso-wrap-distance-left:9pt;mso-wrap-distance-top:0;mso-wrap-distance-right:9pt;mso-wrap-distance-bottom:0;mso-position-horizontal:absolute;mso-position-horizontal-relative:text;mso-position-vertical:absolute;mso-position-vertical-relative:text;mso-width-percent:0;mso-height-percent:0;mso-width-relative:margin;mso-height-relative:margin;v-text-anchor:middle" o:gfxdata="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" filled="f" stroked="f" strokeweight="2.25pt">
+              <v:rect id="Rectangle 51" o:spid="_x0000_s1036" style="position:absolute;margin-left:-84.75pt;margin-top:70.2pt;width:133.5pt;height:28.05pt;z-index:251656190;visibility:visible;mso-wrap-style:square;mso-width-percent:0;mso-height-percent:0;mso-wrap-distance-left:9pt;mso-wrap-distance-top:0;mso-wrap-distance-right:9pt;mso-wrap-distance-bottom:0;mso-position-horizontal:absolute;mso-position-horizontal-relative:text;mso-position-vertical:absolute;mso-position-vertical-relative:text;mso-width-percent:0;mso-height-percent:0;mso-width-relative:margin;mso-height-relative:margin;v-text-anchor:middle" o:gfxdata="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" filled="f" stroked="f" strokeweight="2.25pt">
                 <v:textbox>
                   <w:txbxContent>
                     <w:p>
@@ -1143,15 +1612,11 @@
                         <w:jc w:val="center"/>
                         <w:rPr>
                           <w:b/>
-                          <w:sz w:val="20"/>
-                          <w:szCs w:val="20"/>
                         </w:rPr>
                       </w:pPr>
                       <w:r>
                         <w:rPr>
                           <w:b/>
-                          <w:sz w:val="20"/>
-                          <w:szCs w:val="20"/>
                         </w:rPr>
                         <w:t>Configuration Options</w:t>
                       </w:r>
@@ -1170,7 +1635,7 @@
         <mc:AlternateContent>
           <mc:Choice Requires="wps">
             <w:drawing>
-              <wp:anchor distT="0" distB="0" distL="114300" distR="114300" simplePos="0" relativeHeight="251720704" behindDoc="0" locked="0" layoutInCell="1" allowOverlap="1" wp14:anchorId="66DAEC1A" wp14:editId="77A0955B">
+              <wp:anchor distT="0" distB="0" distL="114300" distR="114300" simplePos="0" relativeHeight="251720704" behindDoc="0" locked="0" layoutInCell="1" allowOverlap="1" wp14:anchorId="18503518" wp14:editId="58118FF7">
                 <wp:simplePos x="0" y="0"/>
                 <wp:positionH relativeFrom="column">
                   <wp:posOffset>-847725</wp:posOffset>
@@ -1242,18 +1707,156 @@
         <mc:AlternateContent>
           <mc:Choice Requires="wps">
             <w:drawing>
-              <wp:anchor distT="0" distB="0" distL="114300" distR="114300" simplePos="0" relativeHeight="251693056" behindDoc="0" locked="0" layoutInCell="1" allowOverlap="1" wp14:anchorId="668EC42F" wp14:editId="0E09304B">
+              <wp:anchor distT="0" distB="0" distL="114300" distR="114300" simplePos="0" relativeHeight="251712512" behindDoc="0" locked="0" layoutInCell="1" allowOverlap="1" wp14:anchorId="34CCE40D" wp14:editId="3355A116">
                 <wp:simplePos x="0" y="0"/>
                 <wp:positionH relativeFrom="column">
-                  <wp:posOffset>457200</wp:posOffset>
+                  <wp:posOffset>6705600</wp:posOffset>
                 </wp:positionH>
                 <wp:positionV relativeFrom="paragraph">
-                  <wp:posOffset>714375</wp:posOffset>
+                  <wp:posOffset>1257300</wp:posOffset>
                 </wp:positionV>
-                <wp:extent cx="1123950" cy="542925"/>
+                <wp:extent cx="0" cy="371475"/>
+                <wp:effectExtent l="95250" t="38100" r="57150" b="9525"/>
+                <wp:wrapNone/>
+                <wp:docPr id="40" name="Straight Arrow Connector 40"/>
+                <wp:cNvGraphicFramePr/>
+                <a:graphic xmlns:a="http://schemas.openxmlformats.org/drawingml/2006/main">
+                  <a:graphicData uri="http://schemas.microsoft.com/office/word/2010/wordprocessingShape">
+                    <wps:wsp>
+                      <wps:cNvCnPr/>
+                      <wps:spPr>
+                        <a:xfrm flipV="1">
+                          <a:off x="0" y="0"/>
+                          <a:ext cx="0" cy="371475"/>
+                        </a:xfrm>
+                        <a:prstGeom prst="straightConnector1">
+                          <a:avLst/>
+                        </a:prstGeom>
+                        <a:ln w="22225">
+                          <a:solidFill>
+                            <a:schemeClr val="tx1"/>
+                          </a:solidFill>
+                          <a:tailEnd type="arrow"/>
+                        </a:ln>
+                      </wps:spPr>
+                      <wps:style>
+                        <a:lnRef idx="1">
+                          <a:schemeClr val="accent1"/>
+                        </a:lnRef>
+                        <a:fillRef idx="0">
+                          <a:schemeClr val="accent1"/>
+                        </a:fillRef>
+                        <a:effectRef idx="0">
+                          <a:schemeClr val="accent1"/>
+                        </a:effectRef>
+                        <a:fontRef idx="minor">
+                          <a:schemeClr val="tx1"/>
+                        </a:fontRef>
+                      </wps:style>
+                      <wps:bodyPr/>
+                    </wps:wsp>
+                  </a:graphicData>
+                </a:graphic>
+              </wp:anchor>
+            </w:drawing>
+          </mc:Choice>
+          <mc:Fallback>
+            <w:pict>
+              <v:shape id="Straight Arrow Connector 40" o:spid="_x0000_s1026" type="#_x0000_t32" style="position:absolute;margin-left:528pt;margin-top:99pt;width:0;height:29.25pt;flip:y;z-index:251712512;visibility:visible;mso-wrap-style:square;mso-wrap-distance-left:9pt;mso-wrap-distance-top:0;mso-wrap-distance-right:9pt;mso-wrap-distance-bottom:0;mso-position-horizontal:absolute;mso-position-horizontal-relative:text;mso-position-vertical:absolute;mso-position-vertical-relative:text" o:gfxdata="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" strokecolor="black [3213]" strokeweight="1.75pt">
+                <v:stroke endarrow="open"/>
+              </v:shape>
+            </w:pict>
+          </mc:Fallback>
+        </mc:AlternateContent>
+      </w:r>
+      <w:r>
+        <w:rPr>
+          <w:noProof/>
+        </w:rPr>
+        <mc:AlternateContent>
+          <mc:Choice Requires="wps">
+            <w:drawing>
+              <wp:anchor distT="0" distB="0" distL="114300" distR="114300" simplePos="0" relativeHeight="251715584" behindDoc="0" locked="0" layoutInCell="1" allowOverlap="1" wp14:anchorId="7711A513" wp14:editId="7AF6D32B">
+                <wp:simplePos x="0" y="0"/>
+                <wp:positionH relativeFrom="column">
+                  <wp:posOffset>7305675</wp:posOffset>
+                </wp:positionH>
+                <wp:positionV relativeFrom="paragraph">
+                  <wp:posOffset>971550</wp:posOffset>
+                </wp:positionV>
+                <wp:extent cx="685800" cy="0"/>
+                <wp:effectExtent l="0" t="76200" r="19050" b="114300"/>
+                <wp:wrapNone/>
+                <wp:docPr id="42" name="Straight Arrow Connector 42"/>
+                <wp:cNvGraphicFramePr/>
+                <a:graphic xmlns:a="http://schemas.openxmlformats.org/drawingml/2006/main">
+                  <a:graphicData uri="http://schemas.microsoft.com/office/word/2010/wordprocessingShape">
+                    <wps:wsp>
+                      <wps:cNvCnPr/>
+                      <wps:spPr>
+                        <a:xfrm>
+                          <a:off x="0" y="0"/>
+                          <a:ext cx="685800" cy="0"/>
+                        </a:xfrm>
+                        <a:prstGeom prst="straightConnector1">
+                          <a:avLst/>
+                        </a:prstGeom>
+                        <a:ln w="22225">
+                          <a:solidFill>
+                            <a:schemeClr val="tx1"/>
+                          </a:solidFill>
+                          <a:tailEnd type="arrow"/>
+                        </a:ln>
+                      </wps:spPr>
+                      <wps:style>
+                        <a:lnRef idx="1">
+                          <a:schemeClr val="accent1"/>
+                        </a:lnRef>
+                        <a:fillRef idx="0">
+                          <a:schemeClr val="accent1"/>
+                        </a:fillRef>
+                        <a:effectRef idx="0">
+                          <a:schemeClr val="accent1"/>
+                        </a:effectRef>
+                        <a:fontRef idx="minor">
+                          <a:schemeClr val="tx1"/>
+                        </a:fontRef>
+                      </wps:style>
+                      <wps:bodyPr/>
+                    </wps:wsp>
+                  </a:graphicData>
+                </a:graphic>
+              </wp:anchor>
+            </w:drawing>
+          </mc:Choice>
+          <mc:Fallback>
+            <w:pict>
+              <v:shape id="Straight Arrow Connector 42" o:spid="_x0000_s1026" type="#_x0000_t32" style="position:absolute;margin-left:575.25pt;margin-top:76.5pt;width:54pt;height:0;z-index:251715584;visibility:visible;mso-wrap-style:square;mso-wrap-distance-left:9pt;mso-wrap-distance-top:0;mso-wrap-distance-right:9pt;mso-wrap-distance-bottom:0;mso-position-horizontal:absolute;mso-position-horizontal-relative:text;mso-position-vertical:absolute;mso-position-vertical-relative:text" o:gfxdata="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" strokecolor="black [3213]" strokeweight="1.75pt">
+                <v:stroke endarrow="open"/>
+              </v:shape>
+            </w:pict>
+          </mc:Fallback>
+        </mc:AlternateContent>
+      </w:r>
+      <w:r>
+        <w:rPr>
+          <w:noProof/>
+        </w:rPr>
+        <mc:AlternateContent>
+          <mc:Choice Requires="wps">
+            <w:drawing>
+              <wp:anchor distT="0" distB="0" distL="114300" distR="114300" simplePos="0" relativeHeight="251698176" behindDoc="0" locked="0" layoutInCell="1" allowOverlap="1" wp14:anchorId="6A100FD4" wp14:editId="053C37EC">
+                <wp:simplePos x="0" y="0"/>
+                <wp:positionH relativeFrom="column">
+                  <wp:posOffset>6191250</wp:posOffset>
+                </wp:positionH>
+                <wp:positionV relativeFrom="paragraph">
+                  <wp:posOffset>695325</wp:posOffset>
+                </wp:positionV>
+                <wp:extent cx="1085850" cy="542925"/>
                 <wp:effectExtent l="19050" t="19050" r="19050" b="28575"/>
                 <wp:wrapNone/>
-                <wp:docPr id="8" name="Rectangle 8"/>
+                <wp:docPr id="28" name="Rectangle 28"/>
                 <wp:cNvGraphicFramePr/>
                 <a:graphic xmlns:a="http://schemas.openxmlformats.org/drawingml/2006/main">
                   <a:graphicData uri="http://schemas.microsoft.com/office/word/2010/wordprocessingShape">
@@ -1262,7 +1865,7 @@
                       <wps:spPr>
                         <a:xfrm>
                           <a:off x="0" y="0"/>
-                          <a:ext cx="1123950" cy="542925"/>
+                          <a:ext cx="1085850" cy="542925"/>
                         </a:xfrm>
                         <a:prstGeom prst="rect">
                           <a:avLst/>
@@ -1306,7 +1909,7 @@
                                 <w:sz w:val="28"/>
                                 <w:szCs w:val="28"/>
                               </w:rPr>
-                              <w:t>Propagation</w:t>
+                              <w:t>Deviation</w:t>
                             </w:r>
                           </w:p>
                           <w:p>
@@ -1350,7 +1953,7 @@
           </mc:Choice>
           <mc:Fallback>
             <w:pict>
-              <v:rect id="Rectangle 8" o:spid="_x0000_s1034" style="position:absolute;margin-left:36pt;margin-top:56.25pt;width:88.5pt;height:42.75pt;z-index:251693056;visibility:visible;mso-wrap-style:square;mso-width-percent:0;mso-height-percent:0;mso-wrap-distance-left:9pt;mso-wrap-distance-top:0;mso-wrap-distance-right:9pt;mso-wrap-distance-bottom:0;mso-position-horizontal:absolute;mso-position-horizontal-relative:text;mso-position-vertical:absolute;mso-position-vertical-relative:text;mso-width-percent:0;mso-height-percent:0;mso-width-relative:margin;mso-height-relative:margin;v-text-anchor:middle" o:gfxdata="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" filled="f" strokecolor="black [3213]" strokeweight="2.25pt">
+              <v:rect id="Rectangle 28" o:spid="_x0000_s1037" style="position:absolute;margin-left:487.5pt;margin-top:54.75pt;width:85.5pt;height:42.75pt;z-index:251698176;visibility:visible;mso-wrap-style:square;mso-width-percent:0;mso-height-percent:0;mso-wrap-distance-left:9pt;mso-wrap-distance-top:0;mso-wrap-distance-right:9pt;mso-wrap-distance-bottom:0;mso-position-horizontal:absolute;mso-position-horizontal-relative:text;mso-position-vertical:absolute;mso-position-vertical-relative:text;mso-width-percent:0;mso-height-percent:0;mso-width-relative:margin;mso-height-relative:margin;v-text-anchor:middle" o:gfxdata="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" filled="f" strokecolor="black [3213]" strokeweight="2.25pt">
                 <v:textbox>
                   <w:txbxContent>
                     <w:p>
@@ -1369,7 +1972,7 @@
                           <w:sz w:val="28"/>
                           <w:szCs w:val="28"/>
                         </w:rPr>
-                        <w:t>Propagation</w:t>
+                        <w:t>Deviation</w:t>
                       </w:r>
                     </w:p>
                     <w:p>
@@ -1405,27 +2008,27 @@
         <mc:AlternateContent>
           <mc:Choice Requires="wps">
             <w:drawing>
-              <wp:anchor distT="0" distB="0" distL="114300" distR="114300" simplePos="0" relativeHeight="251712512" behindDoc="0" locked="0" layoutInCell="1" allowOverlap="1" wp14:anchorId="118E7255" wp14:editId="20C4EC7D">
+              <wp:anchor distT="0" distB="0" distL="114300" distR="114300" simplePos="0" relativeHeight="251701248" behindDoc="0" locked="0" layoutInCell="1" allowOverlap="1" wp14:anchorId="723A0E88" wp14:editId="384C6148">
                 <wp:simplePos x="0" y="0"/>
                 <wp:positionH relativeFrom="column">
-                  <wp:posOffset>6705600</wp:posOffset>
+                  <wp:posOffset>5286375</wp:posOffset>
                 </wp:positionH>
                 <wp:positionV relativeFrom="paragraph">
-                  <wp:posOffset>1257300</wp:posOffset>
+                  <wp:posOffset>971550</wp:posOffset>
                 </wp:positionV>
-                <wp:extent cx="0" cy="371475"/>
-                <wp:effectExtent l="95250" t="38100" r="57150" b="9525"/>
+                <wp:extent cx="885825" cy="0"/>
+                <wp:effectExtent l="0" t="76200" r="28575" b="114300"/>
                 <wp:wrapNone/>
-                <wp:docPr id="40" name="Straight Arrow Connector 40"/>
+                <wp:docPr id="31" name="Straight Arrow Connector 31"/>
                 <wp:cNvGraphicFramePr/>
                 <a:graphic xmlns:a="http://schemas.openxmlformats.org/drawingml/2006/main">
                   <a:graphicData uri="http://schemas.microsoft.com/office/word/2010/wordprocessingShape">
                     <wps:wsp>
                       <wps:cNvCnPr/>
                       <wps:spPr>
-                        <a:xfrm flipV="1">
+                        <a:xfrm>
                           <a:off x="0" y="0"/>
-                          <a:ext cx="0" cy="371475"/>
+                          <a:ext cx="885825" cy="0"/>
                         </a:xfrm>
                         <a:prstGeom prst="straightConnector1">
                           <a:avLst/>
@@ -1455,12 +2058,15 @@
                     </wps:wsp>
                   </a:graphicData>
                 </a:graphic>
+                <wp14:sizeRelH relativeFrom="margin">
+                  <wp14:pctWidth>0</wp14:pctWidth>
+                </wp14:sizeRelH>
               </wp:anchor>
             </w:drawing>
           </mc:Choice>
           <mc:Fallback>
             <w:pict>
-              <v:shape id="Straight Arrow Connector 40" o:spid="_x0000_s1026" type="#_x0000_t32" style="position:absolute;margin-left:528pt;margin-top:99pt;width:0;height:29.25pt;flip:y;z-index:251712512;visibility:visible;mso-wrap-style:square;mso-wrap-distance-left:9pt;mso-wrap-distance-top:0;mso-wrap-distance-right:9pt;mso-wrap-distance-bottom:0;mso-position-horizontal:absolute;mso-position-horizontal-relative:text;mso-position-vertical:absolute;mso-position-vertical-relative:text" o:gfxdata="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" strokecolor="black [3213]" strokeweight="1.75pt">
+              <v:shape id="Straight Arrow Connector 31" o:spid="_x0000_s1026" type="#_x0000_t32" style="position:absolute;margin-left:416.25pt;margin-top:76.5pt;width:69.75pt;height:0;z-index:251701248;visibility:visible;mso-wrap-style:square;mso-width-percent:0;mso-wrap-distance-left:9pt;mso-wrap-distance-top:0;mso-wrap-distance-right:9pt;mso-wrap-distance-bottom:0;mso-position-horizontal:absolute;mso-position-horizontal-relative:text;mso-position-vertical:absolute;mso-position-vertical-relative:text;mso-width-percent:0;mso-width-relative:margin" o:gfxdata="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" strokecolor="black [3213]" strokeweight="1.75pt">
                 <v:stroke endarrow="open"/>
               </v:shape>
             </w:pict>
@@ -1474,87 +2080,18 @@
         <mc:AlternateContent>
           <mc:Choice Requires="wps">
             <w:drawing>
-              <wp:anchor distT="0" distB="0" distL="114300" distR="114300" simplePos="0" relativeHeight="251715584" behindDoc="0" locked="0" layoutInCell="1" allowOverlap="1" wp14:anchorId="3DB1476F" wp14:editId="550E46DD">
+              <wp:anchor distT="0" distB="0" distL="114300" distR="114300" simplePos="0" relativeHeight="251696128" behindDoc="0" locked="0" layoutInCell="1" allowOverlap="1" wp14:anchorId="1EC2145C" wp14:editId="1693CACA">
                 <wp:simplePos x="0" y="0"/>
                 <wp:positionH relativeFrom="column">
-                  <wp:posOffset>7305675</wp:posOffset>
-                </wp:positionH>
-                <wp:positionV relativeFrom="paragraph">
-                  <wp:posOffset>971550</wp:posOffset>
-                </wp:positionV>
-                <wp:extent cx="685800" cy="0"/>
-                <wp:effectExtent l="0" t="76200" r="19050" b="114300"/>
-                <wp:wrapNone/>
-                <wp:docPr id="42" name="Straight Arrow Connector 42"/>
-                <wp:cNvGraphicFramePr/>
-                <a:graphic xmlns:a="http://schemas.openxmlformats.org/drawingml/2006/main">
-                  <a:graphicData uri="http://schemas.microsoft.com/office/word/2010/wordprocessingShape">
-                    <wps:wsp>
-                      <wps:cNvCnPr/>
-                      <wps:spPr>
-                        <a:xfrm>
-                          <a:off x="0" y="0"/>
-                          <a:ext cx="685800" cy="0"/>
-                        </a:xfrm>
-                        <a:prstGeom prst="straightConnector1">
-                          <a:avLst/>
-                        </a:prstGeom>
-                        <a:ln w="22225">
-                          <a:solidFill>
-                            <a:schemeClr val="tx1"/>
-                          </a:solidFill>
-                          <a:tailEnd type="arrow"/>
-                        </a:ln>
-                      </wps:spPr>
-                      <wps:style>
-                        <a:lnRef idx="1">
-                          <a:schemeClr val="accent1"/>
-                        </a:lnRef>
-                        <a:fillRef idx="0">
-                          <a:schemeClr val="accent1"/>
-                        </a:fillRef>
-                        <a:effectRef idx="0">
-                          <a:schemeClr val="accent1"/>
-                        </a:effectRef>
-                        <a:fontRef idx="minor">
-                          <a:schemeClr val="tx1"/>
-                        </a:fontRef>
-                      </wps:style>
-                      <wps:bodyPr/>
-                    </wps:wsp>
-                  </a:graphicData>
-                </a:graphic>
-              </wp:anchor>
-            </w:drawing>
-          </mc:Choice>
-          <mc:Fallback>
-            <w:pict>
-              <v:shape id="Straight Arrow Connector 42" o:spid="_x0000_s1026" type="#_x0000_t32" style="position:absolute;margin-left:575.25pt;margin-top:76.5pt;width:54pt;height:0;z-index:251715584;visibility:visible;mso-wrap-style:square;mso-wrap-distance-left:9pt;mso-wrap-distance-top:0;mso-wrap-distance-right:9pt;mso-wrap-distance-bottom:0;mso-position-horizontal:absolute;mso-position-horizontal-relative:text;mso-position-vertical:absolute;mso-position-vertical-relative:text" o:gfxdata="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" strokecolor="black [3213]" strokeweight="1.75pt">
-                <v:stroke endarrow="open"/>
-              </v:shape>
-            </w:pict>
-          </mc:Fallback>
-        </mc:AlternateContent>
-      </w:r>
-      <w:r>
-        <w:rPr>
-          <w:noProof/>
-        </w:rPr>
-        <mc:AlternateContent>
-          <mc:Choice Requires="wps">
-            <w:drawing>
-              <wp:anchor distT="0" distB="0" distL="114300" distR="114300" simplePos="0" relativeHeight="251699200" behindDoc="0" locked="0" layoutInCell="1" allowOverlap="1" wp14:anchorId="1FC16873" wp14:editId="59D0C749">
-                <wp:simplePos x="0" y="0"/>
-                <wp:positionH relativeFrom="column">
-                  <wp:posOffset>6191250</wp:posOffset>
+                  <wp:posOffset>4514215</wp:posOffset>
                 </wp:positionH>
                 <wp:positionV relativeFrom="paragraph">
                   <wp:posOffset>695325</wp:posOffset>
                 </wp:positionV>
-                <wp:extent cx="1085850" cy="542925"/>
-                <wp:effectExtent l="19050" t="19050" r="19050" b="28575"/>
+                <wp:extent cx="771525" cy="533400"/>
+                <wp:effectExtent l="19050" t="19050" r="28575" b="19050"/>
                 <wp:wrapNone/>
-                <wp:docPr id="28" name="Rectangle 28"/>
+                <wp:docPr id="27" name="Rectangle 27"/>
                 <wp:cNvGraphicFramePr/>
                 <a:graphic xmlns:a="http://schemas.openxmlformats.org/drawingml/2006/main">
                   <a:graphicData uri="http://schemas.microsoft.com/office/word/2010/wordprocessingShape">
@@ -1563,7 +2100,7 @@
                       <wps:spPr>
                         <a:xfrm>
                           <a:off x="0" y="0"/>
-                          <a:ext cx="1085850" cy="542925"/>
+                          <a:ext cx="771525" cy="533400"/>
                         </a:xfrm>
                         <a:prstGeom prst="rect">
                           <a:avLst/>
@@ -1607,26 +2144,7 @@
                                 <w:sz w:val="28"/>
                                 <w:szCs w:val="28"/>
                               </w:rPr>
-                              <w:t>Error</w:t>
-                            </w:r>
-                          </w:p>
-                          <w:p>
-                            <w:pPr>
-                              <w:spacing w:after="0" w:line="240" w:lineRule="atLeast"/>
-                              <w:jc w:val="center"/>
-                              <w:rPr>
-                                <w:b/>
-                                <w:sz w:val="28"/>
-                                <w:szCs w:val="28"/>
-                              </w:rPr>
-                            </w:pPr>
-                            <w:r>
-                              <w:rPr>
-                                <w:b/>
-                                <w:sz w:val="28"/>
-                                <w:szCs w:val="28"/>
-                              </w:rPr>
-                              <w:t>Diagnosis</w:t>
+                              <w:t>Run</w:t>
                             </w:r>
                           </w:p>
                         </w:txbxContent>
@@ -1651,7 +2169,7 @@
           </mc:Choice>
           <mc:Fallback>
             <w:pict>
-              <v:rect id="Rectangle 28" o:spid="_x0000_s1035" style="position:absolute;margin-left:487.5pt;margin-top:54.75pt;width:85.5pt;height:42.75pt;z-index:251699200;visibility:visible;mso-wrap-style:square;mso-width-percent:0;mso-height-percent:0;mso-wrap-distance-left:9pt;mso-wrap-distance-top:0;mso-wrap-distance-right:9pt;mso-wrap-distance-bottom:0;mso-position-horizontal:absolute;mso-position-horizontal-relative:text;mso-position-vertical:absolute;mso-position-vertical-relative:text;mso-width-percent:0;mso-height-percent:0;mso-width-relative:margin;mso-height-relative:margin;v-text-anchor:middle" o:gfxdata="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" filled="f" strokecolor="black [3213]" strokeweight="2.25pt">
+              <v:rect id="Rectangle 27" o:spid="_x0000_s1038" style="position:absolute;margin-left:355.45pt;margin-top:54.75pt;width:60.75pt;height:42pt;z-index:251696128;visibility:visible;mso-wrap-style:square;mso-width-percent:0;mso-height-percent:0;mso-wrap-distance-left:9pt;mso-wrap-distance-top:0;mso-wrap-distance-right:9pt;mso-wrap-distance-bottom:0;mso-position-horizontal:absolute;mso-position-horizontal-relative:text;mso-position-vertical:absolute;mso-position-vertical-relative:text;mso-width-percent:0;mso-height-percent:0;mso-width-relative:margin;mso-height-relative:margin;v-text-anchor:middle" o:gfxdata="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" filled="f" strokecolor="black [3213]" strokeweight="2.25pt">
                 <v:textbox>
                   <w:txbxContent>
                     <w:p>
@@ -1670,26 +2188,7 @@
                           <w:sz w:val="28"/>
                           <w:szCs w:val="28"/>
                         </w:rPr>
-                        <w:t>Error</w:t>
-                      </w:r>
-                    </w:p>
-                    <w:p>
-                      <w:pPr>
-                        <w:spacing w:after="0" w:line="240" w:lineRule="atLeast"/>
-                        <w:jc w:val="center"/>
-                        <w:rPr>
-                          <w:b/>
-                          <w:sz w:val="28"/>
-                          <w:szCs w:val="28"/>
-                        </w:rPr>
-                      </w:pPr>
-                      <w:r>
-                        <w:rPr>
-                          <w:b/>
-                          <w:sz w:val="28"/>
-                          <w:szCs w:val="28"/>
-                        </w:rPr>
-                        <w:t>Diagnosis</w:t>
+                        <w:t>Run</w:t>
                       </w:r>
                     </w:p>
                   </w:txbxContent>
@@ -1706,18 +2205,18 @@
         <mc:AlternateContent>
           <mc:Choice Requires="wps">
             <w:drawing>
-              <wp:anchor distT="0" distB="0" distL="114300" distR="114300" simplePos="0" relativeHeight="251703296" behindDoc="0" locked="0" layoutInCell="1" allowOverlap="1" wp14:anchorId="7F6BADE2" wp14:editId="60FAAC5D">
+              <wp:anchor distT="0" distB="0" distL="114300" distR="114300" simplePos="0" relativeHeight="251694080" behindDoc="0" locked="0" layoutInCell="1" allowOverlap="1" wp14:anchorId="3ED77828" wp14:editId="6B296906">
                 <wp:simplePos x="0" y="0"/>
                 <wp:positionH relativeFrom="column">
-                  <wp:posOffset>5362575</wp:posOffset>
+                  <wp:posOffset>2438400</wp:posOffset>
                 </wp:positionH>
                 <wp:positionV relativeFrom="paragraph">
-                  <wp:posOffset>227965</wp:posOffset>
+                  <wp:posOffset>704850</wp:posOffset>
                 </wp:positionV>
-                <wp:extent cx="733425" cy="504825"/>
-                <wp:effectExtent l="19050" t="19050" r="28575" b="28575"/>
+                <wp:extent cx="981075" cy="533400"/>
+                <wp:effectExtent l="19050" t="19050" r="15240" b="19050"/>
                 <wp:wrapNone/>
-                <wp:docPr id="32" name="Flowchart: Document 32"/>
+                <wp:docPr id="20" name="Rectangle 20"/>
                 <wp:cNvGraphicFramePr/>
                 <a:graphic xmlns:a="http://schemas.openxmlformats.org/drawingml/2006/main">
                   <a:graphicData uri="http://schemas.microsoft.com/office/word/2010/wordprocessingShape">
@@ -1726,477 +2225,7 @@
                       <wps:spPr>
                         <a:xfrm>
                           <a:off x="0" y="0"/>
-                          <a:ext cx="733425" cy="504825"/>
-                        </a:xfrm>
-                        <a:prstGeom prst="flowChartDocument">
-                          <a:avLst/>
-                        </a:prstGeom>
-                        <a:noFill/>
-                        <a:ln w="28575">
-                          <a:solidFill>
-                            <a:schemeClr val="tx1"/>
-                          </a:solidFill>
-                        </a:ln>
-                      </wps:spPr>
-                      <wps:style>
-                        <a:lnRef idx="2">
-                          <a:schemeClr val="accent6"/>
-                        </a:lnRef>
-                        <a:fillRef idx="1">
-                          <a:schemeClr val="lt1"/>
-                        </a:fillRef>
-                        <a:effectRef idx="0">
-                          <a:schemeClr val="accent6"/>
-                        </a:effectRef>
-                        <a:fontRef idx="minor">
-                          <a:schemeClr val="dk1"/>
-                        </a:fontRef>
-                      </wps:style>
-                      <wps:txbx>
-                        <w:txbxContent>
-                          <w:p>
-                            <w:pPr>
-                              <w:spacing w:after="0" w:line="240" w:lineRule="auto"/>
-                              <w:jc w:val="center"/>
-                              <w:rPr>
-                                <w:b/>
-                                <w:sz w:val="20"/>
-                                <w:szCs w:val="20"/>
-                              </w:rPr>
-                            </w:pPr>
-                            <w:r>
-                              <w:rPr>
-                                <w:b/>
-                                <w:sz w:val="20"/>
-                                <w:szCs w:val="20"/>
-                              </w:rPr>
-                              <w:t>Execution</w:t>
-                            </w:r>
-                          </w:p>
-                          <w:p>
-                            <w:pPr>
-                              <w:spacing w:after="0" w:line="240" w:lineRule="auto"/>
-                              <w:jc w:val="center"/>
-                              <w:rPr>
-                                <w:b/>
-                                <w:sz w:val="20"/>
-                                <w:szCs w:val="20"/>
-                              </w:rPr>
-                            </w:pPr>
-                            <w:r>
-                              <w:rPr>
-                                <w:b/>
-                                <w:sz w:val="20"/>
-                                <w:szCs w:val="20"/>
-                              </w:rPr>
-                              <w:t>Profile</w:t>
-                            </w:r>
-                          </w:p>
-                        </w:txbxContent>
-                      </wps:txbx>
-                      <wps:bodyPr rot="0" spcFirstLastPara="0" vertOverflow="overflow" horzOverflow="overflow" vert="horz" wrap="square" lIns="91440" tIns="45720" rIns="91440" bIns="45720" numCol="1" spcCol="0" rtlCol="0" fromWordArt="0" anchor="ctr" anchorCtr="0" forceAA="0" compatLnSpc="1">
-                        <a:prstTxWarp prst="textNoShape">
-                          <a:avLst/>
-                        </a:prstTxWarp>
-                        <a:noAutofit/>
-                      </wps:bodyPr>
-                    </wps:wsp>
-                  </a:graphicData>
-                </a:graphic>
-                <wp14:sizeRelH relativeFrom="margin">
-                  <wp14:pctWidth>0</wp14:pctWidth>
-                </wp14:sizeRelH>
-                <wp14:sizeRelV relativeFrom="margin">
-                  <wp14:pctHeight>0</wp14:pctHeight>
-                </wp14:sizeRelV>
-              </wp:anchor>
-            </w:drawing>
-          </mc:Choice>
-          <mc:Fallback>
-            <w:pict>
-              <v:shape id="Flowchart: Document 32" o:spid="_x0000_s1036" type="#_x0000_t114" style="position:absolute;margin-left:422.25pt;margin-top:17.95pt;width:57.75pt;height:39.75pt;z-index:251703296;visibility:visible;mso-wrap-style:square;mso-width-percent:0;mso-height-percent:0;mso-wrap-distance-left:9pt;mso-wrap-distance-top:0;mso-wrap-distance-right:9pt;mso-wrap-distance-bottom:0;mso-position-horizontal:absolute;mso-position-horizontal-relative:text;mso-position-vertical:absolute;mso-position-vertical-relative:text;mso-width-percent:0;mso-height-percent:0;mso-width-relative:margin;mso-height-relative:margin;v-text-anchor:middle" o:gfxdata="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" filled="f" strokecolor="black [3213]" strokeweight="2.25pt">
-                <v:textbox>
-                  <w:txbxContent>
-                    <w:p>
-                      <w:pPr>
-                        <w:spacing w:after="0" w:line="240" w:lineRule="auto"/>
-                        <w:jc w:val="center"/>
-                        <w:rPr>
-                          <w:b/>
-                          <w:sz w:val="20"/>
-                          <w:szCs w:val="20"/>
-                        </w:rPr>
-                      </w:pPr>
-                      <w:r>
-                        <w:rPr>
-                          <w:b/>
-                          <w:sz w:val="20"/>
-                          <w:szCs w:val="20"/>
-                        </w:rPr>
-                        <w:t>Execution</w:t>
-                      </w:r>
-                    </w:p>
-                    <w:p>
-                      <w:pPr>
-                        <w:spacing w:after="0" w:line="240" w:lineRule="auto"/>
-                        <w:jc w:val="center"/>
-                        <w:rPr>
-                          <w:b/>
-                          <w:sz w:val="20"/>
-                          <w:szCs w:val="20"/>
-                        </w:rPr>
-                      </w:pPr>
-                      <w:r>
-                        <w:rPr>
-                          <w:b/>
-                          <w:sz w:val="20"/>
-                          <w:szCs w:val="20"/>
-                        </w:rPr>
-                        <w:t>Profile</w:t>
-                      </w:r>
-                    </w:p>
-                  </w:txbxContent>
-                </v:textbox>
-              </v:shape>
-            </w:pict>
-          </mc:Fallback>
-        </mc:AlternateContent>
-      </w:r>
-      <w:r>
-        <w:rPr>
-          <w:noProof/>
-        </w:rPr>
-        <mc:AlternateContent>
-          <mc:Choice Requires="wps">
-            <w:drawing>
-              <wp:anchor distT="0" distB="0" distL="114300" distR="114300" simplePos="0" relativeHeight="251702272" behindDoc="0" locked="0" layoutInCell="1" allowOverlap="1" wp14:anchorId="5CCF20DF" wp14:editId="112CEB13">
-                <wp:simplePos x="0" y="0"/>
-                <wp:positionH relativeFrom="column">
-                  <wp:posOffset>5286375</wp:posOffset>
-                </wp:positionH>
-                <wp:positionV relativeFrom="paragraph">
-                  <wp:posOffset>971550</wp:posOffset>
-                </wp:positionV>
-                <wp:extent cx="885825" cy="0"/>
-                <wp:effectExtent l="0" t="76200" r="28575" b="114300"/>
-                <wp:wrapNone/>
-                <wp:docPr id="31" name="Straight Arrow Connector 31"/>
-                <wp:cNvGraphicFramePr/>
-                <a:graphic xmlns:a="http://schemas.openxmlformats.org/drawingml/2006/main">
-                  <a:graphicData uri="http://schemas.microsoft.com/office/word/2010/wordprocessingShape">
-                    <wps:wsp>
-                      <wps:cNvCnPr/>
-                      <wps:spPr>
-                        <a:xfrm>
-                          <a:off x="0" y="0"/>
-                          <a:ext cx="885825" cy="0"/>
-                        </a:xfrm>
-                        <a:prstGeom prst="straightConnector1">
-                          <a:avLst/>
-                        </a:prstGeom>
-                        <a:ln w="22225">
-                          <a:solidFill>
-                            <a:schemeClr val="tx1"/>
-                          </a:solidFill>
-                          <a:tailEnd type="arrow"/>
-                        </a:ln>
-                      </wps:spPr>
-                      <wps:style>
-                        <a:lnRef idx="1">
-                          <a:schemeClr val="accent1"/>
-                        </a:lnRef>
-                        <a:fillRef idx="0">
-                          <a:schemeClr val="accent1"/>
-                        </a:fillRef>
-                        <a:effectRef idx="0">
-                          <a:schemeClr val="accent1"/>
-                        </a:effectRef>
-                        <a:fontRef idx="minor">
-                          <a:schemeClr val="tx1"/>
-                        </a:fontRef>
-                      </wps:style>
-                      <wps:bodyPr/>
-                    </wps:wsp>
-                  </a:graphicData>
-                </a:graphic>
-                <wp14:sizeRelH relativeFrom="margin">
-                  <wp14:pctWidth>0</wp14:pctWidth>
-                </wp14:sizeRelH>
-              </wp:anchor>
-            </w:drawing>
-          </mc:Choice>
-          <mc:Fallback>
-            <w:pict>
-              <v:shape id="Straight Arrow Connector 31" o:spid="_x0000_s1026" type="#_x0000_t32" style="position:absolute;margin-left:416.25pt;margin-top:76.5pt;width:69.75pt;height:0;z-index:251702272;visibility:visible;mso-wrap-style:square;mso-width-percent:0;mso-wrap-distance-left:9pt;mso-wrap-distance-top:0;mso-wrap-distance-right:9pt;mso-wrap-distance-bottom:0;mso-position-horizontal:absolute;mso-position-horizontal-relative:text;mso-position-vertical:absolute;mso-position-vertical-relative:text;mso-width-percent:0;mso-width-relative:margin" o:gfxdata="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" strokecolor="black [3213]" strokeweight="1.75pt">
-                <v:stroke endarrow="open"/>
-              </v:shape>
-            </w:pict>
-          </mc:Fallback>
-        </mc:AlternateContent>
-      </w:r>
-      <w:r>
-        <w:rPr>
-          <w:noProof/>
-        </w:rPr>
-        <mc:AlternateContent>
-          <mc:Choice Requires="wps">
-            <w:drawing>
-              <wp:anchor distT="0" distB="0" distL="114300" distR="114300" simplePos="0" relativeHeight="251701248" behindDoc="0" locked="0" layoutInCell="1" allowOverlap="1" wp14:anchorId="0342E623" wp14:editId="388382F7">
-                <wp:simplePos x="0" y="0"/>
-                <wp:positionH relativeFrom="column">
-                  <wp:posOffset>3419475</wp:posOffset>
-                </wp:positionH>
-                <wp:positionV relativeFrom="paragraph">
-                  <wp:posOffset>971550</wp:posOffset>
-                </wp:positionV>
-                <wp:extent cx="1095375" cy="0"/>
-                <wp:effectExtent l="0" t="76200" r="28575" b="114300"/>
-                <wp:wrapNone/>
-                <wp:docPr id="30" name="Straight Arrow Connector 30"/>
-                <wp:cNvGraphicFramePr/>
-                <a:graphic xmlns:a="http://schemas.openxmlformats.org/drawingml/2006/main">
-                  <a:graphicData uri="http://schemas.microsoft.com/office/word/2010/wordprocessingShape">
-                    <wps:wsp>
-                      <wps:cNvCnPr/>
-                      <wps:spPr>
-                        <a:xfrm>
-                          <a:off x="0" y="0"/>
-                          <a:ext cx="1095375" cy="0"/>
-                        </a:xfrm>
-                        <a:prstGeom prst="straightConnector1">
-                          <a:avLst/>
-                        </a:prstGeom>
-                        <a:ln w="22225">
-                          <a:solidFill>
-                            <a:schemeClr val="tx1"/>
-                          </a:solidFill>
-                          <a:tailEnd type="arrow"/>
-                        </a:ln>
-                      </wps:spPr>
-                      <wps:style>
-                        <a:lnRef idx="1">
-                          <a:schemeClr val="accent1"/>
-                        </a:lnRef>
-                        <a:fillRef idx="0">
-                          <a:schemeClr val="accent1"/>
-                        </a:fillRef>
-                        <a:effectRef idx="0">
-                          <a:schemeClr val="accent1"/>
-                        </a:effectRef>
-                        <a:fontRef idx="minor">
-                          <a:schemeClr val="tx1"/>
-                        </a:fontRef>
-                      </wps:style>
-                      <wps:bodyPr/>
-                    </wps:wsp>
-                  </a:graphicData>
-                </a:graphic>
-                <wp14:sizeRelH relativeFrom="margin">
-                  <wp14:pctWidth>0</wp14:pctWidth>
-                </wp14:sizeRelH>
-              </wp:anchor>
-            </w:drawing>
-          </mc:Choice>
-          <mc:Fallback>
-            <w:pict>
-              <v:shape id="Straight Arrow Connector 30" o:spid="_x0000_s1026" type="#_x0000_t32" style="position:absolute;margin-left:269.25pt;margin-top:76.5pt;width:86.25pt;height:0;z-index:251701248;visibility:visible;mso-wrap-style:square;mso-width-percent:0;mso-wrap-distance-left:9pt;mso-wrap-distance-top:0;mso-wrap-distance-right:9pt;mso-wrap-distance-bottom:0;mso-position-horizontal:absolute;mso-position-horizontal-relative:text;mso-position-vertical:absolute;mso-position-vertical-relative:text;mso-width-percent:0;mso-width-relative:margin" o:gfxdata="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" strokecolor="black [3213]" strokeweight="1.75pt">
-                <v:stroke endarrow="open"/>
-              </v:shape>
-            </w:pict>
-          </mc:Fallback>
-        </mc:AlternateContent>
-      </w:r>
-      <w:r>
-        <w:rPr>
-          <w:noProof/>
-        </w:rPr>
-        <mc:AlternateContent>
-          <mc:Choice Requires="wps">
-            <w:drawing>
-              <wp:anchor distT="0" distB="0" distL="114300" distR="114300" simplePos="0" relativeHeight="251714560" behindDoc="0" locked="0" layoutInCell="1" allowOverlap="1" wp14:anchorId="284404B1" wp14:editId="5474C54E">
-                <wp:simplePos x="0" y="0"/>
-                <wp:positionH relativeFrom="column">
-                  <wp:posOffset>3514090</wp:posOffset>
-                </wp:positionH>
-                <wp:positionV relativeFrom="paragraph">
-                  <wp:posOffset>219075</wp:posOffset>
-                </wp:positionV>
-                <wp:extent cx="904875" cy="504825"/>
-                <wp:effectExtent l="19050" t="19050" r="28575" b="28575"/>
-                <wp:wrapNone/>
-                <wp:docPr id="41" name="Flowchart: Document 41"/>
-                <wp:cNvGraphicFramePr/>
-                <a:graphic xmlns:a="http://schemas.openxmlformats.org/drawingml/2006/main">
-                  <a:graphicData uri="http://schemas.microsoft.com/office/word/2010/wordprocessingShape">
-                    <wps:wsp>
-                      <wps:cNvSpPr/>
-                      <wps:spPr>
-                        <a:xfrm>
-                          <a:off x="0" y="0"/>
-                          <a:ext cx="904875" cy="504825"/>
-                        </a:xfrm>
-                        <a:prstGeom prst="flowChartDocument">
-                          <a:avLst/>
-                        </a:prstGeom>
-                        <a:noFill/>
-                        <a:ln w="28575">
-                          <a:solidFill>
-                            <a:schemeClr val="tx1"/>
-                          </a:solidFill>
-                        </a:ln>
-                      </wps:spPr>
-                      <wps:style>
-                        <a:lnRef idx="2">
-                          <a:schemeClr val="accent6"/>
-                        </a:lnRef>
-                        <a:fillRef idx="1">
-                          <a:schemeClr val="lt1"/>
-                        </a:fillRef>
-                        <a:effectRef idx="0">
-                          <a:schemeClr val="accent6"/>
-                        </a:effectRef>
-                        <a:fontRef idx="minor">
-                          <a:schemeClr val="dk1"/>
-                        </a:fontRef>
-                      </wps:style>
-                      <wps:txbx>
-                        <w:txbxContent>
-                          <w:p>
-                            <w:pPr>
-                              <w:spacing w:after="0" w:line="240" w:lineRule="auto"/>
-                              <w:jc w:val="center"/>
-                              <w:rPr>
-                                <w:b/>
-                                <w:sz w:val="18"/>
-                                <w:szCs w:val="18"/>
-                              </w:rPr>
-                            </w:pPr>
-                            <w:r>
-                              <w:rPr>
-                                <w:b/>
-                                <w:sz w:val="18"/>
-                                <w:szCs w:val="18"/>
-                              </w:rPr>
-                              <w:t>Instrumented</w:t>
-                            </w:r>
-                          </w:p>
-                          <w:p>
-                            <w:pPr>
-                              <w:spacing w:after="0" w:line="240" w:lineRule="auto"/>
-                              <w:jc w:val="center"/>
-                              <w:rPr>
-                                <w:b/>
-                                <w:sz w:val="18"/>
-                                <w:szCs w:val="18"/>
-                              </w:rPr>
-                            </w:pPr>
-                            <w:r>
-                              <w:rPr>
-                                <w:b/>
-                                <w:sz w:val="18"/>
-                                <w:szCs w:val="18"/>
-                              </w:rPr>
-                              <w:t>Program</w:t>
-                            </w:r>
-                          </w:p>
-                        </w:txbxContent>
-                      </wps:txbx>
-                      <wps:bodyPr rot="0" spcFirstLastPara="0" vertOverflow="overflow" horzOverflow="overflow" vert="horz" wrap="square" lIns="91440" tIns="45720" rIns="91440" bIns="45720" numCol="1" spcCol="0" rtlCol="0" fromWordArt="0" anchor="ctr" anchorCtr="0" forceAA="0" compatLnSpc="1">
-                        <a:prstTxWarp prst="textNoShape">
-                          <a:avLst/>
-                        </a:prstTxWarp>
-                        <a:noAutofit/>
-                      </wps:bodyPr>
-                    </wps:wsp>
-                  </a:graphicData>
-                </a:graphic>
-                <wp14:sizeRelH relativeFrom="margin">
-                  <wp14:pctWidth>0</wp14:pctWidth>
-                </wp14:sizeRelH>
-                <wp14:sizeRelV relativeFrom="margin">
-                  <wp14:pctHeight>0</wp14:pctHeight>
-                </wp14:sizeRelV>
-              </wp:anchor>
-            </w:drawing>
-          </mc:Choice>
-          <mc:Fallback>
-            <w:pict>
-              <v:shape id="Flowchart: Document 41" o:spid="_x0000_s1037" type="#_x0000_t114" style="position:absolute;margin-left:276.7pt;margin-top:17.25pt;width:71.25pt;height:39.75pt;z-index:251714560;visibility:visible;mso-wrap-style:square;mso-width-percent:0;mso-height-percent:0;mso-wrap-distance-left:9pt;mso-wrap-distance-top:0;mso-wrap-distance-right:9pt;mso-wrap-distance-bottom:0;mso-position-horizontal:absolute;mso-position-horizontal-relative:text;mso-position-vertical:absolute;mso-position-vertical-relative:text;mso-width-percent:0;mso-height-percent:0;mso-width-relative:margin;mso-height-relative:margin;v-text-anchor:middle" o:gfxdata="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" filled="f" strokecolor="black [3213]" strokeweight="2.25pt">
-                <v:textbox>
-                  <w:txbxContent>
-                    <w:p>
-                      <w:pPr>
-                        <w:spacing w:after="0" w:line="240" w:lineRule="auto"/>
-                        <w:jc w:val="center"/>
-                        <w:rPr>
-                          <w:b/>
-                          <w:sz w:val="18"/>
-                          <w:szCs w:val="18"/>
-                        </w:rPr>
-                      </w:pPr>
-                      <w:r>
-                        <w:rPr>
-                          <w:b/>
-                          <w:sz w:val="18"/>
-                          <w:szCs w:val="18"/>
-                        </w:rPr>
-                        <w:t>Instrumented</w:t>
-                      </w:r>
-                    </w:p>
-                    <w:p>
-                      <w:pPr>
-                        <w:spacing w:after="0" w:line="240" w:lineRule="auto"/>
-                        <w:jc w:val="center"/>
-                        <w:rPr>
-                          <w:b/>
-                          <w:sz w:val="18"/>
-                          <w:szCs w:val="18"/>
-                        </w:rPr>
-                      </w:pPr>
-                      <w:r>
-                        <w:rPr>
-                          <w:b/>
-                          <w:sz w:val="18"/>
-                          <w:szCs w:val="18"/>
-                        </w:rPr>
-                        <w:t>Program</w:t>
-                      </w:r>
-                    </w:p>
-                  </w:txbxContent>
-                </v:textbox>
-              </v:shape>
-            </w:pict>
-          </mc:Fallback>
-        </mc:AlternateContent>
-      </w:r>
-      <w:r>
-        <w:rPr>
-          <w:noProof/>
-        </w:rPr>
-        <mc:AlternateContent>
-          <mc:Choice Requires="wps">
-            <w:drawing>
-              <wp:anchor distT="0" distB="0" distL="114300" distR="114300" simplePos="0" relativeHeight="251697152" behindDoc="0" locked="0" layoutInCell="1" allowOverlap="1" wp14:anchorId="1EC2145C" wp14:editId="1693CACA">
-                <wp:simplePos x="0" y="0"/>
-                <wp:positionH relativeFrom="column">
-                  <wp:posOffset>4514215</wp:posOffset>
-                </wp:positionH>
-                <wp:positionV relativeFrom="paragraph">
-                  <wp:posOffset>695325</wp:posOffset>
-                </wp:positionV>
-                <wp:extent cx="771525" cy="533400"/>
-                <wp:effectExtent l="19050" t="19050" r="28575" b="19050"/>
-                <wp:wrapNone/>
-                <wp:docPr id="27" name="Rectangle 27"/>
-                <wp:cNvGraphicFramePr/>
-                <a:graphic xmlns:a="http://schemas.openxmlformats.org/drawingml/2006/main">
-                  <a:graphicData uri="http://schemas.microsoft.com/office/word/2010/wordprocessingShape">
-                    <wps:wsp>
-                      <wps:cNvSpPr/>
-                      <wps:spPr>
-                        <a:xfrm>
-                          <a:off x="0" y="0"/>
-                          <a:ext cx="771525" cy="533400"/>
+                          <a:ext cx="981075" cy="533400"/>
                         </a:xfrm>
                         <a:prstGeom prst="rect">
                           <a:avLst/>
@@ -2230,22 +2259,22 @@
                               <w:jc w:val="center"/>
                               <w:rPr>
                                 <w:b/>
-                                <w:sz w:val="28"/>
-                                <w:szCs w:val="28"/>
+                                <w:sz w:val="26"/>
+                                <w:szCs w:val="26"/>
                               </w:rPr>
                             </w:pPr>
                             <w:r>
                               <w:rPr>
                                 <w:b/>
-                                <w:sz w:val="28"/>
-                                <w:szCs w:val="28"/>
-                              </w:rPr>
-                              <w:t>Run</w:t>
+                                <w:sz w:val="26"/>
+                                <w:szCs w:val="26"/>
+                              </w:rPr>
+                              <w:t>Instrument</w:t>
                             </w:r>
                           </w:p>
                         </w:txbxContent>
                       </wps:txbx>
-                      <wps:bodyPr rot="0" spcFirstLastPara="0" vertOverflow="overflow" horzOverflow="overflow" vert="horz" wrap="square" lIns="91440" tIns="45720" rIns="91440" bIns="45720" numCol="1" spcCol="0" rtlCol="0" fromWordArt="0" anchor="ctr" anchorCtr="0" forceAA="0" compatLnSpc="1">
+                      <wps:bodyPr rot="0" spcFirstLastPara="0" vertOverflow="overflow" horzOverflow="overflow" vert="horz" wrap="none" lIns="91440" tIns="45720" rIns="91440" bIns="45720" numCol="1" spcCol="0" rtlCol="0" fromWordArt="0" anchor="ctr" anchorCtr="0" forceAA="0" compatLnSpc="1">
                         <a:prstTxWarp prst="textNoShape">
                           <a:avLst/>
                         </a:prstTxWarp>
@@ -2265,7 +2294,7 @@
           </mc:Choice>
           <mc:Fallback>
             <w:pict>
-              <v:rect id="Rectangle 27" o:spid="_x0000_s1038" style="position:absolute;margin-left:355.45pt;margin-top:54.75pt;width:60.75pt;height:42pt;z-index:251697152;visibility:visible;mso-wrap-style:square;mso-width-percent:0;mso-height-percent:0;mso-wrap-distance-left:9pt;mso-wrap-distance-top:0;mso-wrap-distance-right:9pt;mso-wrap-distance-bottom:0;mso-position-horizontal:absolute;mso-position-horizontal-relative:text;mso-position-vertical:absolute;mso-position-vertical-relative:text;mso-width-percent:0;mso-height-percent:0;mso-width-relative:margin;mso-height-relative:margin;v-text-anchor:middle" o:gfxdata="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" filled="f" strokecolor="black [3213]" strokeweight="2.25pt">
+              <v:rect id="Rectangle 20" o:spid="_x0000_s1039" style="position:absolute;margin-left:192pt;margin-top:55.5pt;width:77.25pt;height:42pt;z-index:251694080;visibility:visible;mso-wrap-style:none;mso-width-percent:0;mso-height-percent:0;mso-wrap-distance-left:9pt;mso-wrap-distance-top:0;mso-wrap-distance-right:9pt;mso-wrap-distance-bottom:0;mso-position-horizontal:absolute;mso-position-horizontal-relative:text;mso-position-vertical:absolute;mso-position-vertical-relative:text;mso-width-percent:0;mso-height-percent:0;mso-width-relative:margin;mso-height-relative:margin;v-text-anchor:middle" o:gfxdata="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" filled="f" strokecolor="black [3213]" strokeweight="2.25pt">
                 <v:textbox>
                   <w:txbxContent>
                     <w:p>
@@ -2274,140 +2303,15 @@
                         <w:jc w:val="center"/>
                         <w:rPr>
                           <w:b/>
-                          <w:sz w:val="28"/>
-                          <w:szCs w:val="28"/>
+                          <w:sz w:val="26"/>
+                          <w:szCs w:val="26"/>
                         </w:rPr>
                       </w:pPr>
                       <w:r>
                         <w:rPr>
                           <w:b/>
-                          <w:sz w:val="28"/>
-                          <w:szCs w:val="28"/>
-                        </w:rPr>
-                        <w:t>Run</w:t>
-                      </w:r>
-                    </w:p>
-                  </w:txbxContent>
-                </v:textbox>
-              </v:rect>
-            </w:pict>
-          </mc:Fallback>
-        </mc:AlternateContent>
-      </w:r>
-      <w:r>
-        <w:rPr>
-          <w:noProof/>
-        </w:rPr>
-        <mc:AlternateContent>
-          <mc:Choice Requires="wps">
-            <w:drawing>
-              <wp:anchor distT="0" distB="0" distL="114300" distR="114300" simplePos="0" relativeHeight="251695104" behindDoc="0" locked="0" layoutInCell="1" allowOverlap="1" wp14:anchorId="3ED77828" wp14:editId="6B296906">
-                <wp:simplePos x="0" y="0"/>
-                <wp:positionH relativeFrom="column">
-                  <wp:posOffset>2438400</wp:posOffset>
-                </wp:positionH>
-                <wp:positionV relativeFrom="paragraph">
-                  <wp:posOffset>704850</wp:posOffset>
-                </wp:positionV>
-                <wp:extent cx="981075" cy="533400"/>
-                <wp:effectExtent l="19050" t="19050" r="28575" b="19050"/>
-                <wp:wrapNone/>
-                <wp:docPr id="20" name="Rectangle 20"/>
-                <wp:cNvGraphicFramePr/>
-                <a:graphic xmlns:a="http://schemas.openxmlformats.org/drawingml/2006/main">
-                  <a:graphicData uri="http://schemas.microsoft.com/office/word/2010/wordprocessingShape">
-                    <wps:wsp>
-                      <wps:cNvSpPr/>
-                      <wps:spPr>
-                        <a:xfrm>
-                          <a:off x="0" y="0"/>
-                          <a:ext cx="981075" cy="533400"/>
-                        </a:xfrm>
-                        <a:prstGeom prst="rect">
-                          <a:avLst/>
-                        </a:prstGeom>
-                        <a:noFill/>
-                        <a:ln w="28575">
-                          <a:solidFill>
-                            <a:schemeClr val="tx1"/>
-                          </a:solidFill>
-                        </a:ln>
-                      </wps:spPr>
-                      <wps:style>
-                        <a:lnRef idx="2">
-                          <a:schemeClr val="accent6"/>
-                        </a:lnRef>
-                        <a:fillRef idx="1">
-                          <a:schemeClr val="lt1"/>
-                        </a:fillRef>
-                        <a:effectRef idx="0">
-                          <a:schemeClr val="accent6"/>
-                        </a:effectRef>
-                        <a:fontRef idx="minor">
-                          <a:schemeClr val="dk1"/>
-                        </a:fontRef>
-                      </wps:style>
-                      <wps:txbx>
-                        <w:txbxContent>
-                          <w:p>
-                            <w:pPr>
-                              <w:spacing w:after="0" w:line="240" w:lineRule="atLeast"/>
-                              <w:jc w:val="center"/>
-                              <w:rPr>
-                                <w:b/>
-                                <w:sz w:val="24"/>
-                                <w:szCs w:val="24"/>
-                              </w:rPr>
-                            </w:pPr>
-                            <w:r>
-                              <w:rPr>
-                                <w:b/>
-                                <w:sz w:val="24"/>
-                                <w:szCs w:val="24"/>
-                              </w:rPr>
-                              <w:t>Instrument</w:t>
-                            </w:r>
-                          </w:p>
-                        </w:txbxContent>
-                      </wps:txbx>
-                      <wps:bodyPr rot="0" spcFirstLastPara="0" vertOverflow="overflow" horzOverflow="overflow" vert="horz" wrap="square" lIns="91440" tIns="45720" rIns="91440" bIns="45720" numCol="1" spcCol="0" rtlCol="0" fromWordArt="0" anchor="ctr" anchorCtr="0" forceAA="0" compatLnSpc="1">
-                        <a:prstTxWarp prst="textNoShape">
-                          <a:avLst/>
-                        </a:prstTxWarp>
-                        <a:noAutofit/>
-                      </wps:bodyPr>
-                    </wps:wsp>
-                  </a:graphicData>
-                </a:graphic>
-                <wp14:sizeRelH relativeFrom="margin">
-                  <wp14:pctWidth>0</wp14:pctWidth>
-                </wp14:sizeRelH>
-                <wp14:sizeRelV relativeFrom="margin">
-                  <wp14:pctHeight>0</wp14:pctHeight>
-                </wp14:sizeRelV>
-              </wp:anchor>
-            </w:drawing>
-          </mc:Choice>
-          <mc:Fallback>
-            <w:pict>
-              <v:rect id="Rectangle 20" o:spid="_x0000_s1039" style="position:absolute;margin-left:192pt;margin-top:55.5pt;width:77.25pt;height:42pt;z-index:251695104;visibility:visible;mso-wrap-style:square;mso-width-percent:0;mso-height-percent:0;mso-wrap-distance-left:9pt;mso-wrap-distance-top:0;mso-wrap-distance-right:9pt;mso-wrap-distance-bottom:0;mso-position-horizontal:absolute;mso-position-horizontal-relative:text;mso-position-vertical:absolute;mso-position-vertical-relative:text;mso-width-percent:0;mso-height-percent:0;mso-width-relative:margin;mso-height-relative:margin;v-text-anchor:middle" o:gfxdata="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" filled="f" strokecolor="black [3213]" strokeweight="2.25pt">
-                <v:textbox>
-                  <w:txbxContent>
-                    <w:p>
-                      <w:pPr>
-                        <w:spacing w:after="0" w:line="240" w:lineRule="atLeast"/>
-                        <w:jc w:val="center"/>
-                        <w:rPr>
-                          <w:b/>
-                          <w:sz w:val="24"/>
-                          <w:szCs w:val="24"/>
-                        </w:rPr>
-                      </w:pPr>
-                      <w:r>
-                        <w:rPr>
-                          <w:b/>
-                          <w:sz w:val="24"/>
-                          <w:szCs w:val="24"/>
+                          <w:sz w:val="26"/>
+                          <w:szCs w:val="26"/>
                         </w:rPr>
                         <w:t>Instrument</w:t>
                       </w:r>
@@ -2426,7 +2330,7 @@
         <mc:AlternateContent>
           <mc:Choice Requires="wps">
             <w:drawing>
-              <wp:anchor distT="0" distB="0" distL="114300" distR="114300" simplePos="0" relativeHeight="251705344" behindDoc="0" locked="0" layoutInCell="1" allowOverlap="1" wp14:anchorId="650D12AE" wp14:editId="41929B04">
+              <wp:anchor distT="0" distB="0" distL="114300" distR="114300" simplePos="0" relativeHeight="251704320" behindDoc="0" locked="0" layoutInCell="1" allowOverlap="1" wp14:anchorId="650D12AE" wp14:editId="41929B04">
                 <wp:simplePos x="0" y="0"/>
                 <wp:positionH relativeFrom="column">
                   <wp:posOffset>1619250</wp:posOffset>
@@ -2435,7 +2339,7 @@
                   <wp:posOffset>209550</wp:posOffset>
                 </wp:positionV>
                 <wp:extent cx="838200" cy="504825"/>
-                <wp:effectExtent l="0" t="0" r="19050" b="28575"/>
+                <wp:effectExtent l="0" t="0" r="17145" b="28575"/>
                 <wp:wrapNone/>
                 <wp:docPr id="33" name="Flowchart: Multidocument 33"/>
                 <wp:cNvGraphicFramePr/>
@@ -2483,16 +2387,12 @@
                               <w:rPr>
                                 <w:b/>
                                 <w:color w:val="000000" w:themeColor="text1"/>
-                                <w:sz w:val="18"/>
-                                <w:szCs w:val="18"/>
                               </w:rPr>
                             </w:pPr>
                             <w:r>
                               <w:rPr>
                                 <w:b/>
                                 <w:color w:val="000000" w:themeColor="text1"/>
-                                <w:sz w:val="18"/>
-                                <w:szCs w:val="18"/>
                               </w:rPr>
                               <w:t>Affected</w:t>
                             </w:r>
@@ -2504,23 +2404,19 @@
                               <w:rPr>
                                 <w:b/>
                                 <w:color w:val="000000" w:themeColor="text1"/>
-                                <w:sz w:val="18"/>
-                                <w:szCs w:val="18"/>
                               </w:rPr>
                             </w:pPr>
                             <w:r>
                               <w:rPr>
                                 <w:b/>
                                 <w:color w:val="000000" w:themeColor="text1"/>
-                                <w:sz w:val="18"/>
-                                <w:szCs w:val="18"/>
                               </w:rPr>
                               <w:t>Predicates</w:t>
                             </w:r>
                           </w:p>
                         </w:txbxContent>
                       </wps:txbx>
-                      <wps:bodyPr rot="0" spcFirstLastPara="0" vertOverflow="overflow" horzOverflow="overflow" vert="horz" wrap="square" lIns="91440" tIns="45720" rIns="91440" bIns="45720" numCol="1" spcCol="0" rtlCol="0" fromWordArt="0" anchor="ctr" anchorCtr="0" forceAA="0" compatLnSpc="1">
+                      <wps:bodyPr rot="0" spcFirstLastPara="0" vertOverflow="overflow" horzOverflow="overflow" vert="horz" wrap="none" lIns="91440" tIns="0" rIns="91440" bIns="0" numCol="1" spcCol="0" rtlCol="0" fromWordArt="0" anchor="ctr" anchorCtr="0" forceAA="0" compatLnSpc="1">
                         <a:prstTxWarp prst="textNoShape">
                           <a:avLst/>
                         </a:prstTxWarp>
@@ -2544,8 +2440,8 @@
                 <v:stroke joinstyle="miter"/>
                 <v:path o:extrusionok="f" o:connecttype="custom" o:connectlocs="10800,0;0,10800;10800,19890;21600,10800" textboxrect="0,3675,18595,18022"/>
               </v:shapetype>
-              <v:shape id="Flowchart: Multidocument 33" o:spid="_x0000_s1040" type="#_x0000_t115" style="position:absolute;margin-left:127.5pt;margin-top:16.5pt;width:66pt;height:39.75pt;z-index:251705344;visibility:visible;mso-wrap-style:square;mso-width-percent:0;mso-height-percent:0;mso-wrap-distance-left:9pt;mso-wrap-distance-top:0;mso-wrap-distance-right:9pt;mso-wrap-distance-bottom:0;mso-position-horizontal:absolute;mso-position-horizontal-relative:text;mso-position-vertical:absolute;mso-position-vertical-relative:text;mso-width-percent:0;mso-height-percent:0;mso-width-relative:margin;mso-height-relative:margin;v-text-anchor:middle" o:gfxdata="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" filled="f" strokecolor="black [3213]" strokeweight="2pt">
-                <v:textbox>
+              <v:shape id="Flowchart: Multidocument 33" o:spid="_x0000_s1040" type="#_x0000_t115" style="position:absolute;margin-left:127.5pt;margin-top:16.5pt;width:66pt;height:39.75pt;z-index:251704320;visibility:visible;mso-wrap-style:none;mso-width-percent:0;mso-height-percent:0;mso-wrap-distance-left:9pt;mso-wrap-distance-top:0;mso-wrap-distance-right:9pt;mso-wrap-distance-bottom:0;mso-position-horizontal:absolute;mso-position-horizontal-relative:text;mso-position-vertical:absolute;mso-position-vertical-relative:text;mso-width-percent:0;mso-height-percent:0;mso-width-relative:margin;mso-height-relative:margin;v-text-anchor:middle" o:gfxdata="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" filled="f" strokecolor="black [3213]" strokeweight="2pt">
+                <v:textbox inset=",0,,0">
                   <w:txbxContent>
                     <w:p>
                       <w:pPr>
@@ -2554,16 +2450,12 @@
                         <w:rPr>
                           <w:b/>
                           <w:color w:val="000000" w:themeColor="text1"/>
-                          <w:sz w:val="18"/>
-                          <w:szCs w:val="18"/>
                         </w:rPr>
                       </w:pPr>
                       <w:r>
                         <w:rPr>
                           <w:b/>
                           <w:color w:val="000000" w:themeColor="text1"/>
-                          <w:sz w:val="18"/>
-                          <w:szCs w:val="18"/>
                         </w:rPr>
                         <w:t>Affected</w:t>
                       </w:r>
@@ -2575,16 +2467,12 @@
                         <w:rPr>
                           <w:b/>
                           <w:color w:val="000000" w:themeColor="text1"/>
-                          <w:sz w:val="18"/>
-                          <w:szCs w:val="18"/>
                         </w:rPr>
                       </w:pPr>
                       <w:r>
                         <w:rPr>
                           <w:b/>
                           <w:color w:val="000000" w:themeColor="text1"/>
-                          <w:sz w:val="18"/>
-                          <w:szCs w:val="18"/>
                         </w:rPr>
                         <w:t>Predicates</w:t>
                       </w:r>
@@ -2603,7 +2491,7 @@
         <mc:AlternateContent>
           <mc:Choice Requires="wps">
             <w:drawing>
-              <wp:anchor distT="0" distB="0" distL="114300" distR="114300" simplePos="0" relativeHeight="251700224" behindDoc="0" locked="0" layoutInCell="1" allowOverlap="1" wp14:anchorId="7F45FD73" wp14:editId="3B191386">
+              <wp:anchor distT="0" distB="0" distL="114300" distR="114300" simplePos="0" relativeHeight="251699200" behindDoc="0" locked="0" layoutInCell="1" allowOverlap="1" wp14:anchorId="7F45FD73" wp14:editId="3B191386">
                 <wp:simplePos x="0" y="0"/>
                 <wp:positionH relativeFrom="column">
                   <wp:posOffset>1600200</wp:posOffset>
@@ -2661,7 +2549,7 @@
           </mc:Choice>
           <mc:Fallback>
             <w:pict>
-              <v:shape id="Straight Arrow Connector 29" o:spid="_x0000_s1026" type="#_x0000_t32" style="position:absolute;margin-left:126pt;margin-top:76.5pt;width:65.25pt;height:0;z-index:251700224;visibility:visible;mso-wrap-style:square;mso-width-percent:0;mso-wrap-distance-left:9pt;mso-wrap-distance-top:0;mso-wrap-distance-right:9pt;mso-wrap-distance-bottom:0;mso-position-horizontal:absolute;mso-position-horizontal-relative:text;mso-position-vertical:absolute;mso-position-vertical-relative:text;mso-width-percent:0;mso-width-relative:margin" o:gfxdata="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" strokecolor="black [3213]" strokeweight="1.75pt">
+              <v:shape id="Straight Arrow Connector 29" o:spid="_x0000_s1026" type="#_x0000_t32" style="position:absolute;margin-left:126pt;margin-top:76.5pt;width:65.25pt;height:0;z-index:251699200;visibility:visible;mso-wrap-style:square;mso-width-percent:0;mso-wrap-distance-left:9pt;mso-wrap-distance-top:0;mso-wrap-distance-right:9pt;mso-wrap-distance-bottom:0;mso-position-horizontal:absolute;mso-position-horizontal-relative:text;mso-position-vertical:absolute;mso-position-vertical-relative:text;mso-width-percent:0;mso-width-relative:margin" o:gfxdata="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" strokecolor="black [3213]" strokeweight="1.75pt">
                 <v:stroke endarrow="open"/>
               </v:shape>
             </w:pict>
@@ -2683,7 +2571,7 @@
         <mc:AlternateContent>
           <mc:Choice Requires="wps">
             <w:drawing>
-              <wp:anchor distT="0" distB="0" distL="114300" distR="114300" simplePos="0" relativeHeight="251692032" behindDoc="0" locked="0" layoutInCell="1" allowOverlap="1" wp14:anchorId="26DCB777" wp14:editId="7C770D98">
+              <wp:anchor distT="0" distB="0" distL="114300" distR="114300" simplePos="0" relativeHeight="251691008" behindDoc="0" locked="0" layoutInCell="1" allowOverlap="1" wp14:anchorId="26DCB777" wp14:editId="7C770D98">
                 <wp:simplePos x="0" y="0"/>
                 <wp:positionH relativeFrom="column">
                   <wp:posOffset>2600325</wp:posOffset>
@@ -2770,7 +2658,7 @@
           </mc:Choice>
           <mc:Fallback>
             <w:pict>
-              <v:rect id="Rectangle 26" o:spid="_x0000_s1026" style="position:absolute;margin-left:204.75pt;margin-top:212.25pt;width:153.75pt;height:48pt;z-index:251692032;visibility:visible;mso-wrap-style:square;mso-width-percent:0;mso-height-percent:0;mso-wrap-distance-left:9pt;mso-wrap-distance-top:0;mso-wrap-distance-right:9pt;mso-wrap-distance-bottom:0;mso-position-horizontal:absolute;mso-position-horizontal-relative:text;mso-position-vertical:absolute;mso-position-vertical-relative:text;mso-width-percent:0;mso-height-percent:0;mso-width-relative:margin;mso-height-relative:margin;v-text-anchor:middle" o:gfxdata="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" filled="f" stroked="f" strokeweight="2pt">
+              <v:rect id="Rectangle 26" o:spid="_x0000_s1041" style="position:absolute;margin-left:204.75pt;margin-top:212.25pt;width:153.75pt;height:48pt;z-index:251691008;visibility:visible;mso-wrap-style:square;mso-width-percent:0;mso-height-percent:0;mso-wrap-distance-left:9pt;mso-wrap-distance-top:0;mso-wrap-distance-right:9pt;mso-wrap-distance-bottom:0;mso-position-horizontal:absolute;mso-position-horizontal-relative:text;mso-position-vertical:absolute;mso-position-vertical-relative:text;mso-width-percent:0;mso-height-percent:0;mso-width-relative:margin;mso-height-relative:margin;v-text-anchor:middle" o:gfxdata="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" filled="f" stroked="f" strokeweight="2pt">
                 <v:textbox>
                   <w:txbxContent>
                     <w:p>
@@ -2804,7 +2692,7 @@
         <mc:AlternateContent>
           <mc:Choice Requires="wps">
             <w:drawing>
-              <wp:anchor distT="0" distB="0" distL="114300" distR="114300" simplePos="0" relativeHeight="251688960" behindDoc="0" locked="0" layoutInCell="1" allowOverlap="1" wp14:anchorId="41AB4E18" wp14:editId="63DFBA2B">
+              <wp:anchor distT="0" distB="0" distL="114300" distR="114300" simplePos="0" relativeHeight="251687936" behindDoc="0" locked="0" layoutInCell="1" allowOverlap="1" wp14:anchorId="41AB4E18" wp14:editId="63DFBA2B">
                 <wp:simplePos x="0" y="0"/>
                 <wp:positionH relativeFrom="column">
                   <wp:posOffset>5848350</wp:posOffset>
@@ -2859,11 +2747,7 @@
           </mc:Choice>
           <mc:Fallback>
             <w:pict>
-              <v:shapetype id="_x0000_t32" coordsize="21600,21600" o:spt="32" o:oned="t" path="m,l21600,21600e" filled="f">
-                <v:path arrowok="t" fillok="f" o:connecttype="none"/>
-                <o:lock v:ext="edit" shapetype="t"/>
-              </v:shapetype>
-              <v:shape id="Straight Arrow Connector 24" o:spid="_x0000_s1026" type="#_x0000_t32" style="position:absolute;margin-left:460.5pt;margin-top:41.25pt;width:28.5pt;height:28.5pt;flip:x;z-index:251688960;visibility:visible;mso-wrap-style:square;mso-wrap-distance-left:9pt;mso-wrap-distance-top:0;mso-wrap-distance-right:9pt;mso-wrap-distance-bottom:0;mso-position-horizontal:absolute;mso-position-horizontal-relative:text;mso-position-vertical:absolute;mso-position-vertical-relative:text" o:gfxdata="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" strokecolor="black [3213]" strokeweight="2pt">
+              <v:shape id="Straight Arrow Connector 24" o:spid="_x0000_s1026" type="#_x0000_t32" style="position:absolute;margin-left:460.5pt;margin-top:41.25pt;width:28.5pt;height:28.5pt;flip:x;z-index:251687936;visibility:visible;mso-wrap-style:square;mso-wrap-distance-left:9pt;mso-wrap-distance-top:0;mso-wrap-distance-right:9pt;mso-wrap-distance-bottom:0;mso-position-horizontal:absolute;mso-position-horizontal-relative:text;mso-position-vertical:absolute;mso-position-vertical-relative:text" o:gfxdata="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" strokecolor="black [3213]" strokeweight="2pt">
                 <v:stroke endarrow="open"/>
               </v:shape>
             </w:pict>
@@ -2877,7 +2761,7 @@
         <mc:AlternateContent>
           <mc:Choice Requires="wps">
             <w:drawing>
-              <wp:anchor distT="0" distB="0" distL="114300" distR="114300" simplePos="0" relativeHeight="251689984" behindDoc="0" locked="0" layoutInCell="1" allowOverlap="1" wp14:anchorId="18F60074" wp14:editId="307C2D25">
+              <wp:anchor distT="0" distB="0" distL="114300" distR="114300" simplePos="0" relativeHeight="251688960" behindDoc="0" locked="0" layoutInCell="1" allowOverlap="1" wp14:anchorId="18F60074" wp14:editId="307C2D25">
                 <wp:simplePos x="0" y="0"/>
                 <wp:positionH relativeFrom="column">
                   <wp:posOffset>5172075</wp:posOffset>
@@ -2935,7 +2819,7 @@
           </mc:Choice>
           <mc:Fallback>
             <w:pict>
-              <v:shape id="Straight Arrow Connector 25" o:spid="_x0000_s1026" type="#_x0000_t32" style="position:absolute;margin-left:407.25pt;margin-top:45pt;width:34.5pt;height:24.75pt;z-index:251689984;visibility:visible;mso-wrap-style:square;mso-height-percent:0;mso-wrap-distance-left:9pt;mso-wrap-distance-top:0;mso-wrap-distance-right:9pt;mso-wrap-distance-bottom:0;mso-position-horizontal:absolute;mso-position-horizontal-relative:text;mso-position-vertical:absolute;mso-position-vertical-relative:text;mso-height-percent:0;mso-height-relative:margin" o:gfxdata="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" strokecolor="black [3213]" strokeweight="2pt">
+              <v:shape id="Straight Arrow Connector 25" o:spid="_x0000_s1026" type="#_x0000_t32" style="position:absolute;margin-left:407.25pt;margin-top:45pt;width:34.5pt;height:24.75pt;z-index:251688960;visibility:visible;mso-wrap-style:square;mso-height-percent:0;mso-wrap-distance-left:9pt;mso-wrap-distance-top:0;mso-wrap-distance-right:9pt;mso-wrap-distance-bottom:0;mso-position-horizontal:absolute;mso-position-horizontal-relative:text;mso-position-vertical:absolute;mso-position-vertical-relative:text;mso-height-percent:0;mso-height-relative:margin" o:gfxdata="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" strokecolor="black [3213]" strokeweight="2pt">
                 <v:stroke endarrow="open"/>
               </v:shape>
             </w:pict>
@@ -2949,7 +2833,7 @@
         <mc:AlternateContent>
           <mc:Choice Requires="wps">
             <w:drawing>
-              <wp:anchor distT="0" distB="0" distL="114300" distR="114300" simplePos="0" relativeHeight="251687936" behindDoc="0" locked="0" layoutInCell="1" allowOverlap="1" wp14:anchorId="6E8E4E9B" wp14:editId="646A71A3">
+              <wp:anchor distT="0" distB="0" distL="114300" distR="114300" simplePos="0" relativeHeight="251686912" behindDoc="0" locked="0" layoutInCell="1" allowOverlap="1" wp14:anchorId="6E8E4E9B" wp14:editId="646A71A3">
                 <wp:simplePos x="0" y="0"/>
                 <wp:positionH relativeFrom="column">
                   <wp:posOffset>3733800</wp:posOffset>
@@ -3036,7 +2920,7 @@
           </mc:Choice>
           <mc:Fallback>
             <w:pict>
-              <v:rect id="Rectangle 23" o:spid="_x0000_s1027" style="position:absolute;margin-left:294pt;margin-top:6.75pt;width:137.25pt;height:43.5pt;z-index:251687936;visibility:visible;mso-wrap-style:square;mso-width-percent:0;mso-height-percent:0;mso-wrap-distance-left:9pt;mso-wrap-distance-top:0;mso-wrap-distance-right:9pt;mso-wrap-distance-bottom:0;mso-position-horizontal:absolute;mso-position-horizontal-relative:text;mso-position-vertical:absolute;mso-position-vertical-relative:text;mso-width-percent:0;mso-height-percent:0;mso-width-relative:margin;mso-height-relative:margin;v-text-anchor:middle" o:gfxdata="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" filled="f" stroked="f" strokeweight="2pt">
+              <v:rect id="Rectangle 23" o:spid="_x0000_s1042" style="position:absolute;margin-left:294pt;margin-top:6.75pt;width:137.25pt;height:43.5pt;z-index:251686912;visibility:visible;mso-wrap-style:square;mso-width-percent:0;mso-height-percent:0;mso-wrap-distance-left:9pt;mso-wrap-distance-top:0;mso-wrap-distance-right:9pt;mso-wrap-distance-bottom:0;mso-position-horizontal:absolute;mso-position-horizontal-relative:text;mso-position-vertical:absolute;mso-position-vertical-relative:text;mso-width-percent:0;mso-height-percent:0;mso-width-relative:margin;mso-height-relative:margin;v-text-anchor:middle" o:gfxdata="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" filled="f" stroked="f" strokeweight="2pt">
                 <v:textbox>
                   <w:txbxContent>
                     <w:p>
@@ -3053,35 +2937,7 @@
                           <w:b/>
                           <w:color w:val="000000" w:themeColor="text1"/>
                         </w:rPr>
-                        <w:t xml:space="preserve">Good </w:t>
-                      </w:r>
-                      <w:r>
-                        <w:rPr>
-                          <w:b/>
-                          <w:color w:val="000000" w:themeColor="text1"/>
-                        </w:rPr>
-                        <w:t>Input</w:t>
-                      </w:r>
-                      <w:r>
-                        <w:rPr>
-                          <w:b/>
-                          <w:color w:val="000000" w:themeColor="text1"/>
-                        </w:rPr>
-                        <w:t>(s)</w:t>
-                      </w:r>
-                      <w:r>
-                        <w:rPr>
-                          <w:b/>
-                          <w:color w:val="000000" w:themeColor="text1"/>
-                        </w:rPr>
-                        <w:t xml:space="preserve"> with its configuration</w:t>
-                      </w:r>
-                      <w:r>
-                        <w:rPr>
-                          <w:b/>
-                          <w:color w:val="000000" w:themeColor="text1"/>
-                        </w:rPr>
-                        <w:t>(s)</w:t>
+                        <w:t>Good Input(s) with its configuration(s)</w:t>
                       </w:r>
                     </w:p>
                   </w:txbxContent>
@@ -3098,7 +2954,7 @@
         <mc:AlternateContent>
           <mc:Choice Requires="wps">
             <w:drawing>
-              <wp:anchor distT="0" distB="0" distL="114300" distR="114300" simplePos="0" relativeHeight="251685888" behindDoc="0" locked="0" layoutInCell="1" allowOverlap="1" wp14:anchorId="51440B80" wp14:editId="3A7A10DB">
+              <wp:anchor distT="0" distB="0" distL="114300" distR="114300" simplePos="0" relativeHeight="251684864" behindDoc="0" locked="0" layoutInCell="1" allowOverlap="1" wp14:anchorId="51440B80" wp14:editId="3A7A10DB">
                 <wp:simplePos x="0" y="0"/>
                 <wp:positionH relativeFrom="column">
                   <wp:posOffset>5953125</wp:posOffset>
@@ -3185,7 +3041,7 @@
           </mc:Choice>
           <mc:Fallback>
             <w:pict>
-              <v:rect id="Rectangle 22" o:spid="_x0000_s1028" style="position:absolute;margin-left:468.75pt;margin-top:5.25pt;width:137.25pt;height:43.5pt;z-index:251685888;visibility:visible;mso-wrap-style:square;mso-width-percent:0;mso-height-percent:0;mso-wrap-distance-left:9pt;mso-wrap-distance-top:0;mso-wrap-distance-right:9pt;mso-wrap-distance-bottom:0;mso-position-horizontal:absolute;mso-position-horizontal-relative:text;mso-position-vertical:absolute;mso-position-vertical-relative:text;mso-width-percent:0;mso-height-percent:0;mso-width-relative:margin;mso-height-relative:margin;v-text-anchor:middle" o:gfxdata="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" filled="f" stroked="f" strokeweight="2pt">
+              <v:rect id="Rectangle 22" o:spid="_x0000_s1043" style="position:absolute;margin-left:468.75pt;margin-top:5.25pt;width:137.25pt;height:43.5pt;z-index:251684864;visibility:visible;mso-wrap-style:square;mso-width-percent:0;mso-height-percent:0;mso-wrap-distance-left:9pt;mso-wrap-distance-top:0;mso-wrap-distance-right:9pt;mso-wrap-distance-bottom:0;mso-position-horizontal:absolute;mso-position-horizontal-relative:text;mso-position-vertical:absolute;mso-position-vertical-relative:text;mso-width-percent:0;mso-height-percent:0;mso-width-relative:margin;mso-height-relative:margin;v-text-anchor:middle" o:gfxdata="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" filled="f" stroked="f" strokeweight="2pt">
                 <v:textbox>
                   <w:txbxContent>
                     <w:p>
@@ -3219,7 +3075,7 @@
         <mc:AlternateContent>
           <mc:Choice Requires="wps">
             <w:drawing>
-              <wp:anchor distT="0" distB="0" distL="114300" distR="114300" simplePos="0" relativeHeight="251683840" behindDoc="0" locked="0" layoutInCell="1" allowOverlap="1" wp14:anchorId="77E575DA" wp14:editId="38E7134C">
+              <wp:anchor distT="0" distB="0" distL="114300" distR="114300" simplePos="0" relativeHeight="251682816" behindDoc="0" locked="0" layoutInCell="1" allowOverlap="1" wp14:anchorId="77E575DA" wp14:editId="38E7134C">
                 <wp:simplePos x="0" y="0"/>
                 <wp:positionH relativeFrom="column">
                   <wp:posOffset>4457700</wp:posOffset>
@@ -3274,7 +3130,7 @@
           </mc:Choice>
           <mc:Fallback>
             <w:pict>
-              <v:shape id="Straight Arrow Connector 21" o:spid="_x0000_s1026" type="#_x0000_t32" style="position:absolute;margin-left:351pt;margin-top:236.25pt;width:60pt;height:0;flip:x;z-index:251683840;visibility:visible;mso-wrap-style:square;mso-wrap-distance-left:9pt;mso-wrap-distance-top:0;mso-wrap-distance-right:9pt;mso-wrap-distance-bottom:0;mso-position-horizontal:absolute;mso-position-horizontal-relative:text;mso-position-vertical:absolute;mso-position-vertical-relative:text" o:gfxdata="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" strokecolor="black [3213]" strokeweight="2pt">
+              <v:shape id="Straight Arrow Connector 21" o:spid="_x0000_s1026" type="#_x0000_t32" style="position:absolute;margin-left:351pt;margin-top:236.25pt;width:60pt;height:0;flip:x;z-index:251682816;visibility:visible;mso-wrap-style:square;mso-wrap-distance-left:9pt;mso-wrap-distance-top:0;mso-wrap-distance-right:9pt;mso-wrap-distance-bottom:0;mso-position-horizontal:absolute;mso-position-horizontal-relative:text;mso-position-vertical:absolute;mso-position-vertical-relative:text" o:gfxdata="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" strokecolor="black [3213]" strokeweight="2pt">
                 <v:stroke endarrow="open"/>
               </v:shape>
             </w:pict>
@@ -3288,7 +3144,7 @@
         <mc:AlternateContent>
           <mc:Choice Requires="wps">
             <w:drawing>
-              <wp:anchor distT="0" distB="0" distL="114300" distR="114300" simplePos="0" relativeHeight="251680768" behindDoc="0" locked="0" layoutInCell="1" allowOverlap="1" wp14:anchorId="067541FB" wp14:editId="5B70F05B">
+              <wp:anchor distT="0" distB="0" distL="114300" distR="114300" simplePos="0" relativeHeight="251679744" behindDoc="0" locked="0" layoutInCell="1" allowOverlap="1" wp14:anchorId="067541FB" wp14:editId="5B70F05B">
                 <wp:simplePos x="0" y="0"/>
                 <wp:positionH relativeFrom="column">
                   <wp:posOffset>5895975</wp:posOffset>
@@ -3343,7 +3199,7 @@
           </mc:Choice>
           <mc:Fallback>
             <w:pict>
-              <v:shape id="Straight Arrow Connector 19" o:spid="_x0000_s1026" type="#_x0000_t32" style="position:absolute;margin-left:464.25pt;margin-top:185.25pt;width:18.75pt;height:22.5pt;flip:x;z-index:251680768;visibility:visible;mso-wrap-style:square;mso-wrap-distance-left:9pt;mso-wrap-distance-top:0;mso-wrap-distance-right:9pt;mso-wrap-distance-bottom:0;mso-position-horizontal:absolute;mso-position-horizontal-relative:text;mso-position-vertical:absolute;mso-position-vertical-relative:text" o:gfxdata="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" strokecolor="black [3213]" strokeweight="2pt">
+              <v:shape id="Straight Arrow Connector 19" o:spid="_x0000_s1026" type="#_x0000_t32" style="position:absolute;margin-left:464.25pt;margin-top:185.25pt;width:18.75pt;height:22.5pt;flip:x;z-index:251679744;visibility:visible;mso-wrap-style:square;mso-wrap-distance-left:9pt;mso-wrap-distance-top:0;mso-wrap-distance-right:9pt;mso-wrap-distance-bottom:0;mso-position-horizontal:absolute;mso-position-horizontal-relative:text;mso-position-vertical:absolute;mso-position-vertical-relative:text" o:gfxdata="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" strokecolor="black [3213]" strokeweight="2pt">
                 <v:stroke endarrow="open"/>
               </v:shape>
             </w:pict>
@@ -3357,7 +3213,7 @@
         <mc:AlternateContent>
           <mc:Choice Requires="wps">
             <w:drawing>
-              <wp:anchor distT="0" distB="0" distL="114300" distR="114300" simplePos="0" relativeHeight="251679744" behindDoc="0" locked="0" layoutInCell="1" allowOverlap="1" wp14:anchorId="16C1B96A" wp14:editId="20F2CFA2">
+              <wp:anchor distT="0" distB="0" distL="114300" distR="114300" simplePos="0" relativeHeight="251678720" behindDoc="0" locked="0" layoutInCell="1" allowOverlap="1" wp14:anchorId="16C1B96A" wp14:editId="20F2CFA2">
                 <wp:simplePos x="0" y="0"/>
                 <wp:positionH relativeFrom="column">
                   <wp:posOffset>5419725</wp:posOffset>
@@ -3412,7 +3268,7 @@
           </mc:Choice>
           <mc:Fallback>
             <w:pict>
-              <v:shape id="Straight Arrow Connector 18" o:spid="_x0000_s1026" type="#_x0000_t32" style="position:absolute;margin-left:426.75pt;margin-top:185.25pt;width:24pt;height:22.5pt;z-index:251679744;visibility:visible;mso-wrap-style:square;mso-wrap-distance-left:9pt;mso-wrap-distance-top:0;mso-wrap-distance-right:9pt;mso-wrap-distance-bottom:0;mso-position-horizontal:absolute;mso-position-horizontal-relative:text;mso-position-vertical:absolute;mso-position-vertical-relative:text" o:gfxdata="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" strokecolor="black [3213]" strokeweight="2pt">
+              <v:shape id="Straight Arrow Connector 18" o:spid="_x0000_s1026" type="#_x0000_t32" style="position:absolute;margin-left:426.75pt;margin-top:185.25pt;width:24pt;height:22.5pt;z-index:251678720;visibility:visible;mso-wrap-style:square;mso-wrap-distance-left:9pt;mso-wrap-distance-top:0;mso-wrap-distance-right:9pt;mso-wrap-distance-bottom:0;mso-position-horizontal:absolute;mso-position-horizontal-relative:text;mso-position-vertical:absolute;mso-position-vertical-relative:text" o:gfxdata="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" strokecolor="black [3213]" strokeweight="2pt">
                 <v:stroke endarrow="open"/>
               </v:shape>
             </w:pict>
@@ -3426,7 +3282,7 @@
         <mc:AlternateContent>
           <mc:Choice Requires="wps">
             <w:drawing>
-              <wp:anchor distT="0" distB="0" distL="114300" distR="114300" simplePos="0" relativeHeight="251678720" behindDoc="0" locked="0" layoutInCell="1" allowOverlap="1" wp14:anchorId="1E142F34" wp14:editId="07639DF5">
+              <wp:anchor distT="0" distB="0" distL="114300" distR="114300" simplePos="0" relativeHeight="251677696" behindDoc="0" locked="0" layoutInCell="1" allowOverlap="1" wp14:anchorId="1E142F34" wp14:editId="07639DF5">
                 <wp:simplePos x="0" y="0"/>
                 <wp:positionH relativeFrom="column">
                   <wp:posOffset>5838825</wp:posOffset>
@@ -3481,7 +3337,7 @@
           </mc:Choice>
           <mc:Fallback>
             <w:pict>
-              <v:shape id="Straight Arrow Connector 17" o:spid="_x0000_s1026" type="#_x0000_t32" style="position:absolute;margin-left:459.75pt;margin-top:119.25pt;width:18pt;height:21.75pt;z-index:251678720;visibility:visible;mso-wrap-style:square;mso-wrap-distance-left:9pt;mso-wrap-distance-top:0;mso-wrap-distance-right:9pt;mso-wrap-distance-bottom:0;mso-position-horizontal:absolute;mso-position-horizontal-relative:text;mso-position-vertical:absolute;mso-position-vertical-relative:text" o:gfxdata="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" strokecolor="black [3213]" strokeweight="2pt">
+              <v:shape id="Straight Arrow Connector 17" o:spid="_x0000_s1026" type="#_x0000_t32" style="position:absolute;margin-left:459.75pt;margin-top:119.25pt;width:18pt;height:21.75pt;z-index:251677696;visibility:visible;mso-wrap-style:square;mso-wrap-distance-left:9pt;mso-wrap-distance-top:0;mso-wrap-distance-right:9pt;mso-wrap-distance-bottom:0;mso-position-horizontal:absolute;mso-position-horizontal-relative:text;mso-position-vertical:absolute;mso-position-vertical-relative:text" o:gfxdata="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" strokecolor="black [3213]" strokeweight="2pt">
                 <v:stroke endarrow="open"/>
               </v:shape>
             </w:pict>
@@ -3495,7 +3351,7 @@
         <mc:AlternateContent>
           <mc:Choice Requires="wps">
             <w:drawing>
-              <wp:anchor distT="0" distB="0" distL="114300" distR="114300" simplePos="0" relativeHeight="251677696" behindDoc="0" locked="0" layoutInCell="1" allowOverlap="1" wp14:anchorId="13AF7F19" wp14:editId="4EAB934F">
+              <wp:anchor distT="0" distB="0" distL="114300" distR="114300" simplePos="0" relativeHeight="251676672" behindDoc="0" locked="0" layoutInCell="1" allowOverlap="1" wp14:anchorId="13AF7F19" wp14:editId="4EAB934F">
                 <wp:simplePos x="0" y="0"/>
                 <wp:positionH relativeFrom="column">
                   <wp:posOffset>5476875</wp:posOffset>
@@ -3550,7 +3406,7 @@
           </mc:Choice>
           <mc:Fallback>
             <w:pict>
-              <v:shape id="Straight Arrow Connector 16" o:spid="_x0000_s1026" type="#_x0000_t32" style="position:absolute;margin-left:431.25pt;margin-top:120pt;width:12.75pt;height:21pt;flip:x;z-index:251677696;visibility:visible;mso-wrap-style:square;mso-wrap-distance-left:9pt;mso-wrap-distance-top:0;mso-wrap-distance-right:9pt;mso-wrap-distance-bottom:0;mso-position-horizontal:absolute;mso-position-horizontal-relative:text;mso-position-vertical:absolute;mso-position-vertical-relative:text" o:gfxdata="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" strokecolor="black [3213]" strokeweight="2pt">
+              <v:shape id="Straight Arrow Connector 16" o:spid="_x0000_s1026" type="#_x0000_t32" style="position:absolute;margin-left:431.25pt;margin-top:120pt;width:12.75pt;height:21pt;flip:x;z-index:251676672;visibility:visible;mso-wrap-style:square;mso-wrap-distance-left:9pt;mso-wrap-distance-top:0;mso-wrap-distance-right:9pt;mso-wrap-distance-bottom:0;mso-position-horizontal:absolute;mso-position-horizontal-relative:text;mso-position-vertical:absolute;mso-position-vertical-relative:text" o:gfxdata="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" strokecolor="black [3213]" strokeweight="2pt">
                 <v:stroke endarrow="open"/>
               </v:shape>
             </w:pict>
@@ -3564,7 +3420,7 @@
         <mc:AlternateContent>
           <mc:Choice Requires="wps">
             <w:drawing>
-              <wp:anchor distT="0" distB="0" distL="114300" distR="114300" simplePos="0" relativeHeight="251663360" behindDoc="0" locked="0" layoutInCell="1" allowOverlap="1" wp14:anchorId="273F2481" wp14:editId="3C68246F">
+              <wp:anchor distT="0" distB="0" distL="114300" distR="114300" simplePos="0" relativeHeight="251662336" behindDoc="0" locked="0" layoutInCell="1" allowOverlap="1" wp14:anchorId="273F2481" wp14:editId="3C68246F">
                 <wp:simplePos x="0" y="0"/>
                 <wp:positionH relativeFrom="column">
                   <wp:posOffset>5219700</wp:posOffset>
@@ -3702,7 +3558,7 @@
           </mc:Choice>
           <mc:Fallback>
             <w:pict>
-              <v:roundrect id="Rounded Rectangle 3" o:spid="_x0000_s1029" style="position:absolute;margin-left:411pt;margin-top:207.75pt;width:90.75pt;height:51.75pt;z-index:251663360;visibility:visible;mso-wrap-style:square;mso-width-percent:0;mso-height-percent:0;mso-wrap-distance-left:9pt;mso-wrap-distance-top:0;mso-wrap-distance-right:9pt;mso-wrap-distance-bottom:0;mso-position-horizontal:absolute;mso-position-horizontal-relative:text;mso-position-vertical:absolute;mso-position-vertical-relative:text;mso-width-percent:0;mso-height-percent:0;mso-width-relative:margin;mso-height-relative:margin;v-text-anchor:middle" arcsize="10923f" o:gfxdata="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" filled="f" strokecolor="black [3213]" strokeweight="2pt">
+              <v:roundrect id="Rounded Rectangle 3" o:spid="_x0000_s1044" style="position:absolute;margin-left:411pt;margin-top:207.75pt;width:90.75pt;height:51.75pt;z-index:251662336;visibility:visible;mso-wrap-style:square;mso-width-percent:0;mso-height-percent:0;mso-wrap-distance-left:9pt;mso-wrap-distance-top:0;mso-wrap-distance-right:9pt;mso-wrap-distance-bottom:0;mso-position-horizontal:absolute;mso-position-horizontal-relative:text;mso-position-vertical:absolute;mso-position-vertical-relative:text;mso-width-percent:0;mso-height-percent:0;mso-width-relative:margin;mso-height-relative:margin;v-text-anchor:middle" arcsize="10923f" o:gfxdata="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" filled="f" strokecolor="black [3213]" strokeweight="2pt">
                 <v:textbox>
                   <w:txbxContent>
                     <w:p>
@@ -3785,7 +3641,7 @@
         <mc:AlternateContent>
           <mc:Choice Requires="wps">
             <w:drawing>
-              <wp:anchor distT="0" distB="0" distL="114300" distR="114300" simplePos="0" relativeHeight="251676672" behindDoc="0" locked="0" layoutInCell="1" allowOverlap="1" wp14:anchorId="024A7950" wp14:editId="7E1CB45F">
+              <wp:anchor distT="0" distB="0" distL="114300" distR="114300" simplePos="0" relativeHeight="251675648" behindDoc="0" locked="0" layoutInCell="1" allowOverlap="1" wp14:anchorId="024A7950" wp14:editId="7E1CB45F">
                 <wp:simplePos x="0" y="0"/>
                 <wp:positionH relativeFrom="column">
                   <wp:posOffset>6067425</wp:posOffset>
@@ -3891,11 +3747,7 @@
           </mc:Choice>
           <mc:Fallback>
             <w:pict>
-              <v:shapetype id="_x0000_t114" coordsize="21600,21600" o:spt="114" path="m,20172v945,400,1887,628,2795,913c3587,21312,4342,21370,5060,21597v2037,,2567,-227,3095,-285c8722,21197,9325,20970,9855,20800v490,-228,945,-400,1472,-740c11817,19887,12347,19660,12875,19375v567,-228,1095,-513,1700,-740c15177,18462,15782,18122,16537,17950v718,-113,1398,-398,2228,-513c19635,17437,20577,17322,21597,17322l21597,,,xe">
-                <v:stroke joinstyle="miter"/>
-                <v:path o:connecttype="custom" o:connectlocs="10800,0;0,10800;10800,20400;21600,10800" textboxrect="0,0,21600,17322"/>
-              </v:shapetype>
-              <v:shape id="Flowchart: Document 15" o:spid="_x0000_s1030" type="#_x0000_t114" style="position:absolute;margin-left:477.75pt;margin-top:141pt;width:74.25pt;height:43.5pt;z-index:251676672;visibility:visible;mso-wrap-style:square;mso-width-percent:0;mso-height-percent:0;mso-wrap-distance-left:9pt;mso-wrap-distance-top:0;mso-wrap-distance-right:9pt;mso-wrap-distance-bottom:0;mso-position-horizontal:absolute;mso-position-horizontal-relative:text;mso-position-vertical:absolute;mso-position-vertical-relative:text;mso-width-percent:0;mso-height-percent:0;mso-width-relative:margin;mso-height-relative:margin;v-text-anchor:middle" o:gfxdata="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" filled="f" strokecolor="black [3213]" strokeweight="2pt">
+              <v:shape id="Flowchart: Document 15" o:spid="_x0000_s1045" type="#_x0000_t114" style="position:absolute;margin-left:477.75pt;margin-top:141pt;width:74.25pt;height:43.5pt;z-index:251675648;visibility:visible;mso-wrap-style:square;mso-width-percent:0;mso-height-percent:0;mso-wrap-distance-left:9pt;mso-wrap-distance-top:0;mso-wrap-distance-right:9pt;mso-wrap-distance-bottom:0;mso-position-horizontal:absolute;mso-position-horizontal-relative:text;mso-position-vertical:absolute;mso-position-vertical-relative:text;mso-width-percent:0;mso-height-percent:0;mso-width-relative:margin;mso-height-relative:margin;v-text-anchor:middle" o:gfxdata="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" filled="f" strokecolor="black [3213]" strokeweight="2pt">
                 <v:textbox>
                   <w:txbxContent>
                     <w:p>
@@ -3946,7 +3798,7 @@
         <mc:AlternateContent>
           <mc:Choice Requires="wps">
             <w:drawing>
-              <wp:anchor distT="0" distB="0" distL="114300" distR="114300" simplePos="0" relativeHeight="251675648" behindDoc="0" locked="0" layoutInCell="1" allowOverlap="1" wp14:anchorId="2E409734" wp14:editId="7EF565A7">
+              <wp:anchor distT="0" distB="0" distL="114300" distR="114300" simplePos="0" relativeHeight="251674624" behindDoc="0" locked="0" layoutInCell="1" allowOverlap="1" wp14:anchorId="2E409734" wp14:editId="7EF565A7">
                 <wp:simplePos x="0" y="0"/>
                 <wp:positionH relativeFrom="column">
                   <wp:posOffset>4819650</wp:posOffset>
@@ -4056,11 +3908,7 @@
           </mc:Choice>
           <mc:Fallback>
             <w:pict>
-              <v:shapetype id="_x0000_t115" coordsize="21600,21600" o:spt="115" path="m,20465v810,317,1620,452,2397,725c3077,21325,3790,21417,4405,21597v1620,,2202,-180,2657,-272c7580,21280,8002,21010,8455,20917v422,-135,810,-405,1327,-542c10205,20150,10657,19967,11080,19742v517,-182,970,-407,1425,-590c13087,19017,13605,18745,14255,18610v615,-180,1262,-318,1942,-408c16975,18202,17785,18022,18595,18022r,-1670l19192,16252r808,l20000,14467r722,-75l21597,14392,21597,,2972,r,1815l1532,1815r,1860l,3675,,20465xem1532,3675nfl18595,3675r,12677em2972,1815nfl20000,1815r,12652e">
-                <v:stroke joinstyle="miter"/>
-                <v:path o:extrusionok="f" o:connecttype="custom" o:connectlocs="10800,0;0,10800;10800,19890;21600,10800" textboxrect="0,3675,18595,18022"/>
-              </v:shapetype>
-              <v:shape id="Flowchart: Multidocument 14" o:spid="_x0000_s1031" type="#_x0000_t115" style="position:absolute;margin-left:379.5pt;margin-top:141.75pt;width:89.25pt;height:43.5pt;z-index:251675648;visibility:visible;mso-wrap-style:square;mso-width-percent:0;mso-height-percent:0;mso-wrap-distance-left:9pt;mso-wrap-distance-top:0;mso-wrap-distance-right:9pt;mso-wrap-distance-bottom:0;mso-position-horizontal:absolute;mso-position-horizontal-relative:text;mso-position-vertical:absolute;mso-position-vertical-relative:text;mso-width-percent:0;mso-height-percent:0;mso-width-relative:margin;mso-height-relative:margin;v-text-anchor:middle" o:gfxdata="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" filled="f" strokecolor="black [3213]" strokeweight="2pt">
+              <v:shape id="Flowchart: Multidocument 14" o:spid="_x0000_s1046" type="#_x0000_t115" style="position:absolute;margin-left:379.5pt;margin-top:141.75pt;width:89.25pt;height:43.5pt;z-index:251674624;visibility:visible;mso-wrap-style:square;mso-width-percent:0;mso-height-percent:0;mso-wrap-distance-left:9pt;mso-wrap-distance-top:0;mso-wrap-distance-right:9pt;mso-wrap-distance-bottom:0;mso-position-horizontal:absolute;mso-position-horizontal-relative:text;mso-position-vertical:absolute;mso-position-vertical-relative:text;mso-width-percent:0;mso-height-percent:0;mso-width-relative:margin;mso-height-relative:margin;v-text-anchor:middle" o:gfxdata="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" filled="f" strokecolor="black [3213]" strokeweight="2pt">
                 <v:textbox>
                   <w:txbxContent>
                     <w:p>
@@ -4115,7 +3963,7 @@
         <mc:AlternateContent>
           <mc:Choice Requires="wps">
             <w:drawing>
-              <wp:anchor distT="0" distB="0" distL="114300" distR="114300" simplePos="0" relativeHeight="251674624" behindDoc="0" locked="0" layoutInCell="1" allowOverlap="1" wp14:anchorId="2749A79D" wp14:editId="4FAFF3E6">
+              <wp:anchor distT="0" distB="0" distL="114300" distR="114300" simplePos="0" relativeHeight="251673600" behindDoc="0" locked="0" layoutInCell="1" allowOverlap="1" wp14:anchorId="2749A79D" wp14:editId="4FAFF3E6">
                 <wp:simplePos x="0" y="0"/>
                 <wp:positionH relativeFrom="column">
                   <wp:posOffset>4867275</wp:posOffset>
@@ -4170,7 +4018,7 @@
           </mc:Choice>
           <mc:Fallback>
             <w:pict>
-              <v:shape id="Straight Arrow Connector 13" o:spid="_x0000_s1026" type="#_x0000_t32" style="position:absolute;margin-left:383.25pt;margin-top:98.25pt;width:27.75pt;height:0;z-index:251674624;visibility:visible;mso-wrap-style:square;mso-wrap-distance-left:9pt;mso-wrap-distance-top:0;mso-wrap-distance-right:9pt;mso-wrap-distance-bottom:0;mso-position-horizontal:absolute;mso-position-horizontal-relative:text;mso-position-vertical:absolute;mso-position-vertical-relative:text" o:gfxdata="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" strokecolor="black [3213]" strokeweight="2pt">
+              <v:shape id="Straight Arrow Connector 13" o:spid="_x0000_s1026" type="#_x0000_t32" style="position:absolute;margin-left:383.25pt;margin-top:98.25pt;width:27.75pt;height:0;z-index:251673600;visibility:visible;mso-wrap-style:square;mso-wrap-distance-left:9pt;mso-wrap-distance-top:0;mso-wrap-distance-right:9pt;mso-wrap-distance-bottom:0;mso-position-horizontal:absolute;mso-position-horizontal-relative:text;mso-position-vertical:absolute;mso-position-vertical-relative:text" o:gfxdata="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" strokecolor="black [3213]" strokeweight="2pt">
                 <v:stroke endarrow="open"/>
               </v:shape>
             </w:pict>
@@ -4184,7 +4032,7 @@
         <mc:AlternateContent>
           <mc:Choice Requires="wps">
             <w:drawing>
-              <wp:anchor distT="0" distB="0" distL="114300" distR="114300" simplePos="0" relativeHeight="251671552" behindDoc="0" locked="0" layoutInCell="1" allowOverlap="1" wp14:anchorId="2C2C8B6F" wp14:editId="43EDE2BD">
+              <wp:anchor distT="0" distB="0" distL="114300" distR="114300" simplePos="0" relativeHeight="251670528" behindDoc="0" locked="0" layoutInCell="1" allowOverlap="1" wp14:anchorId="2C2C8B6F" wp14:editId="43EDE2BD">
                 <wp:simplePos x="0" y="0"/>
                 <wp:positionH relativeFrom="column">
                   <wp:posOffset>5219700</wp:posOffset>
@@ -4304,7 +4152,7 @@
           </mc:Choice>
           <mc:Fallback>
             <w:pict>
-              <v:shape id="Flowchart: Document 10" o:spid="_x0000_s1032" type="#_x0000_t114" style="position:absolute;margin-left:411pt;margin-top:75.75pt;width:82.5pt;height:42.75pt;z-index:251671552;visibility:visible;mso-wrap-style:square;mso-width-percent:0;mso-height-percent:0;mso-wrap-distance-left:9pt;mso-wrap-distance-top:0;mso-wrap-distance-right:9pt;mso-wrap-distance-bottom:0;mso-position-horizontal:absolute;mso-position-horizontal-relative:text;mso-position-vertical:absolute;mso-position-vertical-relative:text;mso-width-percent:0;mso-height-percent:0;mso-width-relative:margin;mso-height-relative:margin;v-text-anchor:middle" o:gfxdata="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" filled="f" strokecolor="black [3213]" strokeweight="2pt">
+              <v:shape id="Flowchart: Document 10" o:spid="_x0000_s1047" type="#_x0000_t114" style="position:absolute;margin-left:411pt;margin-top:75.75pt;width:82.5pt;height:42.75pt;z-index:251670528;visibility:visible;mso-wrap-style:square;mso-width-percent:0;mso-height-percent:0;mso-wrap-distance-left:9pt;mso-wrap-distance-top:0;mso-wrap-distance-right:9pt;mso-wrap-distance-bottom:0;mso-position-horizontal:absolute;mso-position-horizontal-relative:text;mso-position-vertical:absolute;mso-position-vertical-relative:text;mso-width-percent:0;mso-height-percent:0;mso-width-relative:margin;mso-height-relative:margin;v-text-anchor:middle" o:gfxdata="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" filled="f" strokecolor="black [3213]" strokeweight="2pt">
                 <v:textbox>
                   <w:txbxContent>
                     <w:p>
@@ -4369,7 +4217,7 @@
         <mc:AlternateContent>
           <mc:Choice Requires="wps">
             <w:drawing>
-              <wp:anchor distT="0" distB="0" distL="114300" distR="114300" simplePos="0" relativeHeight="251670528" behindDoc="0" locked="0" layoutInCell="1" allowOverlap="1" wp14:anchorId="18203618" wp14:editId="26C7EA7F">
+              <wp:anchor distT="0" distB="0" distL="114300" distR="114300" simplePos="0" relativeHeight="251669504" behindDoc="0" locked="0" layoutInCell="1" allowOverlap="1" wp14:anchorId="18203618" wp14:editId="26C7EA7F">
                 <wp:simplePos x="0" y="0"/>
                 <wp:positionH relativeFrom="column">
                   <wp:posOffset>2400300</wp:posOffset>
@@ -4458,7 +4306,7 @@
           </mc:Choice>
           <mc:Fallback>
             <w:pict>
-              <v:shape id="Flowchart: Multidocument 9" o:spid="_x0000_s1033" type="#_x0000_t115" style="position:absolute;margin-left:189pt;margin-top:74.25pt;width:81.75pt;height:45.75pt;z-index:251670528;visibility:visible;mso-wrap-style:square;mso-width-percent:0;mso-height-percent:0;mso-wrap-distance-left:9pt;mso-wrap-distance-top:0;mso-wrap-distance-right:9pt;mso-wrap-distance-bottom:0;mso-position-horizontal:absolute;mso-position-horizontal-relative:text;mso-position-vertical:absolute;mso-position-vertical-relative:text;mso-width-percent:0;mso-height-percent:0;mso-width-relative:margin;mso-height-relative:margin;v-text-anchor:middle" o:gfxdata="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" filled="f" strokecolor="black [3213]" strokeweight="2pt">
+              <v:shape id="Flowchart: Multidocument 9" o:spid="_x0000_s1048" type="#_x0000_t115" style="position:absolute;margin-left:189pt;margin-top:74.25pt;width:81.75pt;height:45.75pt;z-index:251669504;visibility:visible;mso-wrap-style:square;mso-width-percent:0;mso-height-percent:0;mso-wrap-distance-left:9pt;mso-wrap-distance-top:0;mso-wrap-distance-right:9pt;mso-wrap-distance-bottom:0;mso-position-horizontal:absolute;mso-position-horizontal-relative:text;mso-position-vertical:absolute;mso-position-vertical-relative:text;mso-width-percent:0;mso-height-percent:0;mso-width-relative:margin;mso-height-relative:margin;v-text-anchor:middle" o:gfxdata="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" filled="f" strokecolor="black [3213]" strokeweight="2pt">
                 <v:textbox>
                   <w:txbxContent>
                     <w:p>
@@ -4492,7 +4340,7 @@
         <mc:AlternateContent>
           <mc:Choice Requires="wps">
             <w:drawing>
-              <wp:anchor distT="0" distB="0" distL="114300" distR="114300" simplePos="0" relativeHeight="251673600" behindDoc="0" locked="0" layoutInCell="1" allowOverlap="1" wp14:anchorId="5E7BD151" wp14:editId="4F19FFB2">
+              <wp:anchor distT="0" distB="0" distL="114300" distR="114300" simplePos="0" relativeHeight="251672576" behindDoc="0" locked="0" layoutInCell="1" allowOverlap="1" wp14:anchorId="5E7BD151" wp14:editId="4F19FFB2">
                 <wp:simplePos x="0" y="0"/>
                 <wp:positionH relativeFrom="column">
                   <wp:posOffset>3448050</wp:posOffset>
@@ -4547,7 +4395,7 @@
           </mc:Choice>
           <mc:Fallback>
             <w:pict>
-              <v:shape id="Straight Arrow Connector 12" o:spid="_x0000_s1026" type="#_x0000_t32" style="position:absolute;margin-left:271.5pt;margin-top:98.25pt;width:21pt;height:0;z-index:251673600;visibility:visible;mso-wrap-style:square;mso-wrap-distance-left:9pt;mso-wrap-distance-top:0;mso-wrap-distance-right:9pt;mso-wrap-distance-bottom:0;mso-position-horizontal:absolute;mso-position-horizontal-relative:text;mso-position-vertical:absolute;mso-position-vertical-relative:text" o:gfxdata="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" strokecolor="black [3213]" strokeweight="2pt">
+              <v:shape id="Straight Arrow Connector 12" o:spid="_x0000_s1026" type="#_x0000_t32" style="position:absolute;margin-left:271.5pt;margin-top:98.25pt;width:21pt;height:0;z-index:251672576;visibility:visible;mso-wrap-style:square;mso-wrap-distance-left:9pt;mso-wrap-distance-top:0;mso-wrap-distance-right:9pt;mso-wrap-distance-bottom:0;mso-position-horizontal:absolute;mso-position-horizontal-relative:text;mso-position-vertical:absolute;mso-position-vertical-relative:text" o:gfxdata="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" strokecolor="black [3213]" strokeweight="2pt">
                 <v:stroke endarrow="open"/>
               </v:shape>
             </w:pict>
@@ -4561,7 +4409,7 @@
         <mc:AlternateContent>
           <mc:Choice Requires="wps">
             <w:drawing>
-              <wp:anchor distT="0" distB="0" distL="114300" distR="114300" simplePos="0" relativeHeight="251672576" behindDoc="0" locked="0" layoutInCell="1" allowOverlap="1" wp14:anchorId="33731F64" wp14:editId="6287FCFE">
+              <wp:anchor distT="0" distB="0" distL="114300" distR="114300" simplePos="0" relativeHeight="251671552" behindDoc="0" locked="0" layoutInCell="1" allowOverlap="1" wp14:anchorId="33731F64" wp14:editId="6287FCFE">
                 <wp:simplePos x="0" y="0"/>
                 <wp:positionH relativeFrom="column">
                   <wp:posOffset>2019300</wp:posOffset>
@@ -4616,7 +4464,7 @@
           </mc:Choice>
           <mc:Fallback>
             <w:pict>
-              <v:shape id="Straight Arrow Connector 11" o:spid="_x0000_s1026" type="#_x0000_t32" style="position:absolute;margin-left:159pt;margin-top:98.25pt;width:30.75pt;height:0;z-index:251672576;visibility:visible;mso-wrap-style:square;mso-wrap-distance-left:9pt;mso-wrap-distance-top:0;mso-wrap-distance-right:9pt;mso-wrap-distance-bottom:0;mso-position-horizontal:absolute;mso-position-horizontal-relative:text;mso-position-vertical:absolute;mso-position-vertical-relative:text" o:gfxdata="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" strokecolor="black [3213]" strokeweight="2pt">
+              <v:shape id="Straight Arrow Connector 11" o:spid="_x0000_s1026" type="#_x0000_t32" style="position:absolute;margin-left:159pt;margin-top:98.25pt;width:30.75pt;height:0;z-index:251671552;visibility:visible;mso-wrap-style:square;mso-wrap-distance-left:9pt;mso-wrap-distance-top:0;mso-wrap-distance-right:9pt;mso-wrap-distance-bottom:0;mso-position-horizontal:absolute;mso-position-horizontal-relative:text;mso-position-vertical:absolute;mso-position-vertical-relative:text" o:gfxdata="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" strokecolor="black [3213]" strokeweight="2pt">
                 <v:stroke endarrow="open"/>
               </v:shape>
             </w:pict>
@@ -4630,7 +4478,7 @@
         <mc:AlternateContent>
           <mc:Choice Requires="wps">
             <w:drawing>
-              <wp:anchor distT="0" distB="0" distL="114300" distR="114300" simplePos="0" relativeHeight="251661312" behindDoc="0" locked="0" layoutInCell="1" allowOverlap="1" wp14:anchorId="160188EC" wp14:editId="53EE87BF">
+              <wp:anchor distT="0" distB="0" distL="114300" distR="114300" simplePos="0" relativeHeight="251660288" behindDoc="0" locked="0" layoutInCell="1" allowOverlap="1" wp14:anchorId="160188EC" wp14:editId="53EE87BF">
                 <wp:simplePos x="0" y="0"/>
                 <wp:positionH relativeFrom="column">
                   <wp:posOffset>3714750</wp:posOffset>
@@ -4746,7 +4594,7 @@
           </mc:Choice>
           <mc:Fallback>
             <w:pict>
-              <v:roundrect id="Rounded Rectangle 2" o:spid="_x0000_s1034" style="position:absolute;margin-left:292.5pt;margin-top:1in;width:90.75pt;height:47.25pt;z-index:251661312;visibility:visible;mso-wrap-style:square;mso-width-percent:0;mso-height-percent:0;mso-wrap-distance-left:9pt;mso-wrap-distance-top:0;mso-wrap-distance-right:9pt;mso-wrap-distance-bottom:0;mso-position-horizontal:absolute;mso-position-horizontal-relative:text;mso-position-vertical:absolute;mso-position-vertical-relative:text;mso-width-percent:0;mso-height-percent:0;mso-width-relative:margin;mso-height-relative:margin;v-text-anchor:middle" arcsize="10923f" o:gfxdata="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" filled="f" strokecolor="black [3213]" strokeweight="2pt">
+              <v:roundrect id="Rounded Rectangle 2" o:spid="_x0000_s1049" style="position:absolute;margin-left:292.5pt;margin-top:1in;width:90.75pt;height:47.25pt;z-index:251660288;visibility:visible;mso-wrap-style:square;mso-width-percent:0;mso-height-percent:0;mso-wrap-distance-left:9pt;mso-wrap-distance-top:0;mso-wrap-distance-right:9pt;mso-wrap-distance-bottom:0;mso-position-horizontal:absolute;mso-position-horizontal-relative:text;mso-position-vertical:absolute;mso-position-vertical-relative:text;mso-width-percent:0;mso-height-percent:0;mso-width-relative:margin;mso-height-relative:margin;v-text-anchor:middle" arcsize="10923f" o:gfxdata="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" filled="f" strokecolor="black [3213]" strokeweight="2pt">
                 <v:textbox>
                   <w:txbxContent>
                     <w:p>
@@ -4807,7 +4655,7 @@
         <mc:AlternateContent>
           <mc:Choice Requires="wps">
             <w:drawing>
-              <wp:anchor distT="0" distB="0" distL="114300" distR="114300" simplePos="0" relativeHeight="251668480" behindDoc="0" locked="0" layoutInCell="1" allowOverlap="1" wp14:anchorId="00DA8534" wp14:editId="5A34D50F">
+              <wp:anchor distT="0" distB="0" distL="114300" distR="114300" simplePos="0" relativeHeight="251667456" behindDoc="0" locked="0" layoutInCell="1" allowOverlap="1" wp14:anchorId="00DA8534" wp14:editId="5A34D50F">
                 <wp:simplePos x="0" y="0"/>
                 <wp:positionH relativeFrom="column">
                   <wp:posOffset>438150</wp:posOffset>
@@ -4862,7 +4710,7 @@
           </mc:Choice>
           <mc:Fallback>
             <w:pict>
-              <v:shape id="Straight Arrow Connector 7" o:spid="_x0000_s1026" type="#_x0000_t32" style="position:absolute;margin-left:34.5pt;margin-top:105.75pt;width:29.25pt;height:12.75pt;flip:y;z-index:251668480;visibility:visible;mso-wrap-style:square;mso-wrap-distance-left:9pt;mso-wrap-distance-top:0;mso-wrap-distance-right:9pt;mso-wrap-distance-bottom:0;mso-position-horizontal:absolute;mso-position-horizontal-relative:text;mso-position-vertical:absolute;mso-position-vertical-relative:text" o:gfxdata="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" strokecolor="black [3213]" strokeweight="2pt">
+              <v:shape id="Straight Arrow Connector 7" o:spid="_x0000_s1026" type="#_x0000_t32" style="position:absolute;margin-left:34.5pt;margin-top:105.75pt;width:29.25pt;height:12.75pt;flip:y;z-index:251667456;visibility:visible;mso-wrap-style:square;mso-wrap-distance-left:9pt;mso-wrap-distance-top:0;mso-wrap-distance-right:9pt;mso-wrap-distance-bottom:0;mso-position-horizontal:absolute;mso-position-horizontal-relative:text;mso-position-vertical:absolute;mso-position-vertical-relative:text" o:gfxdata="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" strokecolor="black [3213]" strokeweight="2pt">
                 <v:stroke endarrow="open"/>
               </v:shape>
             </w:pict>
@@ -4876,7 +4724,7 @@
         <mc:AlternateContent>
           <mc:Choice Requires="wps">
             <w:drawing>
-              <wp:anchor distT="0" distB="0" distL="114300" distR="114300" simplePos="0" relativeHeight="251667456" behindDoc="0" locked="0" layoutInCell="1" allowOverlap="1" wp14:anchorId="37DE90FE" wp14:editId="706D3ED5">
+              <wp:anchor distT="0" distB="0" distL="114300" distR="114300" simplePos="0" relativeHeight="251666432" behindDoc="0" locked="0" layoutInCell="1" allowOverlap="1" wp14:anchorId="37DE90FE" wp14:editId="706D3ED5">
                 <wp:simplePos x="0" y="0"/>
                 <wp:positionH relativeFrom="column">
                   <wp:posOffset>438150</wp:posOffset>
@@ -4934,7 +4782,7 @@
           </mc:Choice>
           <mc:Fallback>
             <w:pict>
-              <v:shape id="Straight Arrow Connector 6" o:spid="_x0000_s1026" type="#_x0000_t32" style="position:absolute;margin-left:34.5pt;margin-top:77.25pt;width:29.25pt;height:12.75pt;z-index:251667456;visibility:visible;mso-wrap-style:square;mso-width-percent:0;mso-wrap-distance-left:9pt;mso-wrap-distance-top:0;mso-wrap-distance-right:9pt;mso-wrap-distance-bottom:0;mso-position-horizontal:absolute;mso-position-horizontal-relative:text;mso-position-vertical:absolute;mso-position-vertical-relative:text;mso-width-percent:0;mso-width-relative:margin" o:gfxdata="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" strokecolor="black [3213]" strokeweight="2pt">
+              <v:shape id="Straight Arrow Connector 6" o:spid="_x0000_s1026" type="#_x0000_t32" style="position:absolute;margin-left:34.5pt;margin-top:77.25pt;width:29.25pt;height:12.75pt;z-index:251666432;visibility:visible;mso-wrap-style:square;mso-width-percent:0;mso-wrap-distance-left:9pt;mso-wrap-distance-top:0;mso-wrap-distance-right:9pt;mso-wrap-distance-bottom:0;mso-position-horizontal:absolute;mso-position-horizontal-relative:text;mso-position-vertical:absolute;mso-position-vertical-relative:text;mso-width-percent:0;mso-width-relative:margin" o:gfxdata="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" strokecolor="black [3213]" strokeweight="2pt">
                 <v:stroke endarrow="open"/>
               </v:shape>
             </w:pict>
@@ -4948,7 +4796,7 @@
         <mc:AlternateContent>
           <mc:Choice Requires="wps">
             <w:drawing>
-              <wp:anchor distT="0" distB="0" distL="114300" distR="114300" simplePos="0" relativeHeight="251659264" behindDoc="0" locked="0" layoutInCell="1" allowOverlap="1" wp14:anchorId="2A105410" wp14:editId="4F75A5D4">
+              <wp:anchor distT="0" distB="0" distL="114300" distR="114300" simplePos="0" relativeHeight="251658240" behindDoc="0" locked="0" layoutInCell="1" allowOverlap="1" wp14:anchorId="2A105410" wp14:editId="4F75A5D4">
                 <wp:simplePos x="0" y="0"/>
                 <wp:positionH relativeFrom="column">
                   <wp:posOffset>866775</wp:posOffset>
@@ -5086,7 +4934,7 @@
           </mc:Choice>
           <mc:Fallback>
             <w:pict>
-              <v:roundrect id="Rounded Rectangle 1" o:spid="_x0000_s1035" style="position:absolute;margin-left:68.25pt;margin-top:69.75pt;width:90.75pt;height:54.75pt;z-index:251659264;visibility:visible;mso-wrap-style:square;mso-width-percent:0;mso-height-percent:0;mso-wrap-distance-left:9pt;mso-wrap-distance-top:0;mso-wrap-distance-right:9pt;mso-wrap-distance-bottom:0;mso-position-horizontal:absolute;mso-position-horizontal-relative:text;mso-position-vertical:absolute;mso-position-vertical-relative:text;mso-width-percent:0;mso-height-percent:0;mso-width-relative:margin;mso-height-relative:margin;v-text-anchor:middle" arcsize="10923f" o:gfxdata="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" filled="f" strokecolor="black [3213]" strokeweight="2pt">
+              <v:roundrect id="Rounded Rectangle 1" o:spid="_x0000_s1050" style="position:absolute;margin-left:68.25pt;margin-top:69.75pt;width:90.75pt;height:54.75pt;z-index:251658240;visibility:visible;mso-wrap-style:square;mso-width-percent:0;mso-height-percent:0;mso-wrap-distance-left:9pt;mso-wrap-distance-top:0;mso-wrap-distance-right:9pt;mso-wrap-distance-bottom:0;mso-position-horizontal:absolute;mso-position-horizontal-relative:text;mso-position-vertical:absolute;mso-position-vertical-relative:text;mso-width-percent:0;mso-height-percent:0;mso-width-relative:margin;mso-height-relative:margin;v-text-anchor:middle" arcsize="10923f" o:gfxdata="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" filled="f" strokecolor="black [3213]" strokeweight="2pt">
                 <v:textbox>
                   <w:txbxContent>
                     <w:p>
@@ -5169,7 +5017,7 @@
         <mc:AlternateContent>
           <mc:Choice Requires="wps">
             <w:drawing>
-              <wp:anchor distT="0" distB="0" distL="114300" distR="114300" simplePos="0" relativeHeight="251664384" behindDoc="0" locked="0" layoutInCell="1" allowOverlap="1" wp14:anchorId="0940488B" wp14:editId="022BA077">
+              <wp:anchor distT="0" distB="0" distL="114300" distR="114300" simplePos="0" relativeHeight="251663360" behindDoc="0" locked="0" layoutInCell="1" allowOverlap="1" wp14:anchorId="0940488B" wp14:editId="022BA077">
                 <wp:simplePos x="0" y="0"/>
                 <wp:positionH relativeFrom="column">
                   <wp:posOffset>-266700</wp:posOffset>
@@ -5255,7 +5103,7 @@
           </mc:Choice>
           <mc:Fallback>
             <w:pict>
-              <v:rect id="Rectangle 4" o:spid="_x0000_s1036" style="position:absolute;margin-left:-21pt;margin-top:58.5pt;width:68.25pt;height:25.5pt;z-index:251664384;visibility:visible;mso-wrap-style:square;mso-width-percent:0;mso-height-percent:0;mso-wrap-distance-left:9pt;mso-wrap-distance-top:0;mso-wrap-distance-right:9pt;mso-wrap-distance-bottom:0;mso-position-horizontal:absolute;mso-position-horizontal-relative:text;mso-position-vertical:absolute;mso-position-vertical-relative:text;mso-width-percent:0;mso-height-percent:0;mso-width-relative:margin;mso-height-relative:margin;v-text-anchor:middle" o:gfxdata="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" filled="f" stroked="f" strokeweight="2pt">
+              <v:rect id="Rectangle 4" o:spid="_x0000_s1051" style="position:absolute;margin-left:-21pt;margin-top:58.5pt;width:68.25pt;height:25.5pt;z-index:251663360;visibility:visible;mso-wrap-style:square;mso-width-percent:0;mso-height-percent:0;mso-wrap-distance-left:9pt;mso-wrap-distance-top:0;mso-wrap-distance-right:9pt;mso-wrap-distance-bottom:0;mso-position-horizontal:absolute;mso-position-horizontal-relative:text;mso-position-vertical:absolute;mso-position-vertical-relative:text;mso-width-percent:0;mso-height-percent:0;mso-width-relative:margin;mso-height-relative:margin;v-text-anchor:middle" o:gfxdata="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" filled="f" stroked="f" strokeweight="2pt">
                 <v:textbox>
                   <w:txbxContent>
                     <w:p>
@@ -5288,7 +5136,7 @@
         <mc:AlternateContent>
           <mc:Choice Requires="wps">
             <w:drawing>
-              <wp:anchor distT="0" distB="0" distL="114300" distR="114300" simplePos="0" relativeHeight="251666432" behindDoc="0" locked="0" layoutInCell="1" allowOverlap="1" wp14:anchorId="7CF80092" wp14:editId="513ADA59">
+              <wp:anchor distT="0" distB="0" distL="114300" distR="114300" simplePos="0" relativeHeight="251665408" behindDoc="0" locked="0" layoutInCell="1" allowOverlap="1" wp14:anchorId="7CF80092" wp14:editId="513ADA59">
                 <wp:simplePos x="0" y="0"/>
                 <wp:positionH relativeFrom="column">
                   <wp:posOffset>-466725</wp:posOffset>
@@ -5375,7 +5223,7 @@
           </mc:Choice>
           <mc:Fallback>
             <w:pict>
-              <v:rect id="Rectangle 5" o:spid="_x0000_s1037" style="position:absolute;margin-left:-36.75pt;margin-top:98.25pt;width:100.5pt;height:51pt;z-index:251666432;visibility:visible;mso-wrap-style:square;mso-width-percent:0;mso-height-percent:0;mso-wrap-distance-left:9pt;mso-wrap-distance-top:0;mso-wrap-distance-right:9pt;mso-wrap-distance-bottom:0;mso-position-horizontal:absolute;mso-position-horizontal-relative:text;mso-position-vertical:absolute;mso-position-vertical-relative:text;mso-width-percent:0;mso-height-percent:0;mso-width-relative:margin;mso-height-relative:margin;v-text-anchor:middle" o:gfxdata="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" filled="f" stroked="f" strokeweight="2pt">
+              <v:rect id="Rectangle 5" o:spid="_x0000_s1052" style="position:absolute;margin-left:-36.75pt;margin-top:98.25pt;width:100.5pt;height:51pt;z-index:251665408;visibility:visible;mso-wrap-style:square;mso-width-percent:0;mso-height-percent:0;mso-wrap-distance-left:9pt;mso-wrap-distance-top:0;mso-wrap-distance-right:9pt;mso-wrap-distance-bottom:0;mso-position-horizontal:absolute;mso-position-horizontal-relative:text;mso-position-vertical:absolute;mso-position-vertical-relative:text;mso-width-percent:0;mso-height-percent:0;mso-width-relative:margin;mso-height-relative:margin;v-text-anchor:middle" o:gfxdata="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" filled="f" stroked="f" strokeweight="2pt">
                 <v:textbox>
                   <w:txbxContent>
                     <w:p>
@@ -6078,4 +5926,16 @@
   <a:objectDefaults/>
   <a:extraClrSchemeLst/>
 </a:theme>
+</file>
+
+<file path=customXml/item1.xml><?xml version="1.0" encoding="utf-8"?>
+<b:Sources xmlns:b="http://schemas.openxmlformats.org/officeDocument/2006/bibliography" xmlns="http://schemas.openxmlformats.org/officeDocument/2006/bibliography" SelectedStyle="\APA.XSL" StyleName="APA"/>
+</file>
+
+<file path=customXml/itemProps1.xml><?xml version="1.0" encoding="utf-8"?>
+<ds:datastoreItem xmlns:ds="http://schemas.openxmlformats.org/officeDocument/2006/customXml" ds:itemID="{19B5B481-9188-4F39-930D-550AF77EB220}">
+  <ds:schemaRefs>
+    <ds:schemaRef ds:uri="http://schemas.openxmlformats.org/officeDocument/2006/bibliography"/>
+  </ds:schemaRefs>
+</ds:datastoreItem>
 </file>
</xml_diff>